<commit_message>
Nicola - Updated report and scanner
</commit_message>
<xml_diff>
--- a/Relazione Progetto Compilatori.docx
+++ b/Relazione Progetto Compilatori.docx
@@ -100,6 +100,7 @@
         </w:rPr>
         <w:t>“</w:t>
       </w:r>
+      <w:proofErr w:type="spellStart"/>
       <w:r>
         <w:rPr>
           <w:sz w:val="24"/>
@@ -107,6 +108,7 @@
         </w:rPr>
         <w:t>print</w:t>
       </w:r>
+      <w:proofErr w:type="spellEnd"/>
       <w:r>
         <w:rPr>
           <w:sz w:val="24"/>
@@ -128,6 +130,7 @@
         </w:rPr>
         <w:t>“</w:t>
       </w:r>
+      <w:proofErr w:type="spellStart"/>
       <w:r>
         <w:rPr>
           <w:sz w:val="24"/>
@@ -135,6 +138,7 @@
         </w:rPr>
         <w:t>printf</w:t>
       </w:r>
+      <w:proofErr w:type="spellEnd"/>
       <w:r>
         <w:rPr>
           <w:sz w:val="24"/>
@@ -226,6 +230,7 @@
         </w:rPr>
         <w:t>“</w:t>
       </w:r>
+      <w:proofErr w:type="spellStart"/>
       <w:r>
         <w:rPr>
           <w:sz w:val="24"/>
@@ -233,12 +238,29 @@
         </w:rPr>
         <w:t>not</w:t>
       </w:r>
-      <w:r>
-        <w:rPr>
-          <w:sz w:val="24"/>
-          <w:szCs w:val="24"/>
-        </w:rPr>
-        <w:t>” e “xor”</w:t>
+      <w:proofErr w:type="spellEnd"/>
+      <w:r>
+        <w:rPr>
+          <w:sz w:val="24"/>
+          <w:szCs w:val="24"/>
+        </w:rPr>
+        <w:t>” e “</w:t>
+      </w:r>
+      <w:proofErr w:type="spellStart"/>
+      <w:r>
+        <w:rPr>
+          <w:sz w:val="24"/>
+          <w:szCs w:val="24"/>
+        </w:rPr>
+        <w:t>xor</w:t>
+      </w:r>
+      <w:proofErr w:type="spellEnd"/>
+      <w:r>
+        <w:rPr>
+          <w:sz w:val="24"/>
+          <w:szCs w:val="24"/>
+        </w:rPr>
+        <w:t>”</w:t>
       </w:r>
       <w:r>
         <w:rPr>
@@ -357,7 +379,37 @@
           <w:sz w:val="24"/>
           <w:szCs w:val="24"/>
         </w:rPr>
-        <w:t>I valori booleani sono rappresentati tramite i token “TRUE” e “FALSE” anziché 1 o 0;</w:t>
+        <w:t>I valori booleani sono rappresentati tramite i token “</w:t>
+      </w:r>
+      <w:proofErr w:type="spellStart"/>
+      <w:r>
+        <w:rPr>
+          <w:sz w:val="24"/>
+          <w:szCs w:val="24"/>
+        </w:rPr>
+        <w:t>true</w:t>
+      </w:r>
+      <w:proofErr w:type="spellEnd"/>
+      <w:r>
+        <w:rPr>
+          <w:sz w:val="24"/>
+          <w:szCs w:val="24"/>
+        </w:rPr>
+        <w:t>” e “</w:t>
+      </w:r>
+      <w:r>
+        <w:rPr>
+          <w:sz w:val="24"/>
+          <w:szCs w:val="24"/>
+        </w:rPr>
+        <w:t>false</w:t>
+      </w:r>
+      <w:r>
+        <w:rPr>
+          <w:sz w:val="24"/>
+          <w:szCs w:val="24"/>
+        </w:rPr>
+        <w:t>” anziché 1 o 0;</w:t>
       </w:r>
     </w:p>
     <w:p>
@@ -417,7 +469,83 @@
           <w:sz w:val="24"/>
           <w:szCs w:val="24"/>
         </w:rPr>
-        <w:t>” con la direttiva #define per determinare se abilitare la stampa del logging in output per debuggare più facilmente il codice o per disabilitarla in modo da ottenere in output solamente il three address code generato dal compilatore.</w:t>
+        <w:t>” con la direttiva #define</w:t>
+      </w:r>
+      <w:r>
+        <w:rPr>
+          <w:sz w:val="24"/>
+          <w:szCs w:val="24"/>
+        </w:rPr>
+        <w:t xml:space="preserve"> insieme alla funzione “</w:t>
+      </w:r>
+      <w:r>
+        <w:rPr>
+          <w:sz w:val="24"/>
+          <w:szCs w:val="24"/>
+        </w:rPr>
+        <w:t>LOG_FL</w:t>
+      </w:r>
+      <w:r>
+        <w:rPr>
+          <w:sz w:val="24"/>
+          <w:szCs w:val="24"/>
+        </w:rPr>
+        <w:t>”</w:t>
+      </w:r>
+      <w:r>
+        <w:rPr>
+          <w:sz w:val="24"/>
+          <w:szCs w:val="24"/>
+        </w:rPr>
+        <w:t xml:space="preserve"> per determinare se abilitare la stampa del </w:t>
+      </w:r>
+      <w:proofErr w:type="spellStart"/>
+      <w:r>
+        <w:rPr>
+          <w:sz w:val="24"/>
+          <w:szCs w:val="24"/>
+        </w:rPr>
+        <w:t>logging</w:t>
+      </w:r>
+      <w:proofErr w:type="spellEnd"/>
+      <w:r>
+        <w:rPr>
+          <w:sz w:val="24"/>
+          <w:szCs w:val="24"/>
+        </w:rPr>
+        <w:t xml:space="preserve"> in output per debuggare più facilmente il codice o per disabilitarla in modo da ottenere in output solamente il </w:t>
+      </w:r>
+      <w:proofErr w:type="spellStart"/>
+      <w:r>
+        <w:rPr>
+          <w:sz w:val="24"/>
+          <w:szCs w:val="24"/>
+        </w:rPr>
+        <w:t>three</w:t>
+      </w:r>
+      <w:proofErr w:type="spellEnd"/>
+      <w:r>
+        <w:rPr>
+          <w:sz w:val="24"/>
+          <w:szCs w:val="24"/>
+        </w:rPr>
+        <w:t xml:space="preserve"> </w:t>
+      </w:r>
+      <w:proofErr w:type="spellStart"/>
+      <w:r>
+        <w:rPr>
+          <w:sz w:val="24"/>
+          <w:szCs w:val="24"/>
+        </w:rPr>
+        <w:t>address</w:t>
+      </w:r>
+      <w:proofErr w:type="spellEnd"/>
+      <w:r>
+        <w:rPr>
+          <w:sz w:val="24"/>
+          <w:szCs w:val="24"/>
+        </w:rPr>
+        <w:t xml:space="preserve"> code generato dal compilatore.</w:t>
       </w:r>
     </w:p>
     <w:p>
@@ -433,7 +561,35 @@
           <w:sz w:val="24"/>
           <w:szCs w:val="24"/>
         </w:rPr>
-        <w:t>Tra i vari token riconosciuti abbiamo incluso il token EOF (end of file) in modo che quando viene passato al compilatore in input un file contenente del codice, il compilatore termina la sua esecuzione raggiunta la fine del file.</w:t>
+        <w:t>Tra i vari token riconosciuti abbiamo incluso</w:t>
+      </w:r>
+      <w:r>
+        <w:rPr>
+          <w:sz w:val="24"/>
+          <w:szCs w:val="24"/>
+        </w:rPr>
+        <w:t xml:space="preserve"> le espressioni regolari per le due tipologie di commenti (// e /* */)</w:t>
+      </w:r>
+      <w:r>
+        <w:rPr>
+          <w:sz w:val="24"/>
+          <w:szCs w:val="24"/>
+        </w:rPr>
+        <w:t xml:space="preserve"> che vengono ignorati dall’analizzatore lessicale</w:t>
+      </w:r>
+      <w:r>
+        <w:rPr>
+          <w:sz w:val="24"/>
+          <w:szCs w:val="24"/>
+        </w:rPr>
+        <w:t xml:space="preserve"> </w:t>
+      </w:r>
+      <w:r>
+        <w:rPr>
+          <w:sz w:val="24"/>
+          <w:szCs w:val="24"/>
+        </w:rPr>
+        <w:t>e le due tipologie di stringhe delimitate dagli apici (‘’) o dalle virgolette (“”).</w:t>
       </w:r>
     </w:p>
     <w:p>
@@ -444,6 +600,7 @@
           <w:szCs w:val="24"/>
         </w:rPr>
       </w:pPr>
+      <w:proofErr w:type="gramStart"/>
       <w:r>
         <w:rPr>
           <w:sz w:val="24"/>
@@ -451,40 +608,27 @@
         </w:rPr>
         <w:t>Inoltre</w:t>
       </w:r>
-      <w:r>
-        <w:rPr>
-          <w:sz w:val="24"/>
-          <w:szCs w:val="24"/>
-        </w:rPr>
-        <w:t>,</w:t>
-      </w:r>
-      <w:r>
-        <w:rPr>
-          <w:sz w:val="24"/>
-          <w:szCs w:val="24"/>
-        </w:rPr>
-        <w:t xml:space="preserve"> abbiamo incluso delle espressioni regolari per riconoscere le due tipologie di commenti (// e /* */)</w:t>
-      </w:r>
-      <w:r>
-        <w:rPr>
-          <w:sz w:val="24"/>
-          <w:szCs w:val="24"/>
-        </w:rPr>
-        <w:t xml:space="preserve"> che vengono ignorati dall’analizzatore lessicale</w:t>
-      </w:r>
-      <w:r>
-        <w:rPr>
-          <w:sz w:val="24"/>
-          <w:szCs w:val="24"/>
-        </w:rPr>
-        <w:t xml:space="preserve"> </w:t>
-      </w:r>
-      <w:r>
-        <w:rPr>
-          <w:sz w:val="24"/>
-          <w:szCs w:val="24"/>
-        </w:rPr>
-        <w:t>e le due tipologie di stringhe delimitate dagli apici (‘’) o dalle virgolette (“”).</w:t>
+      <w:proofErr w:type="gramEnd"/>
+      <w:r>
+        <w:rPr>
+          <w:sz w:val="24"/>
+          <w:szCs w:val="24"/>
+        </w:rPr>
+        <w:t xml:space="preserve"> abbiamo incluso gli operatori di assegnazione come +=, -=, *= e /=, gli operatori di incremento e decremento (++ e --) e gli operatori di shift sinistro, destro e complemento unario (&lt;&lt;, &gt;&gt; e </w:t>
+      </w:r>
+      <w:r>
+        <w:rPr>
+          <w:sz w:val="24"/>
+          <w:szCs w:val="24"/>
+        </w:rPr>
+        <w:t>~</w:t>
+      </w:r>
+      <w:r>
+        <w:rPr>
+          <w:sz w:val="24"/>
+          <w:szCs w:val="24"/>
+        </w:rPr>
+        <w:t>).</w:t>
       </w:r>
     </w:p>
     <w:p>
@@ -525,6 +669,7 @@
         </w:rPr>
         <w:t xml:space="preserve"> abbiamo utilizzato la tabella dei simboli, implementata tramite </w:t>
       </w:r>
+      <w:proofErr w:type="spellStart"/>
       <w:r>
         <w:rPr>
           <w:sz w:val="24"/>
@@ -532,6 +677,7 @@
         </w:rPr>
         <w:t>uthash.h</w:t>
       </w:r>
+      <w:proofErr w:type="spellEnd"/>
       <w:r>
         <w:rPr>
           <w:sz w:val="24"/>
@@ -548,12 +694,93 @@
           <w:szCs w:val="24"/>
         </w:rPr>
       </w:pPr>
-      <w:r>
-        <w:rPr>
-          <w:sz w:val="24"/>
-          <w:szCs w:val="24"/>
-        </w:rPr>
-        <w:t>Il tipo associato ai token e ai simboli non terminali è una struct chiamata “address” che contiene diversi campi. In questo modo in base al token/simbolo utilizzato posso assegnare un valore solo ai campi interessati e allo stesso tempo dichiarare tutti i token/simboli dello stesso tipo. Questa soluzione semplifica di molto la gestione dei tipi ma rende meno efficiente l’utilizzo della memoria.</w:t>
+      <w:proofErr w:type="gramStart"/>
+      <w:r>
+        <w:rPr>
+          <w:sz w:val="24"/>
+          <w:szCs w:val="24"/>
+        </w:rPr>
+        <w:t>Inoltre</w:t>
+      </w:r>
+      <w:proofErr w:type="gramEnd"/>
+      <w:r>
+        <w:rPr>
+          <w:sz w:val="24"/>
+          <w:szCs w:val="24"/>
+        </w:rPr>
+        <w:t xml:space="preserve"> come per l’analizzatore lessicale abbiamo usato la macro </w:t>
+      </w:r>
+      <w:r>
+        <w:rPr>
+          <w:sz w:val="24"/>
+          <w:szCs w:val="24"/>
+        </w:rPr>
+        <w:t>“</w:t>
+      </w:r>
+      <w:r>
+        <w:rPr>
+          <w:sz w:val="24"/>
+          <w:szCs w:val="24"/>
+        </w:rPr>
+        <w:t>PROJECT_LOGGING</w:t>
+      </w:r>
+      <w:r>
+        <w:rPr>
+          <w:sz w:val="24"/>
+          <w:szCs w:val="24"/>
+        </w:rPr>
+        <w:t>” insieme alla funzione “</w:t>
+      </w:r>
+      <w:r>
+        <w:rPr>
+          <w:sz w:val="24"/>
+          <w:szCs w:val="24"/>
+        </w:rPr>
+        <w:t>LOG_</w:t>
+      </w:r>
+      <w:r>
+        <w:rPr>
+          <w:sz w:val="24"/>
+          <w:szCs w:val="24"/>
+        </w:rPr>
+        <w:t>Y</w:t>
+      </w:r>
+      <w:r>
+        <w:rPr>
+          <w:sz w:val="24"/>
+          <w:szCs w:val="24"/>
+        </w:rPr>
+        <w:t>”</w:t>
+      </w:r>
+      <w:r>
+        <w:rPr>
+          <w:sz w:val="24"/>
+          <w:szCs w:val="24"/>
+        </w:rPr>
+        <w:t xml:space="preserve"> per abilitare o disabilitare </w:t>
+      </w:r>
+      <w:r>
+        <w:rPr>
+          <w:sz w:val="24"/>
+          <w:szCs w:val="24"/>
+        </w:rPr>
+        <w:t xml:space="preserve">la stampa del </w:t>
+      </w:r>
+      <w:proofErr w:type="spellStart"/>
+      <w:r>
+        <w:rPr>
+          <w:sz w:val="24"/>
+          <w:szCs w:val="24"/>
+        </w:rPr>
+        <w:t>logging</w:t>
+      </w:r>
+      <w:proofErr w:type="spellEnd"/>
+      <w:r>
+        <w:rPr>
+          <w:sz w:val="24"/>
+          <w:szCs w:val="24"/>
+        </w:rPr>
+        <w:t xml:space="preserve"> in output.</w:t>
       </w:r>
     </w:p>
     <w:p>
@@ -569,14 +796,39 @@
           <w:sz w:val="24"/>
           <w:szCs w:val="24"/>
         </w:rPr>
-        <w:t xml:space="preserve">Per gestire la dichiarazione delle variabili </w:t>
-      </w:r>
-      <w:r>
-        <w:rPr>
-          <w:sz w:val="24"/>
-          <w:szCs w:val="24"/>
-        </w:rPr>
-        <w:t>e l’assegnazione del tipo corrispondente abbiamo utilizzato la tecnica dello stack descritta in classe anche se in realtà l’unico tipo disponibile nel nostro linguaggio è il tipo intero. Questo metodo però permette di semplificare la gestione di più tipi nel caso si volesse estendere il linguaggio e renderlo più complesso.</w:t>
+        <w:t xml:space="preserve">Il tipo associato ai token e ai simboli non terminali è una </w:t>
+      </w:r>
+      <w:proofErr w:type="spellStart"/>
+      <w:r>
+        <w:rPr>
+          <w:sz w:val="24"/>
+          <w:szCs w:val="24"/>
+        </w:rPr>
+        <w:t>struct</w:t>
+      </w:r>
+      <w:proofErr w:type="spellEnd"/>
+      <w:r>
+        <w:rPr>
+          <w:sz w:val="24"/>
+          <w:szCs w:val="24"/>
+        </w:rPr>
+        <w:t xml:space="preserve"> chiamata “</w:t>
+      </w:r>
+      <w:proofErr w:type="spellStart"/>
+      <w:r>
+        <w:rPr>
+          <w:sz w:val="24"/>
+          <w:szCs w:val="24"/>
+        </w:rPr>
+        <w:t>address</w:t>
+      </w:r>
+      <w:proofErr w:type="spellEnd"/>
+      <w:r>
+        <w:rPr>
+          <w:sz w:val="24"/>
+          <w:szCs w:val="24"/>
+        </w:rPr>
+        <w:t>” che contiene diversi campi. In questo modo in base al token/simbolo utilizzato posso assegnare un valore solo ai campi interessati e allo stesso tempo dichiarare tutti i token/simboli dello stesso tipo. Questa soluzione semplifica di molto la gestione dei tipi.</w:t>
       </w:r>
     </w:p>
     <w:p>
@@ -592,7 +844,14 @@
           <w:sz w:val="24"/>
           <w:szCs w:val="24"/>
         </w:rPr>
-        <w:t>Inoltre, in uno statement di dichiarazione è possibile dichiarare più variabili e assegnarle un valore di inizializzazione.</w:t>
+        <w:t xml:space="preserve">Per gestire la dichiarazione delle variabili </w:t>
+      </w:r>
+      <w:r>
+        <w:rPr>
+          <w:sz w:val="24"/>
+          <w:szCs w:val="24"/>
+        </w:rPr>
+        <w:t>e l’assegnazione del tipo corrispondente abbiamo utilizzato la tecnica dello stack descritta in classe anche se in realtà l’unico tipo disponibile nel nostro linguaggio è il tipo intero. Questo metodo però permette di semplificare la gestione di più tipi nel caso si volesse estendere il linguaggio e renderlo più complesso.</w:t>
       </w:r>
     </w:p>
     <w:p>
@@ -608,36 +867,23 @@
           <w:sz w:val="24"/>
           <w:szCs w:val="24"/>
         </w:rPr>
-        <w:t xml:space="preserve">Il passaggio degli attributi ereditati è gestito basandosi su un trucco. Invece di creare l’etichetta next prima di ogni statement questa viene creata direttamente all’inizio di ogni statement che ne ha </w:t>
-      </w:r>
-      <w:r>
-        <w:rPr>
-          <w:sz w:val="24"/>
-          <w:szCs w:val="24"/>
-        </w:rPr>
-        <w:lastRenderedPageBreak/>
-        <w:t xml:space="preserve">bisogno come ad esempio l’if, l’if-else e il while. In questo modo si evita di creare etichette inutilmente come per gli statement di </w:t>
-      </w:r>
-      <w:r>
-        <w:rPr>
-          <w:sz w:val="24"/>
-          <w:szCs w:val="24"/>
-        </w:rPr>
-        <w:t>dichiarazione o assegnazione</w:t>
-      </w:r>
-      <w:r>
-        <w:rPr>
-          <w:sz w:val="24"/>
-          <w:szCs w:val="24"/>
-        </w:rPr>
-        <w:t xml:space="preserve"> di variabile.</w:t>
-      </w:r>
-      <w:r>
-        <w:rPr>
-          <w:sz w:val="24"/>
-          <w:szCs w:val="24"/>
-        </w:rPr>
-        <w:t xml:space="preserve"> Poi alla fine di ogni statement viene stampata l’etichetta next creata inizialmente, invece di stamparla una volta aver ridotto lo statement.</w:t>
+        <w:t xml:space="preserve">Inoltre, in uno </w:t>
+      </w:r>
+      <w:proofErr w:type="spellStart"/>
+      <w:r>
+        <w:rPr>
+          <w:sz w:val="24"/>
+          <w:szCs w:val="24"/>
+        </w:rPr>
+        <w:t>statement</w:t>
+      </w:r>
+      <w:proofErr w:type="spellEnd"/>
+      <w:r>
+        <w:rPr>
+          <w:sz w:val="24"/>
+          <w:szCs w:val="24"/>
+        </w:rPr>
+        <w:t xml:space="preserve"> di dichiarazione è possibile dichiarare più variabili e assegnarle un valore di inizializzazione.</w:t>
       </w:r>
     </w:p>
     <w:p>
@@ -653,7 +899,189 @@
           <w:sz w:val="24"/>
           <w:szCs w:val="24"/>
         </w:rPr>
-        <w:t>Il difetto di questa tecnica è che si creano dei salti incondizionati aggiuntivi che potrebbero essere evitati ma, nonostante ciò, il 3AC ottenuto è corretto.</w:t>
+        <w:lastRenderedPageBreak/>
+        <w:t xml:space="preserve">Il passaggio degli attributi ereditati è gestito basandosi su un trucco. Invece di creare l’etichetta </w:t>
+      </w:r>
+      <w:proofErr w:type="spellStart"/>
+      <w:r>
+        <w:rPr>
+          <w:sz w:val="24"/>
+          <w:szCs w:val="24"/>
+        </w:rPr>
+        <w:t>next</w:t>
+      </w:r>
+      <w:proofErr w:type="spellEnd"/>
+      <w:r>
+        <w:rPr>
+          <w:sz w:val="24"/>
+          <w:szCs w:val="24"/>
+        </w:rPr>
+        <w:t xml:space="preserve"> prima di ogni </w:t>
+      </w:r>
+      <w:proofErr w:type="spellStart"/>
+      <w:r>
+        <w:rPr>
+          <w:sz w:val="24"/>
+          <w:szCs w:val="24"/>
+        </w:rPr>
+        <w:t>statement</w:t>
+      </w:r>
+      <w:proofErr w:type="spellEnd"/>
+      <w:r>
+        <w:rPr>
+          <w:sz w:val="24"/>
+          <w:szCs w:val="24"/>
+        </w:rPr>
+        <w:t xml:space="preserve"> questa viene creata direttamente all’inizio di ogni </w:t>
+      </w:r>
+      <w:proofErr w:type="spellStart"/>
+      <w:r>
+        <w:rPr>
+          <w:sz w:val="24"/>
+          <w:szCs w:val="24"/>
+        </w:rPr>
+        <w:t>statement</w:t>
+      </w:r>
+      <w:proofErr w:type="spellEnd"/>
+      <w:r>
+        <w:rPr>
+          <w:sz w:val="24"/>
+          <w:szCs w:val="24"/>
+        </w:rPr>
+        <w:t xml:space="preserve"> che ne ha bisogno come ad esempio l’</w:t>
+      </w:r>
+      <w:proofErr w:type="spellStart"/>
+      <w:r>
+        <w:rPr>
+          <w:sz w:val="24"/>
+          <w:szCs w:val="24"/>
+        </w:rPr>
+        <w:t>if</w:t>
+      </w:r>
+      <w:proofErr w:type="spellEnd"/>
+      <w:r>
+        <w:rPr>
+          <w:sz w:val="24"/>
+          <w:szCs w:val="24"/>
+        </w:rPr>
+        <w:t>, l’</w:t>
+      </w:r>
+      <w:proofErr w:type="spellStart"/>
+      <w:r>
+        <w:rPr>
+          <w:sz w:val="24"/>
+          <w:szCs w:val="24"/>
+        </w:rPr>
+        <w:t>if</w:t>
+      </w:r>
+      <w:proofErr w:type="spellEnd"/>
+      <w:r>
+        <w:rPr>
+          <w:sz w:val="24"/>
+          <w:szCs w:val="24"/>
+        </w:rPr>
+        <w:t xml:space="preserve">-else e il </w:t>
+      </w:r>
+      <w:proofErr w:type="spellStart"/>
+      <w:r>
+        <w:rPr>
+          <w:sz w:val="24"/>
+          <w:szCs w:val="24"/>
+        </w:rPr>
+        <w:t>while</w:t>
+      </w:r>
+      <w:proofErr w:type="spellEnd"/>
+      <w:r>
+        <w:rPr>
+          <w:sz w:val="24"/>
+          <w:szCs w:val="24"/>
+        </w:rPr>
+        <w:t xml:space="preserve">. In questo modo si evita di creare etichette inutilmente come per gli </w:t>
+      </w:r>
+      <w:proofErr w:type="spellStart"/>
+      <w:r>
+        <w:rPr>
+          <w:sz w:val="24"/>
+          <w:szCs w:val="24"/>
+        </w:rPr>
+        <w:t>statement</w:t>
+      </w:r>
+      <w:proofErr w:type="spellEnd"/>
+      <w:r>
+        <w:rPr>
+          <w:sz w:val="24"/>
+          <w:szCs w:val="24"/>
+        </w:rPr>
+        <w:t xml:space="preserve"> di </w:t>
+      </w:r>
+      <w:r>
+        <w:rPr>
+          <w:sz w:val="24"/>
+          <w:szCs w:val="24"/>
+        </w:rPr>
+        <w:t>dichiarazione o assegnazione</w:t>
+      </w:r>
+      <w:r>
+        <w:rPr>
+          <w:sz w:val="24"/>
+          <w:szCs w:val="24"/>
+        </w:rPr>
+        <w:t xml:space="preserve"> di variabile.</w:t>
+      </w:r>
+      <w:r>
+        <w:rPr>
+          <w:sz w:val="24"/>
+          <w:szCs w:val="24"/>
+        </w:rPr>
+        <w:t xml:space="preserve"> Poi alla fine di ogni </w:t>
+      </w:r>
+      <w:proofErr w:type="spellStart"/>
+      <w:r>
+        <w:rPr>
+          <w:sz w:val="24"/>
+          <w:szCs w:val="24"/>
+        </w:rPr>
+        <w:t>statement</w:t>
+      </w:r>
+      <w:proofErr w:type="spellEnd"/>
+      <w:r>
+        <w:rPr>
+          <w:sz w:val="24"/>
+          <w:szCs w:val="24"/>
+        </w:rPr>
+        <w:t xml:space="preserve"> viene stampata l’etichetta </w:t>
+      </w:r>
+      <w:proofErr w:type="spellStart"/>
+      <w:r>
+        <w:rPr>
+          <w:sz w:val="24"/>
+          <w:szCs w:val="24"/>
+        </w:rPr>
+        <w:t>next</w:t>
+      </w:r>
+      <w:proofErr w:type="spellEnd"/>
+      <w:r>
+        <w:rPr>
+          <w:sz w:val="24"/>
+          <w:szCs w:val="24"/>
+        </w:rPr>
+        <w:t xml:space="preserve"> creata inizialmente, invece di stamparla una volta aver ridotto lo </w:t>
+      </w:r>
+      <w:proofErr w:type="spellStart"/>
+      <w:r>
+        <w:rPr>
+          <w:sz w:val="24"/>
+          <w:szCs w:val="24"/>
+        </w:rPr>
+        <w:t>statement</w:t>
+      </w:r>
+      <w:proofErr w:type="spellEnd"/>
+      <w:r>
+        <w:rPr>
+          <w:sz w:val="24"/>
+          <w:szCs w:val="24"/>
+        </w:rPr>
+        <w:t>.</w:t>
       </w:r>
     </w:p>
     <w:p>
@@ -669,7 +1097,117 @@
           <w:sz w:val="24"/>
           <w:szCs w:val="24"/>
         </w:rPr>
-        <w:t>Inoltre, tutti gli altri attributi ereditati come true_label, false_label e begin insieme a next vengono creati tramite delle mid-rule action o dei non terminali fittizi che eseguono un’azione.</w:t>
+        <w:t>Il difetto di questa tecnica è che si creano dei salti incondizionati aggiuntivi che potrebbero essere evitati ma, nonostante ciò, il 3AC ottenuto è corretto.</w:t>
+      </w:r>
+    </w:p>
+    <w:p>
+      <w:pPr>
+        <w:jc w:val="both"/>
+        <w:rPr>
+          <w:sz w:val="24"/>
+          <w:szCs w:val="24"/>
+        </w:rPr>
+      </w:pPr>
+      <w:r>
+        <w:rPr>
+          <w:sz w:val="24"/>
+          <w:szCs w:val="24"/>
+        </w:rPr>
+        <w:t xml:space="preserve">Inoltre, tutti gli altri attributi ereditati come </w:t>
+      </w:r>
+      <w:proofErr w:type="spellStart"/>
+      <w:r>
+        <w:rPr>
+          <w:sz w:val="24"/>
+          <w:szCs w:val="24"/>
+        </w:rPr>
+        <w:t>true_label</w:t>
+      </w:r>
+      <w:proofErr w:type="spellEnd"/>
+      <w:r>
+        <w:rPr>
+          <w:sz w:val="24"/>
+          <w:szCs w:val="24"/>
+        </w:rPr>
+        <w:t xml:space="preserve">, </w:t>
+      </w:r>
+      <w:proofErr w:type="spellStart"/>
+      <w:r>
+        <w:rPr>
+          <w:sz w:val="24"/>
+          <w:szCs w:val="24"/>
+        </w:rPr>
+        <w:t>false_label</w:t>
+      </w:r>
+      <w:proofErr w:type="spellEnd"/>
+      <w:r>
+        <w:rPr>
+          <w:sz w:val="24"/>
+          <w:szCs w:val="24"/>
+        </w:rPr>
+        <w:t xml:space="preserve"> e </w:t>
+      </w:r>
+      <w:proofErr w:type="spellStart"/>
+      <w:r>
+        <w:rPr>
+          <w:sz w:val="24"/>
+          <w:szCs w:val="24"/>
+        </w:rPr>
+        <w:t>begin</w:t>
+      </w:r>
+      <w:r>
+        <w:rPr>
+          <w:sz w:val="24"/>
+          <w:szCs w:val="24"/>
+        </w:rPr>
+        <w:t>_label</w:t>
+      </w:r>
+      <w:proofErr w:type="spellEnd"/>
+      <w:r>
+        <w:rPr>
+          <w:sz w:val="24"/>
+          <w:szCs w:val="24"/>
+        </w:rPr>
+        <w:t xml:space="preserve"> insieme a </w:t>
+      </w:r>
+      <w:proofErr w:type="spellStart"/>
+      <w:r>
+        <w:rPr>
+          <w:sz w:val="24"/>
+          <w:szCs w:val="24"/>
+        </w:rPr>
+        <w:t>next</w:t>
+      </w:r>
+      <w:r>
+        <w:rPr>
+          <w:sz w:val="24"/>
+          <w:szCs w:val="24"/>
+        </w:rPr>
+        <w:t>_label</w:t>
+      </w:r>
+      <w:proofErr w:type="spellEnd"/>
+      <w:r>
+        <w:rPr>
+          <w:sz w:val="24"/>
+          <w:szCs w:val="24"/>
+        </w:rPr>
+        <w:t xml:space="preserve"> vengono creati tramite delle </w:t>
+      </w:r>
+      <w:proofErr w:type="spellStart"/>
+      <w:r>
+        <w:rPr>
+          <w:sz w:val="24"/>
+          <w:szCs w:val="24"/>
+        </w:rPr>
+        <w:t>mid</w:t>
+      </w:r>
+      <w:proofErr w:type="spellEnd"/>
+      <w:r>
+        <w:rPr>
+          <w:sz w:val="24"/>
+          <w:szCs w:val="24"/>
+        </w:rPr>
+        <w:t>-rule action o dei non terminali fittizi che eseguono un’azione.</w:t>
       </w:r>
       <w:r>
         <w:rPr>
@@ -783,7 +1321,101 @@
           <w:sz w:val="24"/>
           <w:szCs w:val="24"/>
         </w:rPr>
-        <w:t xml:space="preserve">ambiguità dovuta al dangling-else: a causa del fatto che le due istruzioni if e if-else condividono gli stessi identici token per la prima parte, se si usano mid-rule action differenti per implementare gli attributi ereditati che sono diversi nei due casi (false_label </w:t>
+        <w:t xml:space="preserve">ambiguità dovuta al </w:t>
+      </w:r>
+      <w:proofErr w:type="spellStart"/>
+      <w:r>
+        <w:rPr>
+          <w:sz w:val="24"/>
+          <w:szCs w:val="24"/>
+        </w:rPr>
+        <w:t>dangling</w:t>
+      </w:r>
+      <w:proofErr w:type="spellEnd"/>
+      <w:r>
+        <w:rPr>
+          <w:sz w:val="24"/>
+          <w:szCs w:val="24"/>
+        </w:rPr>
+        <w:t xml:space="preserve">-else: a causa del fatto che le due istruzioni </w:t>
+      </w:r>
+      <w:proofErr w:type="spellStart"/>
+      <w:r>
+        <w:rPr>
+          <w:sz w:val="24"/>
+          <w:szCs w:val="24"/>
+        </w:rPr>
+        <w:t>if</w:t>
+      </w:r>
+      <w:proofErr w:type="spellEnd"/>
+      <w:r>
+        <w:rPr>
+          <w:sz w:val="24"/>
+          <w:szCs w:val="24"/>
+        </w:rPr>
+        <w:t xml:space="preserve"> e </w:t>
+      </w:r>
+      <w:proofErr w:type="spellStart"/>
+      <w:r>
+        <w:rPr>
+          <w:sz w:val="24"/>
+          <w:szCs w:val="24"/>
+        </w:rPr>
+        <w:t>if</w:t>
+      </w:r>
+      <w:proofErr w:type="spellEnd"/>
+      <w:r>
+        <w:rPr>
+          <w:sz w:val="24"/>
+          <w:szCs w:val="24"/>
+        </w:rPr>
+        <w:t xml:space="preserve">-else condividono </w:t>
+      </w:r>
+      <w:r>
+        <w:rPr>
+          <w:sz w:val="24"/>
+          <w:szCs w:val="24"/>
+        </w:rPr>
+        <w:t>la stessa parte iniziale</w:t>
+      </w:r>
+      <w:r>
+        <w:rPr>
+          <w:sz w:val="24"/>
+          <w:szCs w:val="24"/>
+        </w:rPr>
+        <w:t xml:space="preserve">, se si usano </w:t>
+      </w:r>
+      <w:proofErr w:type="spellStart"/>
+      <w:r>
+        <w:rPr>
+          <w:sz w:val="24"/>
+          <w:szCs w:val="24"/>
+        </w:rPr>
+        <w:t>mid</w:t>
+      </w:r>
+      <w:proofErr w:type="spellEnd"/>
+      <w:r>
+        <w:rPr>
+          <w:sz w:val="24"/>
+          <w:szCs w:val="24"/>
+        </w:rPr>
+        <w:t>-rule action differenti per implementare gli attributi ereditati che sono diversi nei due casi (</w:t>
+      </w:r>
+      <w:proofErr w:type="spellStart"/>
+      <w:r>
+        <w:rPr>
+          <w:sz w:val="24"/>
+          <w:szCs w:val="24"/>
+        </w:rPr>
+        <w:t>false_label</w:t>
+      </w:r>
+      <w:proofErr w:type="spellEnd"/>
+      <w:r>
+        <w:rPr>
+          <w:sz w:val="24"/>
+          <w:szCs w:val="24"/>
+        </w:rPr>
+        <w:t xml:space="preserve"> </w:t>
       </w:r>
       <w:r>
         <w:rPr>
@@ -797,7 +1429,23 @@
           <w:sz w:val="24"/>
           <w:szCs w:val="24"/>
         </w:rPr>
-        <w:t xml:space="preserve"> caso coincide con next mentre nel</w:t>
+        <w:t xml:space="preserve"> caso coincide con </w:t>
+      </w:r>
+      <w:proofErr w:type="spellStart"/>
+      <w:r>
+        <w:rPr>
+          <w:sz w:val="24"/>
+          <w:szCs w:val="24"/>
+        </w:rPr>
+        <w:t>next</w:t>
+      </w:r>
+      <w:proofErr w:type="spellEnd"/>
+      <w:r>
+        <w:rPr>
+          <w:sz w:val="24"/>
+          <w:szCs w:val="24"/>
+        </w:rPr>
+        <w:t xml:space="preserve"> mentre nel</w:t>
       </w:r>
       <w:r>
         <w:rPr>
@@ -818,14 +1466,108 @@
           <w:sz w:val="24"/>
           <w:szCs w:val="24"/>
         </w:rPr>
-        <w:t xml:space="preserve"> si verificano dei conflitti reduce/reduce dato che i token sono gli stessi ma bison non sa che azione eseguire. Per risolvere questo problema abbiamo usato un trucco: </w:t>
-      </w:r>
-      <w:r>
-        <w:rPr>
-          <w:sz w:val="24"/>
-          <w:szCs w:val="24"/>
-        </w:rPr>
-        <w:t>la prima parte dell’if è la stessa per entrambi i casi quindi next coincide con false_label, dopo aver processato il token “ELSE” devo assegnare a next una nuova label</w:t>
+        <w:t xml:space="preserve"> si verificano dei conflitti reduce/reduce dato che i token sono gli stessi ma </w:t>
+      </w:r>
+      <w:proofErr w:type="spellStart"/>
+      <w:r>
+        <w:rPr>
+          <w:sz w:val="24"/>
+          <w:szCs w:val="24"/>
+        </w:rPr>
+        <w:t>bison</w:t>
+      </w:r>
+      <w:proofErr w:type="spellEnd"/>
+      <w:r>
+        <w:rPr>
+          <w:sz w:val="24"/>
+          <w:szCs w:val="24"/>
+        </w:rPr>
+        <w:t xml:space="preserve"> non sa che azione eseguire. Per risolvere questo problema abbiamo usato un trucco: </w:t>
+      </w:r>
+      <w:r>
+        <w:rPr>
+          <w:sz w:val="24"/>
+          <w:szCs w:val="24"/>
+        </w:rPr>
+        <w:t>la prima parte dell’</w:t>
+      </w:r>
+      <w:proofErr w:type="spellStart"/>
+      <w:r>
+        <w:rPr>
+          <w:sz w:val="24"/>
+          <w:szCs w:val="24"/>
+        </w:rPr>
+        <w:t>if</w:t>
+      </w:r>
+      <w:proofErr w:type="spellEnd"/>
+      <w:r>
+        <w:rPr>
+          <w:sz w:val="24"/>
+          <w:szCs w:val="24"/>
+        </w:rPr>
+        <w:t xml:space="preserve"> è la stessa per entrambi i casi quindi </w:t>
+      </w:r>
+      <w:proofErr w:type="spellStart"/>
+      <w:r>
+        <w:rPr>
+          <w:sz w:val="24"/>
+          <w:szCs w:val="24"/>
+        </w:rPr>
+        <w:t>next</w:t>
+      </w:r>
+      <w:r>
+        <w:rPr>
+          <w:sz w:val="24"/>
+          <w:szCs w:val="24"/>
+        </w:rPr>
+        <w:t>_label</w:t>
+      </w:r>
+      <w:proofErr w:type="spellEnd"/>
+      <w:r>
+        <w:rPr>
+          <w:sz w:val="24"/>
+          <w:szCs w:val="24"/>
+        </w:rPr>
+        <w:t xml:space="preserve"> coincide con </w:t>
+      </w:r>
+      <w:proofErr w:type="spellStart"/>
+      <w:r>
+        <w:rPr>
+          <w:sz w:val="24"/>
+          <w:szCs w:val="24"/>
+        </w:rPr>
+        <w:t>false_label</w:t>
+      </w:r>
+      <w:proofErr w:type="spellEnd"/>
+      <w:r>
+        <w:rPr>
+          <w:sz w:val="24"/>
+          <w:szCs w:val="24"/>
+        </w:rPr>
+        <w:t xml:space="preserve">, dopo aver processato il token “ELSE” devo assegnare a </w:t>
+      </w:r>
+      <w:proofErr w:type="spellStart"/>
+      <w:r>
+        <w:rPr>
+          <w:sz w:val="24"/>
+          <w:szCs w:val="24"/>
+        </w:rPr>
+        <w:t>next</w:t>
+      </w:r>
+      <w:r>
+        <w:rPr>
+          <w:sz w:val="24"/>
+          <w:szCs w:val="24"/>
+        </w:rPr>
+        <w:t>_label</w:t>
+      </w:r>
+      <w:proofErr w:type="spellEnd"/>
+      <w:r>
+        <w:rPr>
+          <w:sz w:val="24"/>
+          <w:szCs w:val="24"/>
+        </w:rPr>
+        <w:t xml:space="preserve"> una nuova label</w:t>
       </w:r>
       <w:r>
         <w:rPr>
@@ -839,7 +1581,39 @@
           <w:sz w:val="24"/>
           <w:szCs w:val="24"/>
         </w:rPr>
-        <w:t xml:space="preserve"> Questo è possibile grazie al fatto che nell’if-else la label next viene stampata solo dopo aver processato il token </w:t>
+        <w:t xml:space="preserve"> Questo è possibile grazie al fatto che nell’</w:t>
+      </w:r>
+      <w:proofErr w:type="spellStart"/>
+      <w:r>
+        <w:rPr>
+          <w:sz w:val="24"/>
+          <w:szCs w:val="24"/>
+        </w:rPr>
+        <w:t>if</w:t>
+      </w:r>
+      <w:proofErr w:type="spellEnd"/>
+      <w:r>
+        <w:rPr>
+          <w:sz w:val="24"/>
+          <w:szCs w:val="24"/>
+        </w:rPr>
+        <w:t xml:space="preserve">-else la label </w:t>
+      </w:r>
+      <w:proofErr w:type="spellStart"/>
+      <w:r>
+        <w:rPr>
+          <w:sz w:val="24"/>
+          <w:szCs w:val="24"/>
+        </w:rPr>
+        <w:t>next</w:t>
+      </w:r>
+      <w:proofErr w:type="spellEnd"/>
+      <w:r>
+        <w:rPr>
+          <w:sz w:val="24"/>
+          <w:szCs w:val="24"/>
+        </w:rPr>
+        <w:t xml:space="preserve"> viene stampata solo dopo aver processato il token </w:t>
       </w:r>
       <w:r>
         <w:rPr>
@@ -868,39 +1642,6 @@
           <w:szCs w:val="24"/>
         </w:rPr>
         <w:t>.</w:t>
-      </w:r>
-    </w:p>
-    <w:p>
-      <w:pPr>
-        <w:jc w:val="both"/>
-        <w:rPr>
-          <w:sz w:val="24"/>
-          <w:szCs w:val="24"/>
-        </w:rPr>
-      </w:pPr>
-    </w:p>
-    <w:p>
-      <w:pPr>
-        <w:jc w:val="both"/>
-        <w:rPr>
-          <w:sz w:val="24"/>
-          <w:szCs w:val="24"/>
-        </w:rPr>
-      </w:pPr>
-      <w:r>
-        <w:rPr>
-          <w:sz w:val="24"/>
-          <w:szCs w:val="24"/>
-        </w:rPr>
-        <w:t>TODO:</w:t>
-      </w:r>
-      <w:r>
-        <w:rPr>
-          <w:sz w:val="24"/>
-          <w:szCs w:val="24"/>
-        </w:rPr>
-        <w:tab/>
-        <w:t>Le variabili intere possono contenere espressioni booleane dato che i valori booleani possono essere 1 o 0.</w:t>
       </w:r>
     </w:p>
     <w:sectPr>

</xml_diff>

<commit_message>
Nicola - Updated compiler
</commit_message>
<xml_diff>
--- a/Relazione Progetto Compilatori.docx
+++ b/Relazione Progetto Compilatori.docx
@@ -164,6 +164,7 @@
         </w:rPr>
         <w:t xml:space="preserve">Istruzioni di dichiarazione di variabili, esclusivamente di tipo </w:t>
       </w:r>
+      <w:proofErr w:type="spellStart"/>
       <w:r>
         <w:rPr>
           <w:rFonts w:ascii="Courier New" w:hAnsi="Courier New" w:cs="Courier New"/>
@@ -172,6 +173,7 @@
         </w:rPr>
         <w:t>int</w:t>
       </w:r>
+      <w:proofErr w:type="spellEnd"/>
       <w:r>
         <w:rPr>
           <w:sz w:val="24"/>
@@ -236,13 +238,23 @@
           <w:lang w:val="en-US"/>
         </w:rPr>
       </w:pPr>
+      <w:proofErr w:type="spellStart"/>
       <w:r>
         <w:rPr>
           <w:sz w:val="24"/>
           <w:szCs w:val="24"/>
           <w:lang w:val="en-US"/>
         </w:rPr>
-        <w:t xml:space="preserve">Istruzioni </w:t>
+        <w:t>Istruzioni</w:t>
+      </w:r>
+      <w:proofErr w:type="spellEnd"/>
+      <w:r>
+        <w:rPr>
+          <w:sz w:val="24"/>
+          <w:szCs w:val="24"/>
+          <w:lang w:val="en-US"/>
+        </w:rPr>
+        <w:t xml:space="preserve"> </w:t>
       </w:r>
       <w:r>
         <w:rPr>
@@ -399,6 +411,7 @@
         </w:rPr>
         <w:t xml:space="preserve">Nonostante sia possibile dichiarare solamente variabili di tipo </w:t>
       </w:r>
+      <w:proofErr w:type="spellStart"/>
       <w:r>
         <w:rPr>
           <w:rFonts w:ascii="Courier New" w:hAnsi="Courier New" w:cs="Courier New"/>
@@ -407,6 +420,7 @@
         </w:rPr>
         <w:t>int</w:t>
       </w:r>
+      <w:proofErr w:type="spellEnd"/>
       <w:r>
         <w:rPr>
           <w:sz w:val="24"/>
@@ -449,6 +463,7 @@
         </w:rPr>
         <w:t xml:space="preserve"> le parole chiave </w:t>
       </w:r>
+      <w:proofErr w:type="spellStart"/>
       <w:r>
         <w:rPr>
           <w:rFonts w:ascii="Courier New" w:hAnsi="Courier New" w:cs="Courier New"/>
@@ -457,6 +472,7 @@
         </w:rPr>
         <w:t>true</w:t>
       </w:r>
+      <w:proofErr w:type="spellEnd"/>
       <w:r>
         <w:rPr>
           <w:sz w:val="24"/>
@@ -514,6 +530,7 @@
         </w:rPr>
         <w:t xml:space="preserve">, vengono impiegate nelle condizioni delle istruzioni </w:t>
       </w:r>
+      <w:proofErr w:type="spellStart"/>
       <w:r>
         <w:rPr>
           <w:rFonts w:ascii="Courier New" w:hAnsi="Courier New" w:cs="Courier New"/>
@@ -522,6 +539,7 @@
         </w:rPr>
         <w:t>if</w:t>
       </w:r>
+      <w:proofErr w:type="spellEnd"/>
       <w:r>
         <w:rPr>
           <w:sz w:val="24"/>
@@ -529,6 +547,7 @@
         </w:rPr>
         <w:t xml:space="preserve"> e </w:t>
       </w:r>
+      <w:proofErr w:type="spellStart"/>
       <w:r>
         <w:rPr>
           <w:rFonts w:ascii="Courier New" w:hAnsi="Courier New" w:cs="Courier New"/>
@@ -537,6 +556,7 @@
         </w:rPr>
         <w:t>while</w:t>
       </w:r>
+      <w:proofErr w:type="spellEnd"/>
       <w:r>
         <w:rPr>
           <w:rFonts w:ascii="Courier New" w:hAnsi="Courier New" w:cs="Courier New"/>
@@ -552,13 +572,23 @@
         </w:rPr>
         <w:t xml:space="preserve"> e possono essere argomento della funzione </w:t>
       </w:r>
+      <w:proofErr w:type="spellStart"/>
       <w:r>
         <w:rPr>
           <w:rFonts w:ascii="Courier New" w:hAnsi="Courier New" w:cs="Courier New"/>
           <w:sz w:val="24"/>
           <w:szCs w:val="24"/>
         </w:rPr>
-        <w:t>print()</w:t>
+        <w:t>print</w:t>
+      </w:r>
+      <w:proofErr w:type="spellEnd"/>
+      <w:r>
+        <w:rPr>
+          <w:rFonts w:ascii="Courier New" w:hAnsi="Courier New" w:cs="Courier New"/>
+          <w:sz w:val="24"/>
+          <w:szCs w:val="24"/>
+        </w:rPr>
+        <w:t>()</w:t>
       </w:r>
       <w:r>
         <w:rPr>
@@ -588,6 +618,7 @@
         </w:rPr>
         <w:t xml:space="preserve">Esistono due parole chiave </w:t>
       </w:r>
+      <w:proofErr w:type="spellStart"/>
       <w:r>
         <w:rPr>
           <w:rFonts w:ascii="Courier New" w:hAnsi="Courier New" w:cs="Courier New"/>
@@ -596,6 +627,7 @@
         </w:rPr>
         <w:t>true</w:t>
       </w:r>
+      <w:proofErr w:type="spellEnd"/>
       <w:r>
         <w:rPr>
           <w:sz w:val="24"/>
@@ -728,6 +760,7 @@
         </w:rPr>
         <w:t xml:space="preserve"> e </w:t>
       </w:r>
+      <w:proofErr w:type="spellStart"/>
       <w:r>
         <w:rPr>
           <w:rFonts w:ascii="Courier New" w:hAnsi="Courier New" w:cs="Courier New"/>
@@ -736,6 +769,7 @@
         </w:rPr>
         <w:t>not</w:t>
       </w:r>
+      <w:proofErr w:type="spellEnd"/>
       <w:r>
         <w:rPr>
           <w:sz w:val="24"/>
@@ -820,6 +854,7 @@
         </w:rPr>
         <w:t xml:space="preserve">la funzione </w:t>
       </w:r>
+      <w:proofErr w:type="spellStart"/>
       <w:r>
         <w:rPr>
           <w:rFonts w:ascii="Courier New" w:hAnsi="Courier New" w:cs="Courier New"/>
@@ -828,6 +863,7 @@
         </w:rPr>
         <w:t>print</w:t>
       </w:r>
+      <w:proofErr w:type="spellEnd"/>
       <w:r>
         <w:rPr>
           <w:rFonts w:ascii="Courier New" w:hAnsi="Courier New" w:cs="Courier New"/>
@@ -848,7 +884,23 @@
           <w:sz w:val="24"/>
           <w:szCs w:val="24"/>
         </w:rPr>
-        <w:t>nvece di usare una funzione di libreria come printf()</w:t>
+        <w:t xml:space="preserve">nvece di usare una funzione di libreria come </w:t>
+      </w:r>
+      <w:proofErr w:type="spellStart"/>
+      <w:r>
+        <w:rPr>
+          <w:sz w:val="24"/>
+          <w:szCs w:val="24"/>
+        </w:rPr>
+        <w:t>printf</w:t>
+      </w:r>
+      <w:proofErr w:type="spellEnd"/>
+      <w:r>
+        <w:rPr>
+          <w:sz w:val="24"/>
+          <w:szCs w:val="24"/>
+        </w:rPr>
+        <w:t>()</w:t>
       </w:r>
       <w:r>
         <w:rPr>
@@ -1250,101 +1302,77 @@
           <w:sz w:val="24"/>
           <w:szCs w:val="24"/>
         </w:rPr>
+        <w:t>.</w:t>
+      </w:r>
+    </w:p>
+    <w:p>
+      <w:pPr>
+        <w:jc w:val="both"/>
+        <w:rPr>
+          <w:sz w:val="24"/>
+          <w:szCs w:val="24"/>
+        </w:rPr>
+      </w:pPr>
+    </w:p>
+    <w:p>
+      <w:pPr>
+        <w:jc w:val="both"/>
+        <w:rPr>
+          <w:sz w:val="24"/>
+          <w:szCs w:val="24"/>
+        </w:rPr>
+      </w:pPr>
+      <w:r>
+        <w:rPr>
+          <w:sz w:val="24"/>
+          <w:szCs w:val="24"/>
+        </w:rPr>
+        <w:t>Nell’implementazione dell’analizzatore sintattico</w:t>
+      </w:r>
+      <w:r>
+        <w:rPr>
+          <w:sz w:val="24"/>
+          <w:szCs w:val="24"/>
+        </w:rPr>
+        <w:t>, il tipo associato a</w:t>
+      </w:r>
+      <w:r>
+        <w:rPr>
+          <w:sz w:val="24"/>
+          <w:szCs w:val="24"/>
+        </w:rPr>
+        <w:t xml:space="preserve"> tutti </w:t>
+      </w:r>
+      <w:r>
+        <w:rPr>
+          <w:sz w:val="24"/>
+          <w:szCs w:val="24"/>
+        </w:rPr>
+        <w:t>i token e a</w:t>
+      </w:r>
+      <w:r>
+        <w:rPr>
+          <w:sz w:val="24"/>
+          <w:szCs w:val="24"/>
+        </w:rPr>
+        <w:t xml:space="preserve"> tutti </w:t>
+      </w:r>
+      <w:r>
+        <w:rPr>
+          <w:sz w:val="24"/>
+          <w:szCs w:val="24"/>
+        </w:rPr>
+        <w:t>i simboli non</w:t>
+      </w:r>
+      <w:r>
+        <w:rPr>
+          <w:sz w:val="24"/>
+          <w:szCs w:val="24"/>
+        </w:rPr>
         <w:t xml:space="preserve"> </w:t>
       </w:r>
       <w:r>
         <w:rPr>
-          <w:color w:val="FF0000"/>
-          <w:sz w:val="24"/>
-          <w:szCs w:val="24"/>
-        </w:rPr>
-        <w:t>e vengono riconosciute le stringhe sia comprese tra apici (‘…’) che tra virgolette(“…”)</w:t>
-      </w:r>
-      <w:r>
-        <w:rPr>
-          <w:color w:val="FF0000"/>
-          <w:sz w:val="24"/>
-          <w:szCs w:val="24"/>
-        </w:rPr>
-        <w:t>.</w:t>
-      </w:r>
-      <w:r>
-        <w:rPr>
-          <w:color w:val="FF0000"/>
-          <w:sz w:val="24"/>
-          <w:szCs w:val="24"/>
-        </w:rPr>
-        <w:t xml:space="preserve"> OK MA CHE NE FACCIAMO DELLE STRINGHE?</w:t>
-      </w:r>
-    </w:p>
-    <w:p>
-      <w:pPr>
-        <w:jc w:val="both"/>
-        <w:rPr>
-          <w:sz w:val="24"/>
-          <w:szCs w:val="24"/>
-        </w:rPr>
-      </w:pPr>
-    </w:p>
-    <w:p>
-      <w:pPr>
-        <w:jc w:val="both"/>
-        <w:rPr>
-          <w:sz w:val="24"/>
-          <w:szCs w:val="24"/>
-        </w:rPr>
-      </w:pPr>
-      <w:r>
-        <w:rPr>
-          <w:sz w:val="24"/>
-          <w:szCs w:val="24"/>
-        </w:rPr>
-        <w:t>Nell’implementazione dell’analizzatore sintattico</w:t>
-      </w:r>
-      <w:r>
-        <w:rPr>
-          <w:sz w:val="24"/>
-          <w:szCs w:val="24"/>
-        </w:rPr>
-        <w:t>, il tipo associato a</w:t>
-      </w:r>
-      <w:r>
-        <w:rPr>
-          <w:sz w:val="24"/>
-          <w:szCs w:val="24"/>
-        </w:rPr>
-        <w:t xml:space="preserve"> tutti </w:t>
-      </w:r>
-      <w:r>
-        <w:rPr>
-          <w:sz w:val="24"/>
-          <w:szCs w:val="24"/>
-        </w:rPr>
-        <w:t>i token e a</w:t>
-      </w:r>
-      <w:r>
-        <w:rPr>
-          <w:sz w:val="24"/>
-          <w:szCs w:val="24"/>
-        </w:rPr>
-        <w:t xml:space="preserve"> tutti </w:t>
-      </w:r>
-      <w:r>
-        <w:rPr>
-          <w:sz w:val="24"/>
-          <w:szCs w:val="24"/>
-        </w:rPr>
-        <w:t>i simboli non</w:t>
-      </w:r>
-      <w:r>
-        <w:rPr>
-          <w:sz w:val="24"/>
-          <w:szCs w:val="24"/>
-        </w:rPr>
-        <w:t xml:space="preserve"> </w:t>
-      </w:r>
-      <w:r>
-        <w:rPr>
           <w:sz w:val="24"/>
           <w:szCs w:val="24"/>
         </w:rPr>
@@ -1357,6 +1385,7 @@
         </w:rPr>
         <w:t xml:space="preserve"> è il medesimo, la </w:t>
       </w:r>
+      <w:proofErr w:type="spellStart"/>
       <w:r>
         <w:rPr>
           <w:i/>
@@ -1366,12 +1395,43 @@
         </w:rPr>
         <w:t>struct</w:t>
       </w:r>
-      <w:r>
-        <w:rPr>
-          <w:sz w:val="24"/>
-          <w:szCs w:val="24"/>
-        </w:rPr>
-        <w:t xml:space="preserve"> “address”. In questo modo la loro gestione in Bison si semplifica notevolmente, potendo assegnare un valore solamente a quei campi di interesse per il specifico token o simbolo non terminale della grammatica ed ignorando i rimanenti.</w:t>
+      <w:proofErr w:type="spellEnd"/>
+      <w:r>
+        <w:rPr>
+          <w:sz w:val="24"/>
+          <w:szCs w:val="24"/>
+        </w:rPr>
+        <w:t xml:space="preserve"> “</w:t>
+      </w:r>
+      <w:proofErr w:type="spellStart"/>
+      <w:r>
+        <w:rPr>
+          <w:sz w:val="24"/>
+          <w:szCs w:val="24"/>
+        </w:rPr>
+        <w:t>address</w:t>
+      </w:r>
+      <w:proofErr w:type="spellEnd"/>
+      <w:r>
+        <w:rPr>
+          <w:sz w:val="24"/>
+          <w:szCs w:val="24"/>
+        </w:rPr>
+        <w:t xml:space="preserve">”. In questo modo la loro gestione in Bison si semplifica notevolmente, potendo assegnare un valore solamente a quei campi di interesse per </w:t>
+      </w:r>
+      <w:r>
+        <w:rPr>
+          <w:sz w:val="24"/>
+          <w:szCs w:val="24"/>
+        </w:rPr>
+        <w:t>lo</w:t>
+      </w:r>
+      <w:r>
+        <w:rPr>
+          <w:sz w:val="24"/>
+          <w:szCs w:val="24"/>
+        </w:rPr>
+        <w:t xml:space="preserve"> specifico token o simbolo non terminale della grammatica ed ignorando i rimanenti.</w:t>
       </w:r>
       <w:r>
         <w:rPr>
@@ -1387,6 +1447,7 @@
         </w:rPr>
         <w:t xml:space="preserve"> </w:t>
       </w:r>
+      <w:proofErr w:type="spellStart"/>
       <w:r>
         <w:rPr>
           <w:i/>
@@ -1396,12 +1457,29 @@
         </w:rPr>
         <w:t>struct</w:t>
       </w:r>
-      <w:r>
-        <w:rPr>
-          <w:sz w:val="24"/>
-          <w:szCs w:val="24"/>
-        </w:rPr>
-        <w:t xml:space="preserve"> “address”</w:t>
+      <w:proofErr w:type="spellEnd"/>
+      <w:r>
+        <w:rPr>
+          <w:sz w:val="24"/>
+          <w:szCs w:val="24"/>
+        </w:rPr>
+        <w:t xml:space="preserve"> “</w:t>
+      </w:r>
+      <w:proofErr w:type="spellStart"/>
+      <w:r>
+        <w:rPr>
+          <w:sz w:val="24"/>
+          <w:szCs w:val="24"/>
+        </w:rPr>
+        <w:t>address</w:t>
+      </w:r>
+      <w:proofErr w:type="spellEnd"/>
+      <w:r>
+        <w:rPr>
+          <w:sz w:val="24"/>
+          <w:szCs w:val="24"/>
+        </w:rPr>
+        <w:t>”</w:t>
       </w:r>
       <w:r>
         <w:rPr>
@@ -1431,6 +1509,7 @@
           <w:szCs w:val="24"/>
         </w:rPr>
       </w:pPr>
+      <w:proofErr w:type="spellStart"/>
       <w:r>
         <w:rPr>
           <w:sz w:val="24"/>
@@ -1438,6 +1517,7 @@
         </w:rPr>
         <w:t>addr</w:t>
       </w:r>
+      <w:proofErr w:type="spellEnd"/>
       <w:r>
         <w:rPr>
           <w:sz w:val="24"/>
@@ -1487,6 +1567,7 @@
           <w:szCs w:val="24"/>
         </w:rPr>
       </w:pPr>
+      <w:proofErr w:type="spellStart"/>
       <w:r>
         <w:rPr>
           <w:sz w:val="24"/>
@@ -1494,6 +1575,7 @@
         </w:rPr>
         <w:t>type</w:t>
       </w:r>
+      <w:proofErr w:type="spellEnd"/>
       <w:r>
         <w:rPr>
           <w:sz w:val="24"/>
@@ -1515,6 +1597,7 @@
         </w:rPr>
         <w:t xml:space="preserve"> di dichiarazione di variabili e può assumere esclusivamente il valore </w:t>
       </w:r>
+      <w:proofErr w:type="spellStart"/>
       <w:r>
         <w:rPr>
           <w:rFonts w:ascii="Courier New" w:hAnsi="Courier New" w:cs="Courier New"/>
@@ -1523,6 +1606,7 @@
         </w:rPr>
         <w:t>int</w:t>
       </w:r>
+      <w:proofErr w:type="spellEnd"/>
       <w:r>
         <w:rPr>
           <w:sz w:val="24"/>
@@ -1544,6 +1628,7 @@
           <w:szCs w:val="24"/>
         </w:rPr>
       </w:pPr>
+      <w:proofErr w:type="spellStart"/>
       <w:r>
         <w:rPr>
           <w:sz w:val="24"/>
@@ -1556,8 +1641,17 @@
           <w:sz w:val="24"/>
           <w:szCs w:val="24"/>
         </w:rPr>
-        <w:t xml:space="preserve">_label: contiene il nome di una etichetta che punta alla prima istruzione che segue l’istruzione </w:t>
-      </w:r>
+        <w:t>_label</w:t>
+      </w:r>
+      <w:proofErr w:type="spellEnd"/>
+      <w:r>
+        <w:rPr>
+          <w:sz w:val="24"/>
+          <w:szCs w:val="24"/>
+        </w:rPr>
+        <w:t xml:space="preserve">: contiene il nome di una etichetta che punta alla prima istruzione che segue l’istruzione </w:t>
+      </w:r>
+      <w:proofErr w:type="spellStart"/>
       <w:r>
         <w:rPr>
           <w:rFonts w:ascii="Courier New" w:hAnsi="Courier New" w:cs="Courier New"/>
@@ -1566,6 +1660,7 @@
         </w:rPr>
         <w:t>if</w:t>
       </w:r>
+      <w:proofErr w:type="spellEnd"/>
       <w:r>
         <w:rPr>
           <w:sz w:val="24"/>
@@ -1573,6 +1668,7 @@
         </w:rPr>
         <w:t xml:space="preserve"> o </w:t>
       </w:r>
+      <w:proofErr w:type="spellStart"/>
       <w:r>
         <w:rPr>
           <w:rFonts w:ascii="Courier New" w:hAnsi="Courier New" w:cs="Courier New"/>
@@ -1581,6 +1677,7 @@
         </w:rPr>
         <w:t>while</w:t>
       </w:r>
+      <w:proofErr w:type="spellEnd"/>
       <w:r>
         <w:rPr>
           <w:sz w:val="24"/>
@@ -1602,6 +1699,7 @@
           <w:szCs w:val="24"/>
         </w:rPr>
       </w:pPr>
+      <w:proofErr w:type="spellStart"/>
       <w:r>
         <w:rPr>
           <w:sz w:val="24"/>
@@ -1614,8 +1712,17 @@
           <w:sz w:val="24"/>
           <w:szCs w:val="24"/>
         </w:rPr>
-        <w:t xml:space="preserve">rue_label: contiene il nome di una etichetta che punta alle istruzioni da eseguire qualora la condizione di una istruzione </w:t>
-      </w:r>
+        <w:t>rue_label</w:t>
+      </w:r>
+      <w:proofErr w:type="spellEnd"/>
+      <w:r>
+        <w:rPr>
+          <w:sz w:val="24"/>
+          <w:szCs w:val="24"/>
+        </w:rPr>
+        <w:t xml:space="preserve">: contiene il nome di una etichetta che punta alle istruzioni da eseguire qualora la condizione di una istruzione </w:t>
+      </w:r>
+      <w:proofErr w:type="spellStart"/>
       <w:r>
         <w:rPr>
           <w:rFonts w:ascii="Courier New" w:hAnsi="Courier New" w:cs="Courier New"/>
@@ -1624,6 +1731,7 @@
         </w:rPr>
         <w:t>if</w:t>
       </w:r>
+      <w:proofErr w:type="spellEnd"/>
       <w:r>
         <w:rPr>
           <w:sz w:val="24"/>
@@ -1631,6 +1739,7 @@
         </w:rPr>
         <w:t xml:space="preserve"> o </w:t>
       </w:r>
+      <w:proofErr w:type="spellStart"/>
       <w:r>
         <w:rPr>
           <w:rFonts w:ascii="Courier New" w:hAnsi="Courier New" w:cs="Courier New"/>
@@ -1639,6 +1748,7 @@
         </w:rPr>
         <w:t>while</w:t>
       </w:r>
+      <w:proofErr w:type="spellEnd"/>
       <w:r>
         <w:rPr>
           <w:sz w:val="24"/>
@@ -1660,6 +1770,7 @@
           <w:szCs w:val="24"/>
         </w:rPr>
       </w:pPr>
+      <w:proofErr w:type="spellStart"/>
       <w:r>
         <w:rPr>
           <w:sz w:val="24"/>
@@ -1672,7 +1783,15 @@
           <w:sz w:val="24"/>
           <w:szCs w:val="24"/>
         </w:rPr>
-        <w:t xml:space="preserve">alse_label: contiene il nome di una etichetta che punta alle istruzioni da eseguire </w:t>
+        <w:t>alse_label</w:t>
+      </w:r>
+      <w:proofErr w:type="spellEnd"/>
+      <w:r>
+        <w:rPr>
+          <w:sz w:val="24"/>
+          <w:szCs w:val="24"/>
+        </w:rPr>
+        <w:t xml:space="preserve">: contiene il nome di una etichetta che punta alle istruzioni da eseguire </w:t>
       </w:r>
       <w:r>
         <w:rPr>
@@ -1688,6 +1807,7 @@
         </w:rPr>
         <w:t xml:space="preserve"> la condizione di una istruzione </w:t>
       </w:r>
+      <w:proofErr w:type="spellStart"/>
       <w:r>
         <w:rPr>
           <w:rFonts w:ascii="Courier New" w:hAnsi="Courier New" w:cs="Courier New"/>
@@ -1696,6 +1816,7 @@
         </w:rPr>
         <w:t>if</w:t>
       </w:r>
+      <w:proofErr w:type="spellEnd"/>
       <w:r>
         <w:rPr>
           <w:sz w:val="24"/>
@@ -1717,6 +1838,7 @@
           <w:szCs w:val="24"/>
         </w:rPr>
       </w:pPr>
+      <w:proofErr w:type="spellStart"/>
       <w:r>
         <w:rPr>
           <w:sz w:val="24"/>
@@ -1729,8 +1851,17 @@
           <w:sz w:val="24"/>
           <w:szCs w:val="24"/>
         </w:rPr>
-        <w:t xml:space="preserve">_label: contiene il nome di una etichetta che punta alle istruzioni da eseguire per valutare la condizione di una istruzione </w:t>
-      </w:r>
+        <w:t>_label</w:t>
+      </w:r>
+      <w:proofErr w:type="spellEnd"/>
+      <w:r>
+        <w:rPr>
+          <w:sz w:val="24"/>
+          <w:szCs w:val="24"/>
+        </w:rPr>
+        <w:t xml:space="preserve">: contiene il nome di una etichetta che punta alle istruzioni da eseguire per valutare la condizione di una istruzione </w:t>
+      </w:r>
+      <w:proofErr w:type="spellStart"/>
       <w:r>
         <w:rPr>
           <w:rFonts w:ascii="Courier New" w:hAnsi="Courier New" w:cs="Courier New"/>
@@ -1739,6 +1870,7 @@
         </w:rPr>
         <w:t>while</w:t>
       </w:r>
+      <w:proofErr w:type="spellEnd"/>
       <w:r>
         <w:rPr>
           <w:sz w:val="24"/>
@@ -1785,15 +1917,9 @@
           <w:sz w:val="24"/>
           <w:szCs w:val="24"/>
         </w:rPr>
-        <w:t>symbol table</w:t>
-      </w:r>
-      <w:r>
-        <w:rPr>
-          <w:sz w:val="24"/>
-          <w:szCs w:val="24"/>
-        </w:rPr>
-        <w:t xml:space="preserve"> abbiamo sfruttato l’implementazione </w:t>
-      </w:r>
+        <w:t xml:space="preserve">symbol </w:t>
+      </w:r>
+      <w:proofErr w:type="spellStart"/>
       <w:r>
         <w:rPr>
           <w:i/>
@@ -1801,14 +1927,15 @@
           <w:sz w:val="24"/>
           <w:szCs w:val="24"/>
         </w:rPr>
-        <w:t>open-source</w:t>
-      </w:r>
-      <w:r>
-        <w:rPr>
-          <w:sz w:val="24"/>
-          <w:szCs w:val="24"/>
-        </w:rPr>
-        <w:t xml:space="preserve"> di una </w:t>
+        <w:t>table</w:t>
+      </w:r>
+      <w:proofErr w:type="spellEnd"/>
+      <w:r>
+        <w:rPr>
+          <w:sz w:val="24"/>
+          <w:szCs w:val="24"/>
+        </w:rPr>
+        <w:t xml:space="preserve"> abbiamo sfruttato l’implementazione </w:t>
       </w:r>
       <w:r>
         <w:rPr>
@@ -1817,90 +1944,16 @@
           <w:sz w:val="24"/>
           <w:szCs w:val="24"/>
         </w:rPr>
-        <w:t>hash table</w:t>
-      </w:r>
-      <w:r>
-        <w:rPr>
-          <w:sz w:val="24"/>
-          <w:szCs w:val="24"/>
-        </w:rPr>
-        <w:t xml:space="preserve"> in C di Troy D. Hadson (file “uthash.h”)</w:t>
-      </w:r>
-      <w:r>
-        <w:rPr>
-          <w:sz w:val="24"/>
-          <w:szCs w:val="24"/>
-        </w:rPr>
-        <w:t xml:space="preserve"> </w:t>
-      </w:r>
-      <w:r>
-        <w:rPr>
-          <w:sz w:val="24"/>
-          <w:szCs w:val="24"/>
-          <w:vertAlign w:val="superscript"/>
-        </w:rPr>
-        <w:t>[1]</w:t>
-      </w:r>
-      <w:r>
-        <w:rPr>
-          <w:sz w:val="24"/>
-          <w:szCs w:val="24"/>
-        </w:rPr>
-        <w:t xml:space="preserve">. Per non complicare </w:t>
-      </w:r>
-      <w:r>
-        <w:rPr>
-          <w:sz w:val="24"/>
-          <w:szCs w:val="24"/>
-        </w:rPr>
-        <w:t>eccessivamente</w:t>
-      </w:r>
-      <w:r>
-        <w:rPr>
-          <w:sz w:val="24"/>
-          <w:szCs w:val="24"/>
-        </w:rPr>
-        <w:t xml:space="preserve"> il nostro progetto, abbiamo deciso di non considerare il ciclo di vita delle variabili; in questo modo una variabile sarà </w:t>
-      </w:r>
-      <w:r>
-        <w:rPr>
-          <w:sz w:val="24"/>
-          <w:szCs w:val="24"/>
-        </w:rPr>
-        <w:t xml:space="preserve">sempre </w:t>
-      </w:r>
-      <w:r>
-        <w:rPr>
-          <w:sz w:val="24"/>
-          <w:szCs w:val="24"/>
-        </w:rPr>
-        <w:t>visibile dal punto in cui viene dichiarata fino al termine del programma.</w:t>
-      </w:r>
-    </w:p>
-    <w:p>
-      <w:pPr>
-        <w:jc w:val="both"/>
-        <w:rPr>
-          <w:sz w:val="24"/>
-          <w:szCs w:val="24"/>
-        </w:rPr>
-      </w:pPr>
-    </w:p>
-    <w:p>
-      <w:pPr>
-        <w:jc w:val="both"/>
-        <w:rPr>
-          <w:sz w:val="24"/>
-          <w:szCs w:val="24"/>
-        </w:rPr>
-      </w:pPr>
-      <w:r>
-        <w:rPr>
-          <w:sz w:val="24"/>
-          <w:szCs w:val="24"/>
-        </w:rPr>
-        <w:t xml:space="preserve">Per gestire la dichiarazione delle variabili e l’assegnazione del tipo corrispondente abbiamo utilizzato la tecnica dello </w:t>
-      </w:r>
+        <w:t>open-source</w:t>
+      </w:r>
+      <w:r>
+        <w:rPr>
+          <w:sz w:val="24"/>
+          <w:szCs w:val="24"/>
+        </w:rPr>
+        <w:t xml:space="preserve"> di una </w:t>
+      </w:r>
+      <w:proofErr w:type="spellStart"/>
       <w:r>
         <w:rPr>
           <w:i/>
@@ -1908,75 +1961,9 @@
           <w:sz w:val="24"/>
           <w:szCs w:val="24"/>
         </w:rPr>
-        <w:t>stack</w:t>
-      </w:r>
-      <w:r>
-        <w:rPr>
-          <w:sz w:val="24"/>
-          <w:szCs w:val="24"/>
-        </w:rPr>
-        <w:t xml:space="preserve"> descritta in classe</w:t>
-      </w:r>
-      <w:r>
-        <w:rPr>
-          <w:sz w:val="24"/>
-          <w:szCs w:val="24"/>
-        </w:rPr>
-        <w:t>,</w:t>
-      </w:r>
-      <w:r>
-        <w:rPr>
-          <w:sz w:val="24"/>
-          <w:szCs w:val="24"/>
-        </w:rPr>
-        <w:t xml:space="preserve"> anche se l’unico tipo disponibile nel nostro linguaggio è il tipo intero. Questo metodo permette di semplificare la gestione di più tipi</w:t>
-      </w:r>
-      <w:r>
-        <w:rPr>
-          <w:sz w:val="24"/>
-          <w:szCs w:val="24"/>
-        </w:rPr>
-        <w:t xml:space="preserve"> di dato</w:t>
-      </w:r>
-      <w:r>
-        <w:rPr>
-          <w:sz w:val="24"/>
-          <w:szCs w:val="24"/>
-        </w:rPr>
-        <w:t>, qualora si</w:t>
-      </w:r>
-      <w:r>
-        <w:rPr>
-          <w:sz w:val="24"/>
-          <w:szCs w:val="24"/>
-        </w:rPr>
-        <w:t xml:space="preserve"> volesse estendere il linguaggio e renderlo più complesso.</w:t>
-      </w:r>
-    </w:p>
-    <w:p>
-      <w:pPr>
-        <w:jc w:val="both"/>
-        <w:rPr>
-          <w:sz w:val="24"/>
-          <w:szCs w:val="24"/>
-        </w:rPr>
-      </w:pPr>
-    </w:p>
-    <w:p>
-      <w:pPr>
-        <w:jc w:val="both"/>
-        <w:rPr>
-          <w:sz w:val="24"/>
-          <w:szCs w:val="24"/>
-        </w:rPr>
-      </w:pPr>
-      <w:r>
-        <w:rPr>
-          <w:sz w:val="24"/>
-          <w:szCs w:val="24"/>
-        </w:rPr>
-        <w:t xml:space="preserve">I campi </w:t>
-      </w:r>
+        <w:t>hash</w:t>
+      </w:r>
+      <w:proofErr w:type="spellEnd"/>
       <w:r>
         <w:rPr>
           <w:i/>
@@ -1984,6 +1971,216 @@
           <w:sz w:val="24"/>
           <w:szCs w:val="24"/>
         </w:rPr>
+        <w:t xml:space="preserve"> </w:t>
+      </w:r>
+      <w:proofErr w:type="spellStart"/>
+      <w:r>
+        <w:rPr>
+          <w:i/>
+          <w:iCs/>
+          <w:sz w:val="24"/>
+          <w:szCs w:val="24"/>
+        </w:rPr>
+        <w:t>table</w:t>
+      </w:r>
+      <w:proofErr w:type="spellEnd"/>
+      <w:r>
+        <w:rPr>
+          <w:sz w:val="24"/>
+          <w:szCs w:val="24"/>
+        </w:rPr>
+        <w:t xml:space="preserve"> in C di Troy D. </w:t>
+      </w:r>
+      <w:proofErr w:type="spellStart"/>
+      <w:r>
+        <w:rPr>
+          <w:sz w:val="24"/>
+          <w:szCs w:val="24"/>
+        </w:rPr>
+        <w:t>Hadson</w:t>
+      </w:r>
+      <w:proofErr w:type="spellEnd"/>
+      <w:r>
+        <w:rPr>
+          <w:sz w:val="24"/>
+          <w:szCs w:val="24"/>
+        </w:rPr>
+        <w:t xml:space="preserve"> (file “</w:t>
+      </w:r>
+      <w:proofErr w:type="spellStart"/>
+      <w:r>
+        <w:rPr>
+          <w:sz w:val="24"/>
+          <w:szCs w:val="24"/>
+        </w:rPr>
+        <w:t>uthash.h</w:t>
+      </w:r>
+      <w:proofErr w:type="spellEnd"/>
+      <w:r>
+        <w:rPr>
+          <w:sz w:val="24"/>
+          <w:szCs w:val="24"/>
+        </w:rPr>
+        <w:t>”)</w:t>
+      </w:r>
+      <w:r>
+        <w:rPr>
+          <w:sz w:val="24"/>
+          <w:szCs w:val="24"/>
+        </w:rPr>
+        <w:t xml:space="preserve"> </w:t>
+      </w:r>
+      <w:r>
+        <w:rPr>
+          <w:sz w:val="24"/>
+          <w:szCs w:val="24"/>
+          <w:vertAlign w:val="superscript"/>
+        </w:rPr>
+        <w:t>[1]</w:t>
+      </w:r>
+      <w:r>
+        <w:rPr>
+          <w:sz w:val="24"/>
+          <w:szCs w:val="24"/>
+        </w:rPr>
+        <w:t xml:space="preserve">. Per non complicare </w:t>
+      </w:r>
+      <w:r>
+        <w:rPr>
+          <w:sz w:val="24"/>
+          <w:szCs w:val="24"/>
+        </w:rPr>
+        <w:t>eccessivamente</w:t>
+      </w:r>
+      <w:r>
+        <w:rPr>
+          <w:sz w:val="24"/>
+          <w:szCs w:val="24"/>
+        </w:rPr>
+        <w:t xml:space="preserve"> il nostro progetto, abbiamo deciso di non considerare il ciclo di vita delle variabili; in questo modo una variabile sarà </w:t>
+      </w:r>
+      <w:r>
+        <w:rPr>
+          <w:sz w:val="24"/>
+          <w:szCs w:val="24"/>
+        </w:rPr>
+        <w:t xml:space="preserve">sempre </w:t>
+      </w:r>
+      <w:r>
+        <w:rPr>
+          <w:sz w:val="24"/>
+          <w:szCs w:val="24"/>
+        </w:rPr>
+        <w:t>visibile dal punto in cui viene dichiarata fino al termine del programma.</w:t>
+      </w:r>
+    </w:p>
+    <w:p>
+      <w:pPr>
+        <w:jc w:val="both"/>
+        <w:rPr>
+          <w:sz w:val="24"/>
+          <w:szCs w:val="24"/>
+        </w:rPr>
+      </w:pPr>
+    </w:p>
+    <w:p>
+      <w:pPr>
+        <w:jc w:val="both"/>
+        <w:rPr>
+          <w:sz w:val="24"/>
+          <w:szCs w:val="24"/>
+        </w:rPr>
+      </w:pPr>
+      <w:r>
+        <w:rPr>
+          <w:sz w:val="24"/>
+          <w:szCs w:val="24"/>
+        </w:rPr>
+        <w:t xml:space="preserve">Per gestire la dichiarazione delle variabili e l’assegnazione del tipo corrispondente abbiamo utilizzato la tecnica dello </w:t>
+      </w:r>
+      <w:r>
+        <w:rPr>
+          <w:i/>
+          <w:iCs/>
+          <w:sz w:val="24"/>
+          <w:szCs w:val="24"/>
+        </w:rPr>
+        <w:t>stack</w:t>
+      </w:r>
+      <w:r>
+        <w:rPr>
+          <w:sz w:val="24"/>
+          <w:szCs w:val="24"/>
+        </w:rPr>
+        <w:t xml:space="preserve"> descritta in classe</w:t>
+      </w:r>
+      <w:r>
+        <w:rPr>
+          <w:sz w:val="24"/>
+          <w:szCs w:val="24"/>
+        </w:rPr>
+        <w:t>,</w:t>
+      </w:r>
+      <w:r>
+        <w:rPr>
+          <w:sz w:val="24"/>
+          <w:szCs w:val="24"/>
+        </w:rPr>
+        <w:t xml:space="preserve"> anche se l’unico tipo disponibile nel nostro linguaggio è il tipo intero. Questo metodo permette di semplificare la gestione di più tipi</w:t>
+      </w:r>
+      <w:r>
+        <w:rPr>
+          <w:sz w:val="24"/>
+          <w:szCs w:val="24"/>
+        </w:rPr>
+        <w:t xml:space="preserve"> di dato</w:t>
+      </w:r>
+      <w:r>
+        <w:rPr>
+          <w:sz w:val="24"/>
+          <w:szCs w:val="24"/>
+        </w:rPr>
+        <w:t>, qualora si</w:t>
+      </w:r>
+      <w:r>
+        <w:rPr>
+          <w:sz w:val="24"/>
+          <w:szCs w:val="24"/>
+        </w:rPr>
+        <w:t xml:space="preserve"> volesse estendere il linguaggio e renderlo più complesso.</w:t>
+      </w:r>
+    </w:p>
+    <w:p>
+      <w:pPr>
+        <w:jc w:val="both"/>
+        <w:rPr>
+          <w:sz w:val="24"/>
+          <w:szCs w:val="24"/>
+        </w:rPr>
+      </w:pPr>
+    </w:p>
+    <w:p>
+      <w:pPr>
+        <w:jc w:val="both"/>
+        <w:rPr>
+          <w:sz w:val="24"/>
+          <w:szCs w:val="24"/>
+        </w:rPr>
+      </w:pPr>
+      <w:r>
+        <w:rPr>
+          <w:sz w:val="24"/>
+          <w:szCs w:val="24"/>
+        </w:rPr>
+        <w:t xml:space="preserve">I campi </w:t>
+      </w:r>
+      <w:r>
+        <w:rPr>
+          <w:i/>
+          <w:iCs/>
+          <w:sz w:val="24"/>
+          <w:szCs w:val="24"/>
+        </w:rPr>
         <w:t>label</w:t>
       </w:r>
       <w:r>
@@ -1991,8 +2188,57 @@
           <w:sz w:val="24"/>
           <w:szCs w:val="24"/>
         </w:rPr>
-        <w:t xml:space="preserve"> next_label, true_label, false_label e </w:t>
-      </w:r>
+        <w:t xml:space="preserve"> </w:t>
+      </w:r>
+      <w:proofErr w:type="spellStart"/>
+      <w:r>
+        <w:rPr>
+          <w:sz w:val="24"/>
+          <w:szCs w:val="24"/>
+        </w:rPr>
+        <w:t>next_label</w:t>
+      </w:r>
+      <w:proofErr w:type="spellEnd"/>
+      <w:r>
+        <w:rPr>
+          <w:sz w:val="24"/>
+          <w:szCs w:val="24"/>
+        </w:rPr>
+        <w:t xml:space="preserve">, </w:t>
+      </w:r>
+      <w:proofErr w:type="spellStart"/>
+      <w:r>
+        <w:rPr>
+          <w:sz w:val="24"/>
+          <w:szCs w:val="24"/>
+        </w:rPr>
+        <w:t>true_label</w:t>
+      </w:r>
+      <w:proofErr w:type="spellEnd"/>
+      <w:r>
+        <w:rPr>
+          <w:sz w:val="24"/>
+          <w:szCs w:val="24"/>
+        </w:rPr>
+        <w:t xml:space="preserve">, </w:t>
+      </w:r>
+      <w:proofErr w:type="spellStart"/>
+      <w:r>
+        <w:rPr>
+          <w:sz w:val="24"/>
+          <w:szCs w:val="24"/>
+        </w:rPr>
+        <w:t>false_label</w:t>
+      </w:r>
+      <w:proofErr w:type="spellEnd"/>
+      <w:r>
+        <w:rPr>
+          <w:sz w:val="24"/>
+          <w:szCs w:val="24"/>
+        </w:rPr>
+        <w:t xml:space="preserve"> e </w:t>
+      </w:r>
+      <w:proofErr w:type="spellStart"/>
       <w:r>
         <w:rPr>
           <w:sz w:val="24"/>
@@ -2005,8 +2251,17 @@
           <w:sz w:val="24"/>
           <w:szCs w:val="24"/>
         </w:rPr>
-        <w:t xml:space="preserve">_label vengono generati solamente per le istruzioni che ne fanno uso, come le istruzioni </w:t>
-      </w:r>
+        <w:t>_label</w:t>
+      </w:r>
+      <w:proofErr w:type="spellEnd"/>
+      <w:r>
+        <w:rPr>
+          <w:sz w:val="24"/>
+          <w:szCs w:val="24"/>
+        </w:rPr>
+        <w:t xml:space="preserve"> vengono generati solamente per le istruzioni che ne fanno uso, come le istruzioni </w:t>
+      </w:r>
+      <w:proofErr w:type="spellStart"/>
       <w:r>
         <w:rPr>
           <w:rFonts w:ascii="Courier New" w:hAnsi="Courier New" w:cs="Courier New"/>
@@ -2015,6 +2270,7 @@
         </w:rPr>
         <w:t>if</w:t>
       </w:r>
+      <w:proofErr w:type="spellEnd"/>
       <w:r>
         <w:rPr>
           <w:sz w:val="24"/>
@@ -2022,6 +2278,7 @@
         </w:rPr>
         <w:t xml:space="preserve"> e </w:t>
       </w:r>
+      <w:proofErr w:type="spellStart"/>
       <w:r>
         <w:rPr>
           <w:rFonts w:ascii="Courier New" w:hAnsi="Courier New" w:cs="Courier New"/>
@@ -2030,6 +2287,7 @@
         </w:rPr>
         <w:t>while</w:t>
       </w:r>
+      <w:proofErr w:type="spellEnd"/>
       <w:r>
         <w:rPr>
           <w:sz w:val="24"/>
@@ -2136,6 +2394,7 @@
         </w:rPr>
         <w:t xml:space="preserve">la loro stampa avviene tramite delle </w:t>
       </w:r>
+      <w:proofErr w:type="spellStart"/>
       <w:r>
         <w:rPr>
           <w:i/>
@@ -2143,22 +2402,9 @@
           <w:sz w:val="24"/>
           <w:szCs w:val="24"/>
         </w:rPr>
-        <w:t>mid-rule action</w:t>
-      </w:r>
-      <w:r>
-        <w:rPr>
-          <w:sz w:val="24"/>
-          <w:szCs w:val="24"/>
-        </w:rPr>
-        <w:t xml:space="preserve">, </w:t>
-      </w:r>
-      <w:r>
-        <w:rPr>
-          <w:sz w:val="24"/>
-          <w:szCs w:val="24"/>
-        </w:rPr>
-        <w:t xml:space="preserve">sfruttando inoltre la tecnica dello </w:t>
-      </w:r>
+        <w:t>mid</w:t>
+      </w:r>
+      <w:proofErr w:type="spellEnd"/>
       <w:r>
         <w:rPr>
           <w:i/>
@@ -2166,6 +2412,29 @@
           <w:sz w:val="24"/>
           <w:szCs w:val="24"/>
         </w:rPr>
+        <w:t>-rule action</w:t>
+      </w:r>
+      <w:r>
+        <w:rPr>
+          <w:sz w:val="24"/>
+          <w:szCs w:val="24"/>
+        </w:rPr>
+        <w:t xml:space="preserve">, </w:t>
+      </w:r>
+      <w:r>
+        <w:rPr>
+          <w:sz w:val="24"/>
+          <w:szCs w:val="24"/>
+        </w:rPr>
+        <w:t xml:space="preserve">sfruttando inoltre la tecnica dello </w:t>
+      </w:r>
+      <w:r>
+        <w:rPr>
+          <w:i/>
+          <w:iCs/>
+          <w:sz w:val="24"/>
+          <w:szCs w:val="24"/>
+        </w:rPr>
         <w:t>stack</w:t>
       </w:r>
       <w:r>
@@ -2200,6 +2469,7 @@
         </w:rPr>
         <w:t xml:space="preserve">L’istruzione </w:t>
       </w:r>
+      <w:proofErr w:type="spellStart"/>
       <w:r>
         <w:rPr>
           <w:rFonts w:ascii="Courier New" w:hAnsi="Courier New" w:cs="Courier New"/>
@@ -2208,6 +2478,7 @@
         </w:rPr>
         <w:t>if</w:t>
       </w:r>
+      <w:proofErr w:type="spellEnd"/>
       <w:r>
         <w:rPr>
           <w:sz w:val="24"/>
@@ -2236,6 +2507,7 @@
         </w:rPr>
         <w:t xml:space="preserve">Viene riconosciuto il token </w:t>
       </w:r>
+      <w:proofErr w:type="spellStart"/>
       <w:r>
         <w:rPr>
           <w:rFonts w:ascii="Courier New" w:hAnsi="Courier New" w:cs="Courier New"/>
@@ -2244,6 +2516,7 @@
         </w:rPr>
         <w:t>if</w:t>
       </w:r>
+      <w:proofErr w:type="spellEnd"/>
       <w:r>
         <w:rPr>
           <w:rFonts w:ascii="Courier New" w:hAnsi="Courier New" w:cs="Courier New"/>
@@ -2271,7 +2544,39 @@
           <w:sz w:val="24"/>
           <w:szCs w:val="24"/>
         </w:rPr>
-        <w:t>Vengono generate le etichette true_label e false_label tramite una produzione fittizia.</w:t>
+        <w:t xml:space="preserve">Vengono generate le etichette </w:t>
+      </w:r>
+      <w:proofErr w:type="spellStart"/>
+      <w:r>
+        <w:rPr>
+          <w:sz w:val="24"/>
+          <w:szCs w:val="24"/>
+        </w:rPr>
+        <w:t>true_label</w:t>
+      </w:r>
+      <w:proofErr w:type="spellEnd"/>
+      <w:r>
+        <w:rPr>
+          <w:sz w:val="24"/>
+          <w:szCs w:val="24"/>
+        </w:rPr>
+        <w:t xml:space="preserve"> e </w:t>
+      </w:r>
+      <w:proofErr w:type="spellStart"/>
+      <w:r>
+        <w:rPr>
+          <w:sz w:val="24"/>
+          <w:szCs w:val="24"/>
+        </w:rPr>
+        <w:t>false_label</w:t>
+      </w:r>
+      <w:proofErr w:type="spellEnd"/>
+      <w:r>
+        <w:rPr>
+          <w:sz w:val="24"/>
+          <w:szCs w:val="24"/>
+        </w:rPr>
+        <w:t xml:space="preserve"> tramite una produzione fittizia.</w:t>
       </w:r>
     </w:p>
     <w:p>
@@ -2346,6 +2651,7 @@
         </w:rPr>
         <w:t xml:space="preserve">Tramite una </w:t>
       </w:r>
+      <w:proofErr w:type="spellStart"/>
       <w:r>
         <w:rPr>
           <w:i/>
@@ -2353,7 +2659,17 @@
           <w:sz w:val="24"/>
           <w:szCs w:val="24"/>
         </w:rPr>
-        <w:t>mid-</w:t>
+        <w:t>mid</w:t>
+      </w:r>
+      <w:proofErr w:type="spellEnd"/>
+      <w:r>
+        <w:rPr>
+          <w:i/>
+          <w:iCs/>
+          <w:sz w:val="24"/>
+          <w:szCs w:val="24"/>
+        </w:rPr>
+        <w:t>-</w:t>
       </w:r>
       <w:r>
         <w:rPr>
@@ -2408,7 +2724,23 @@
           <w:sz w:val="24"/>
           <w:szCs w:val="24"/>
         </w:rPr>
-        <w:t>Saltare a true_label se la condizione risulta essere vera.</w:t>
+        <w:t xml:space="preserve">Saltare a </w:t>
+      </w:r>
+      <w:proofErr w:type="spellStart"/>
+      <w:r>
+        <w:rPr>
+          <w:sz w:val="24"/>
+          <w:szCs w:val="24"/>
+        </w:rPr>
+        <w:t>true_label</w:t>
+      </w:r>
+      <w:proofErr w:type="spellEnd"/>
+      <w:r>
+        <w:rPr>
+          <w:sz w:val="24"/>
+          <w:szCs w:val="24"/>
+        </w:rPr>
+        <w:t xml:space="preserve"> se la condizione risulta essere vera.</w:t>
       </w:r>
     </w:p>
     <w:p>
@@ -2429,8 +2761,17 @@
           <w:sz w:val="24"/>
           <w:szCs w:val="24"/>
         </w:rPr>
-        <w:t>Saltare a false_label</w:t>
-      </w:r>
+        <w:t xml:space="preserve">Saltare a </w:t>
+      </w:r>
+      <w:proofErr w:type="spellStart"/>
+      <w:r>
+        <w:rPr>
+          <w:sz w:val="24"/>
+          <w:szCs w:val="24"/>
+        </w:rPr>
+        <w:t>false_label</w:t>
+      </w:r>
+      <w:proofErr w:type="spellEnd"/>
       <w:r>
         <w:rPr>
           <w:sz w:val="24"/>
@@ -2464,7 +2805,23 @@
           <w:sz w:val="24"/>
           <w:szCs w:val="24"/>
         </w:rPr>
-        <w:t>Viene stampata l’etichetta true_label.</w:t>
+        <w:t xml:space="preserve">Viene stampata l’etichetta </w:t>
+      </w:r>
+      <w:proofErr w:type="spellStart"/>
+      <w:r>
+        <w:rPr>
+          <w:sz w:val="24"/>
+          <w:szCs w:val="24"/>
+        </w:rPr>
+        <w:t>true_label</w:t>
+      </w:r>
+      <w:proofErr w:type="spellEnd"/>
+      <w:r>
+        <w:rPr>
+          <w:sz w:val="24"/>
+          <w:szCs w:val="24"/>
+        </w:rPr>
+        <w:t>.</w:t>
       </w:r>
     </w:p>
     <w:p>
@@ -2487,14 +2844,34 @@
         </w:rPr>
         <w:t xml:space="preserve">Viene riconosciuto il blocco di istruzioni da eseguire per il ramo </w:t>
       </w:r>
+      <w:proofErr w:type="spellStart"/>
       <w:r>
         <w:rPr>
           <w:rFonts w:cstheme="minorHAnsi"/>
           <w:sz w:val="24"/>
           <w:szCs w:val="24"/>
         </w:rPr>
-        <w:t>true dell’if</w:t>
-      </w:r>
+        <w:t>true</w:t>
+      </w:r>
+      <w:proofErr w:type="spellEnd"/>
+      <w:r>
+        <w:rPr>
+          <w:rFonts w:cstheme="minorHAnsi"/>
+          <w:sz w:val="24"/>
+          <w:szCs w:val="24"/>
+        </w:rPr>
+        <w:t xml:space="preserve"> dell’</w:t>
+      </w:r>
+      <w:proofErr w:type="spellStart"/>
+      <w:r>
+        <w:rPr>
+          <w:rFonts w:cstheme="minorHAnsi"/>
+          <w:sz w:val="24"/>
+          <w:szCs w:val="24"/>
+        </w:rPr>
+        <w:t>if</w:t>
+      </w:r>
+      <w:proofErr w:type="spellEnd"/>
       <w:r>
         <w:rPr>
           <w:sz w:val="24"/>
@@ -2557,7 +2934,23 @@
           <w:sz w:val="24"/>
           <w:szCs w:val="24"/>
         </w:rPr>
-        <w:t>Viene generato l’etichetta next_label.</w:t>
+        <w:t xml:space="preserve">Viene generato l’etichetta </w:t>
+      </w:r>
+      <w:proofErr w:type="spellStart"/>
+      <w:r>
+        <w:rPr>
+          <w:sz w:val="24"/>
+          <w:szCs w:val="24"/>
+        </w:rPr>
+        <w:t>next_label</w:t>
+      </w:r>
+      <w:proofErr w:type="spellEnd"/>
+      <w:r>
+        <w:rPr>
+          <w:sz w:val="24"/>
+          <w:szCs w:val="24"/>
+        </w:rPr>
+        <w:t>.</w:t>
       </w:r>
     </w:p>
     <w:p>
@@ -2578,7 +2971,39 @@
           <w:sz w:val="24"/>
           <w:szCs w:val="24"/>
         </w:rPr>
-        <w:t>Viene generato il salto a next_label al fine del blocco di istruzioni del ramo true.</w:t>
+        <w:t xml:space="preserve">Viene generato il salto a </w:t>
+      </w:r>
+      <w:proofErr w:type="spellStart"/>
+      <w:r>
+        <w:rPr>
+          <w:sz w:val="24"/>
+          <w:szCs w:val="24"/>
+        </w:rPr>
+        <w:t>next_label</w:t>
+      </w:r>
+      <w:proofErr w:type="spellEnd"/>
+      <w:r>
+        <w:rPr>
+          <w:sz w:val="24"/>
+          <w:szCs w:val="24"/>
+        </w:rPr>
+        <w:t xml:space="preserve"> al fine del blocco di istruzioni del ramo </w:t>
+      </w:r>
+      <w:proofErr w:type="spellStart"/>
+      <w:r>
+        <w:rPr>
+          <w:sz w:val="24"/>
+          <w:szCs w:val="24"/>
+        </w:rPr>
+        <w:t>true</w:t>
+      </w:r>
+      <w:proofErr w:type="spellEnd"/>
+      <w:r>
+        <w:rPr>
+          <w:sz w:val="24"/>
+          <w:szCs w:val="24"/>
+        </w:rPr>
+        <w:t>.</w:t>
       </w:r>
     </w:p>
     <w:p>
@@ -2599,7 +3024,23 @@
           <w:sz w:val="24"/>
           <w:szCs w:val="24"/>
         </w:rPr>
-        <w:t>Viene stampata l’etichetta false_label.</w:t>
+        <w:t xml:space="preserve">Viene stampata l’etichetta </w:t>
+      </w:r>
+      <w:proofErr w:type="spellStart"/>
+      <w:r>
+        <w:rPr>
+          <w:sz w:val="24"/>
+          <w:szCs w:val="24"/>
+        </w:rPr>
+        <w:t>false_label</w:t>
+      </w:r>
+      <w:proofErr w:type="spellEnd"/>
+      <w:r>
+        <w:rPr>
+          <w:sz w:val="24"/>
+          <w:szCs w:val="24"/>
+        </w:rPr>
+        <w:t>.</w:t>
       </w:r>
     </w:p>
     <w:p>
@@ -2620,7 +3061,23 @@
           <w:sz w:val="24"/>
           <w:szCs w:val="24"/>
         </w:rPr>
-        <w:t>Viene riconosciuto il blocco di istruzioni da eseguire nel ramo false dell’if.</w:t>
+        <w:t>Viene riconosciuto il blocco di istruzioni da eseguire nel ramo false dell’</w:t>
+      </w:r>
+      <w:proofErr w:type="spellStart"/>
+      <w:r>
+        <w:rPr>
+          <w:sz w:val="24"/>
+          <w:szCs w:val="24"/>
+        </w:rPr>
+        <w:t>if</w:t>
+      </w:r>
+      <w:proofErr w:type="spellEnd"/>
+      <w:r>
+        <w:rPr>
+          <w:sz w:val="24"/>
+          <w:szCs w:val="24"/>
+        </w:rPr>
+        <w:t>.</w:t>
       </w:r>
     </w:p>
     <w:p>
@@ -2658,7 +3115,39 @@
           <w:sz w:val="24"/>
           <w:szCs w:val="24"/>
         </w:rPr>
-        <w:t>L’etichetta false_label viene assegnata al campo next_label.</w:t>
+        <w:t xml:space="preserve">L’etichetta </w:t>
+      </w:r>
+      <w:proofErr w:type="spellStart"/>
+      <w:r>
+        <w:rPr>
+          <w:sz w:val="24"/>
+          <w:szCs w:val="24"/>
+        </w:rPr>
+        <w:t>false_label</w:t>
+      </w:r>
+      <w:proofErr w:type="spellEnd"/>
+      <w:r>
+        <w:rPr>
+          <w:sz w:val="24"/>
+          <w:szCs w:val="24"/>
+        </w:rPr>
+        <w:t xml:space="preserve"> viene assegnata al campo </w:t>
+      </w:r>
+      <w:proofErr w:type="spellStart"/>
+      <w:r>
+        <w:rPr>
+          <w:sz w:val="24"/>
+          <w:szCs w:val="24"/>
+        </w:rPr>
+        <w:t>next_label</w:t>
+      </w:r>
+      <w:proofErr w:type="spellEnd"/>
+      <w:r>
+        <w:rPr>
+          <w:sz w:val="24"/>
+          <w:szCs w:val="24"/>
+        </w:rPr>
+        <w:t>.</w:t>
       </w:r>
     </w:p>
     <w:p>
@@ -2679,7 +3168,23 @@
           <w:sz w:val="24"/>
           <w:szCs w:val="24"/>
         </w:rPr>
-        <w:t>Viene stampata l’etichetta next_label.</w:t>
+        <w:t xml:space="preserve">Viene stampata l’etichetta </w:t>
+      </w:r>
+      <w:proofErr w:type="spellStart"/>
+      <w:r>
+        <w:rPr>
+          <w:sz w:val="24"/>
+          <w:szCs w:val="24"/>
+        </w:rPr>
+        <w:t>next_label</w:t>
+      </w:r>
+      <w:proofErr w:type="spellEnd"/>
+      <w:r>
+        <w:rPr>
+          <w:sz w:val="24"/>
+          <w:szCs w:val="24"/>
+        </w:rPr>
+        <w:t>.</w:t>
       </w:r>
     </w:p>
     <w:p>
@@ -2706,6 +3211,7 @@
         </w:rPr>
         <w:t xml:space="preserve">Abbiamo implementato l’istruzione </w:t>
       </w:r>
+      <w:proofErr w:type="spellStart"/>
       <w:r>
         <w:rPr>
           <w:rFonts w:ascii="Courier New" w:hAnsi="Courier New" w:cs="Courier New"/>
@@ -2714,6 +3220,7 @@
         </w:rPr>
         <w:t>while</w:t>
       </w:r>
+      <w:proofErr w:type="spellEnd"/>
       <w:r>
         <w:rPr>
           <w:sz w:val="24"/>
@@ -2742,6 +3249,7 @@
         </w:rPr>
         <w:t xml:space="preserve">Viene riconosciuto il token </w:t>
       </w:r>
+      <w:proofErr w:type="spellStart"/>
       <w:r>
         <w:rPr>
           <w:rFonts w:ascii="Courier New" w:hAnsi="Courier New" w:cs="Courier New"/>
@@ -2750,6 +3258,7 @@
         </w:rPr>
         <w:t>while</w:t>
       </w:r>
+      <w:proofErr w:type="spellEnd"/>
       <w:r>
         <w:rPr>
           <w:sz w:val="24"/>
@@ -2776,7 +3285,55 @@
           <w:sz w:val="24"/>
           <w:szCs w:val="24"/>
         </w:rPr>
-        <w:t>Vengono generate le etichette begin_label, true_label e next_label tramite una produzione fittizia.</w:t>
+        <w:t xml:space="preserve">Vengono generate le etichette </w:t>
+      </w:r>
+      <w:proofErr w:type="spellStart"/>
+      <w:r>
+        <w:rPr>
+          <w:sz w:val="24"/>
+          <w:szCs w:val="24"/>
+        </w:rPr>
+        <w:t>begin_label</w:t>
+      </w:r>
+      <w:proofErr w:type="spellEnd"/>
+      <w:r>
+        <w:rPr>
+          <w:sz w:val="24"/>
+          <w:szCs w:val="24"/>
+        </w:rPr>
+        <w:t xml:space="preserve">, </w:t>
+      </w:r>
+      <w:proofErr w:type="spellStart"/>
+      <w:r>
+        <w:rPr>
+          <w:sz w:val="24"/>
+          <w:szCs w:val="24"/>
+        </w:rPr>
+        <w:t>true_label</w:t>
+      </w:r>
+      <w:proofErr w:type="spellEnd"/>
+      <w:r>
+        <w:rPr>
+          <w:sz w:val="24"/>
+          <w:szCs w:val="24"/>
+        </w:rPr>
+        <w:t xml:space="preserve"> e </w:t>
+      </w:r>
+      <w:proofErr w:type="spellStart"/>
+      <w:r>
+        <w:rPr>
+          <w:sz w:val="24"/>
+          <w:szCs w:val="24"/>
+        </w:rPr>
+        <w:t>next_label</w:t>
+      </w:r>
+      <w:proofErr w:type="spellEnd"/>
+      <w:r>
+        <w:rPr>
+          <w:sz w:val="24"/>
+          <w:szCs w:val="24"/>
+        </w:rPr>
+        <w:t xml:space="preserve"> tramite una produzione fittizia.</w:t>
       </w:r>
     </w:p>
     <w:p>
@@ -2797,7 +3354,39 @@
           <w:sz w:val="24"/>
           <w:szCs w:val="24"/>
         </w:rPr>
-        <w:t>Viene stampata l’etichetta begin_label, tramite una mid-rule action.</w:t>
+        <w:t xml:space="preserve">Viene stampata l’etichetta </w:t>
+      </w:r>
+      <w:proofErr w:type="spellStart"/>
+      <w:r>
+        <w:rPr>
+          <w:sz w:val="24"/>
+          <w:szCs w:val="24"/>
+        </w:rPr>
+        <w:t>begin_label</w:t>
+      </w:r>
+      <w:proofErr w:type="spellEnd"/>
+      <w:r>
+        <w:rPr>
+          <w:sz w:val="24"/>
+          <w:szCs w:val="24"/>
+        </w:rPr>
+        <w:t xml:space="preserve">, tramite una </w:t>
+      </w:r>
+      <w:proofErr w:type="spellStart"/>
+      <w:r>
+        <w:rPr>
+          <w:sz w:val="24"/>
+          <w:szCs w:val="24"/>
+        </w:rPr>
+        <w:t>mid</w:t>
+      </w:r>
+      <w:proofErr w:type="spellEnd"/>
+      <w:r>
+        <w:rPr>
+          <w:sz w:val="24"/>
+          <w:szCs w:val="24"/>
+        </w:rPr>
+        <w:t>-rule action.</w:t>
       </w:r>
     </w:p>
     <w:p>
@@ -2872,6 +3461,7 @@
         </w:rPr>
         <w:t xml:space="preserve">Tramite una </w:t>
       </w:r>
+      <w:proofErr w:type="spellStart"/>
       <w:r>
         <w:rPr>
           <w:i/>
@@ -2879,7 +3469,17 @@
           <w:sz w:val="24"/>
           <w:szCs w:val="24"/>
         </w:rPr>
-        <w:t>mid-</w:t>
+        <w:t>mid</w:t>
+      </w:r>
+      <w:proofErr w:type="spellEnd"/>
+      <w:r>
+        <w:rPr>
+          <w:i/>
+          <w:iCs/>
+          <w:sz w:val="24"/>
+          <w:szCs w:val="24"/>
+        </w:rPr>
+        <w:t>-</w:t>
       </w:r>
       <w:r>
         <w:rPr>
@@ -2934,7 +3534,23 @@
           <w:sz w:val="24"/>
           <w:szCs w:val="24"/>
         </w:rPr>
-        <w:t>Saltare a true_label se la condizione risulta essere vera.</w:t>
+        <w:t xml:space="preserve">Saltare a </w:t>
+      </w:r>
+      <w:proofErr w:type="spellStart"/>
+      <w:r>
+        <w:rPr>
+          <w:sz w:val="24"/>
+          <w:szCs w:val="24"/>
+        </w:rPr>
+        <w:t>true_label</w:t>
+      </w:r>
+      <w:proofErr w:type="spellEnd"/>
+      <w:r>
+        <w:rPr>
+          <w:sz w:val="24"/>
+          <w:szCs w:val="24"/>
+        </w:rPr>
+        <w:t xml:space="preserve"> se la condizione risulta essere vera.</w:t>
       </w:r>
     </w:p>
     <w:p>
@@ -2957,33 +3573,21 @@
         </w:rPr>
         <w:t xml:space="preserve">Saltare a </w:t>
       </w:r>
-      <w:r>
-        <w:rPr>
-          <w:sz w:val="24"/>
-          <w:szCs w:val="24"/>
-        </w:rPr>
-        <w:t>next</w:t>
-      </w:r>
-      <w:r>
-        <w:rPr>
-          <w:sz w:val="24"/>
-          <w:szCs w:val="24"/>
-        </w:rPr>
-        <w:t>_label</w:t>
-      </w:r>
-      <w:r>
-        <w:rPr>
-          <w:sz w:val="24"/>
-          <w:szCs w:val="24"/>
-        </w:rPr>
-        <w:t xml:space="preserve"> </w:t>
-      </w:r>
-      <w:r>
-        <w:rPr>
-          <w:sz w:val="24"/>
-          <w:szCs w:val="24"/>
-        </w:rPr>
-        <w:t>(verrà eseguito il salto solo se la condizione risulta essere falsa).</w:t>
+      <w:proofErr w:type="spellStart"/>
+      <w:r>
+        <w:rPr>
+          <w:sz w:val="24"/>
+          <w:szCs w:val="24"/>
+        </w:rPr>
+        <w:t>next_label</w:t>
+      </w:r>
+      <w:proofErr w:type="spellEnd"/>
+      <w:r>
+        <w:rPr>
+          <w:sz w:val="24"/>
+          <w:szCs w:val="24"/>
+        </w:rPr>
+        <w:t xml:space="preserve"> (verrà eseguito il salto solo se la condizione risulta essere falsa).</w:t>
       </w:r>
     </w:p>
     <w:p>
@@ -3004,7 +3608,23 @@
           <w:sz w:val="24"/>
           <w:szCs w:val="24"/>
         </w:rPr>
-        <w:t>Viene stampata l’etichetta true_label.</w:t>
+        <w:t xml:space="preserve">Viene stampata l’etichetta </w:t>
+      </w:r>
+      <w:proofErr w:type="spellStart"/>
+      <w:r>
+        <w:rPr>
+          <w:sz w:val="24"/>
+          <w:szCs w:val="24"/>
+        </w:rPr>
+        <w:t>true_label</w:t>
+      </w:r>
+      <w:proofErr w:type="spellEnd"/>
+      <w:r>
+        <w:rPr>
+          <w:sz w:val="24"/>
+          <w:szCs w:val="24"/>
+        </w:rPr>
+        <w:t>.</w:t>
       </w:r>
     </w:p>
     <w:p>
@@ -3025,14 +3645,23 @@
           <w:sz w:val="24"/>
           <w:szCs w:val="24"/>
         </w:rPr>
-        <w:t>Viene riconosciuto il blocco di istruzioni da eseguire</w:t>
-      </w:r>
-      <w:r>
-        <w:rPr>
-          <w:sz w:val="24"/>
-          <w:szCs w:val="24"/>
-        </w:rPr>
-        <w:t xml:space="preserve"> nel corpo del while.</w:t>
+        <w:t xml:space="preserve">Viene riconosciuto il blocco di istruzioni da eseguire nel corpo del </w:t>
+      </w:r>
+      <w:proofErr w:type="spellStart"/>
+      <w:r>
+        <w:rPr>
+          <w:sz w:val="24"/>
+          <w:szCs w:val="24"/>
+        </w:rPr>
+        <w:t>while</w:t>
+      </w:r>
+      <w:proofErr w:type="spellEnd"/>
+      <w:r>
+        <w:rPr>
+          <w:sz w:val="24"/>
+          <w:szCs w:val="24"/>
+        </w:rPr>
+        <w:t>.</w:t>
       </w:r>
     </w:p>
     <w:p>
@@ -3053,7 +3682,39 @@
           <w:sz w:val="24"/>
           <w:szCs w:val="24"/>
         </w:rPr>
-        <w:t>Viene generato il salto a begin_label alla fine del corpo del while, per poter rivalutare la condizione del ciclo.</w:t>
+        <w:t xml:space="preserve">Viene generato il salto a </w:t>
+      </w:r>
+      <w:proofErr w:type="spellStart"/>
+      <w:r>
+        <w:rPr>
+          <w:sz w:val="24"/>
+          <w:szCs w:val="24"/>
+        </w:rPr>
+        <w:t>begin_label</w:t>
+      </w:r>
+      <w:proofErr w:type="spellEnd"/>
+      <w:r>
+        <w:rPr>
+          <w:sz w:val="24"/>
+          <w:szCs w:val="24"/>
+        </w:rPr>
+        <w:t xml:space="preserve"> alla fine del corpo del </w:t>
+      </w:r>
+      <w:proofErr w:type="spellStart"/>
+      <w:r>
+        <w:rPr>
+          <w:sz w:val="24"/>
+          <w:szCs w:val="24"/>
+        </w:rPr>
+        <w:t>while</w:t>
+      </w:r>
+      <w:proofErr w:type="spellEnd"/>
+      <w:r>
+        <w:rPr>
+          <w:sz w:val="24"/>
+          <w:szCs w:val="24"/>
+        </w:rPr>
+        <w:t>, per poter rivalutare la condizione del ciclo.</w:t>
       </w:r>
     </w:p>
     <w:p>
@@ -3074,7 +3735,23 @@
           <w:sz w:val="24"/>
           <w:szCs w:val="24"/>
         </w:rPr>
-        <w:t>Viene stampata l’etichetta next_label.</w:t>
+        <w:t xml:space="preserve">Viene stampata l’etichetta </w:t>
+      </w:r>
+      <w:proofErr w:type="spellStart"/>
+      <w:r>
+        <w:rPr>
+          <w:sz w:val="24"/>
+          <w:szCs w:val="24"/>
+        </w:rPr>
+        <w:t>next_label</w:t>
+      </w:r>
+      <w:proofErr w:type="spellEnd"/>
+      <w:r>
+        <w:rPr>
+          <w:sz w:val="24"/>
+          <w:szCs w:val="24"/>
+        </w:rPr>
+        <w:t>.</w:t>
       </w:r>
     </w:p>
     <w:p>
@@ -3101,6 +3778,7 @@
         </w:rPr>
         <w:t xml:space="preserve">Nell’implementazione delle istruzioni </w:t>
       </w:r>
+      <w:proofErr w:type="spellStart"/>
       <w:r>
         <w:rPr>
           <w:rFonts w:ascii="Courier New" w:hAnsi="Courier New" w:cs="Courier New"/>
@@ -3109,6 +3787,7 @@
         </w:rPr>
         <w:t>if</w:t>
       </w:r>
+      <w:proofErr w:type="spellEnd"/>
       <w:r>
         <w:rPr>
           <w:sz w:val="24"/>
@@ -3116,6 +3795,7 @@
         </w:rPr>
         <w:t xml:space="preserve"> e </w:t>
       </w:r>
+      <w:proofErr w:type="spellStart"/>
       <w:r>
         <w:rPr>
           <w:rFonts w:ascii="Courier New" w:hAnsi="Courier New" w:cs="Courier New"/>
@@ -3124,6 +3804,7 @@
         </w:rPr>
         <w:t>while</w:t>
       </w:r>
+      <w:proofErr w:type="spellEnd"/>
       <w:r>
         <w:rPr>
           <w:sz w:val="24"/>
@@ -3164,8 +3845,25 @@
           <w:sz w:val="24"/>
           <w:szCs w:val="24"/>
         </w:rPr>
-        <w:t xml:space="preserve">non necessari (come il salto a true_label nell’istruzione </w:t>
-      </w:r>
+        <w:t xml:space="preserve">non necessari (come il salto a </w:t>
+      </w:r>
+      <w:proofErr w:type="spellStart"/>
+      <w:r>
+        <w:rPr>
+          <w:sz w:val="24"/>
+          <w:szCs w:val="24"/>
+        </w:rPr>
+        <w:t>true_label</w:t>
+      </w:r>
+      <w:proofErr w:type="spellEnd"/>
+      <w:r>
+        <w:rPr>
+          <w:sz w:val="24"/>
+          <w:szCs w:val="24"/>
+        </w:rPr>
+        <w:t xml:space="preserve"> nell’istruzione </w:t>
+      </w:r>
+      <w:proofErr w:type="spellStart"/>
       <w:r>
         <w:rPr>
           <w:rFonts w:ascii="Courier New" w:hAnsi="Courier New" w:cs="Courier New"/>
@@ -3174,6 +3872,7 @@
         </w:rPr>
         <w:t>while</w:t>
       </w:r>
+      <w:proofErr w:type="spellEnd"/>
       <w:r>
         <w:rPr>
           <w:sz w:val="24"/>
@@ -3181,6 +3880,7 @@
         </w:rPr>
         <w:t xml:space="preserve"> o il salto ad uno dei due rami di un’istruzione </w:t>
       </w:r>
+      <w:proofErr w:type="spellStart"/>
       <w:r>
         <w:rPr>
           <w:rFonts w:ascii="Courier New" w:hAnsi="Courier New" w:cs="Courier New"/>
@@ -3189,6 +3889,7 @@
         </w:rPr>
         <w:t>if</w:t>
       </w:r>
+      <w:proofErr w:type="spellEnd"/>
       <w:r>
         <w:rPr>
           <w:sz w:val="24"/>
@@ -3404,7 +4105,7 @@
           <w:sz w:val="24"/>
           <w:szCs w:val="24"/>
         </w:rPr>
-        <w:t>lezione, tuttavia</w:t>
+        <w:t>lezione; tuttavia,</w:t>
       </w:r>
       <w:r>
         <w:rPr>
@@ -3455,8 +4156,25 @@
           <w:sz w:val="24"/>
           <w:szCs w:val="24"/>
         </w:rPr>
-        <w:t xml:space="preserve">mbiguità dovuta al dangling-else: a causa del fatto che le due istruzioni </w:t>
-      </w:r>
+        <w:t xml:space="preserve">mbiguità dovuta al </w:t>
+      </w:r>
+      <w:proofErr w:type="spellStart"/>
+      <w:r>
+        <w:rPr>
+          <w:sz w:val="24"/>
+          <w:szCs w:val="24"/>
+        </w:rPr>
+        <w:t>dangling</w:t>
+      </w:r>
+      <w:proofErr w:type="spellEnd"/>
+      <w:r>
+        <w:rPr>
+          <w:sz w:val="24"/>
+          <w:szCs w:val="24"/>
+        </w:rPr>
+        <w:t xml:space="preserve">-else: a causa del fatto che le due istruzioni </w:t>
+      </w:r>
+      <w:proofErr w:type="spellStart"/>
       <w:r>
         <w:rPr>
           <w:rFonts w:ascii="Courier New" w:hAnsi="Courier New" w:cs="Courier New"/>
@@ -3465,6 +4183,7 @@
         </w:rPr>
         <w:t>if</w:t>
       </w:r>
+      <w:proofErr w:type="spellEnd"/>
       <w:r>
         <w:rPr>
           <w:sz w:val="24"/>
@@ -3472,6 +4191,7 @@
         </w:rPr>
         <w:t xml:space="preserve"> e </w:t>
       </w:r>
+      <w:proofErr w:type="spellStart"/>
       <w:r>
         <w:rPr>
           <w:rFonts w:ascii="Courier New" w:hAnsi="Courier New" w:cs="Courier New"/>
@@ -3480,6 +4200,7 @@
         </w:rPr>
         <w:t>if</w:t>
       </w:r>
+      <w:proofErr w:type="spellEnd"/>
       <w:r>
         <w:rPr>
           <w:sz w:val="24"/>
@@ -3544,6 +4265,7 @@
         </w:rPr>
         <w:t xml:space="preserve">no </w:t>
       </w:r>
+      <w:proofErr w:type="spellStart"/>
       <w:r>
         <w:rPr>
           <w:i/>
@@ -3551,22 +4273,9 @@
           <w:sz w:val="24"/>
           <w:szCs w:val="24"/>
         </w:rPr>
-        <w:t>mid-rule action</w:t>
-      </w:r>
-      <w:r>
-        <w:rPr>
-          <w:sz w:val="24"/>
-          <w:szCs w:val="24"/>
-        </w:rPr>
-        <w:t xml:space="preserve"> differenti per implementare gli attributi ereditati </w:t>
-      </w:r>
-      <w:r>
-        <w:rPr>
-          <w:sz w:val="24"/>
-          <w:szCs w:val="24"/>
-        </w:rPr>
-        <w:t xml:space="preserve">si verificano dei conflitti </w:t>
-      </w:r>
+        <w:t>mid</w:t>
+      </w:r>
+      <w:proofErr w:type="spellEnd"/>
       <w:r>
         <w:rPr>
           <w:i/>
@@ -3574,14 +4283,21 @@
           <w:sz w:val="24"/>
           <w:szCs w:val="24"/>
         </w:rPr>
-        <w:t>reduce</w:t>
-      </w:r>
-      <w:r>
-        <w:rPr>
-          <w:sz w:val="24"/>
-          <w:szCs w:val="24"/>
-        </w:rPr>
-        <w:t>/</w:t>
+        <w:t>-rule action</w:t>
+      </w:r>
+      <w:r>
+        <w:rPr>
+          <w:sz w:val="24"/>
+          <w:szCs w:val="24"/>
+        </w:rPr>
+        <w:t xml:space="preserve"> differenti per implementare gli attributi ereditati </w:t>
+      </w:r>
+      <w:r>
+        <w:rPr>
+          <w:sz w:val="24"/>
+          <w:szCs w:val="24"/>
+        </w:rPr>
+        <w:t xml:space="preserve">si verificano dei conflitti </w:t>
       </w:r>
       <w:r>
         <w:rPr>
@@ -3597,6 +4313,22 @@
           <w:sz w:val="24"/>
           <w:szCs w:val="24"/>
         </w:rPr>
+        <w:t>/</w:t>
+      </w:r>
+      <w:r>
+        <w:rPr>
+          <w:i/>
+          <w:iCs/>
+          <w:sz w:val="24"/>
+          <w:szCs w:val="24"/>
+        </w:rPr>
+        <w:t>reduce</w:t>
+      </w:r>
+      <w:r>
+        <w:rPr>
+          <w:sz w:val="24"/>
+          <w:szCs w:val="24"/>
+        </w:rPr>
         <w:t>, poi</w:t>
       </w:r>
       <w:r>
@@ -3655,6 +4387,7 @@
         </w:rPr>
         <w:t>la prima parte dell’</w:t>
       </w:r>
+      <w:proofErr w:type="spellStart"/>
       <w:r>
         <w:rPr>
           <w:rFonts w:ascii="Courier New" w:hAnsi="Courier New" w:cs="Courier New"/>
@@ -3663,6 +4396,7 @@
         </w:rPr>
         <w:t>if</w:t>
       </w:r>
+      <w:proofErr w:type="spellEnd"/>
       <w:r>
         <w:rPr>
           <w:sz w:val="24"/>
@@ -3682,7 +4416,15 @@
           <w:sz w:val="24"/>
           <w:szCs w:val="24"/>
         </w:rPr>
-        <w:t xml:space="preserve"> quindi next</w:t>
+        <w:t xml:space="preserve"> quindi </w:t>
+      </w:r>
+      <w:proofErr w:type="spellStart"/>
+      <w:r>
+        <w:rPr>
+          <w:sz w:val="24"/>
+          <w:szCs w:val="24"/>
+        </w:rPr>
+        <w:t>next</w:t>
       </w:r>
       <w:r>
         <w:rPr>
@@ -3691,12 +4433,29 @@
         </w:rPr>
         <w:t>_label</w:t>
       </w:r>
-      <w:r>
-        <w:rPr>
-          <w:sz w:val="24"/>
-          <w:szCs w:val="24"/>
-        </w:rPr>
-        <w:t xml:space="preserve"> coincide con false_label, dopo aver processato il token </w:t>
+      <w:proofErr w:type="spellEnd"/>
+      <w:r>
+        <w:rPr>
+          <w:sz w:val="24"/>
+          <w:szCs w:val="24"/>
+        </w:rPr>
+        <w:t xml:space="preserve"> coincide con </w:t>
+      </w:r>
+      <w:proofErr w:type="spellStart"/>
+      <w:r>
+        <w:rPr>
+          <w:sz w:val="24"/>
+          <w:szCs w:val="24"/>
+        </w:rPr>
+        <w:t>false_label</w:t>
+      </w:r>
+      <w:proofErr w:type="spellEnd"/>
+      <w:r>
+        <w:rPr>
+          <w:sz w:val="24"/>
+          <w:szCs w:val="24"/>
+        </w:rPr>
+        <w:t xml:space="preserve">, dopo aver processato il token </w:t>
       </w:r>
       <w:r>
         <w:rPr>
@@ -3711,7 +4470,15 @@
           <w:sz w:val="24"/>
           <w:szCs w:val="24"/>
         </w:rPr>
-        <w:t xml:space="preserve"> devo assegnare a next</w:t>
+        <w:t xml:space="preserve"> devo assegnare a </w:t>
+      </w:r>
+      <w:proofErr w:type="spellStart"/>
+      <w:r>
+        <w:rPr>
+          <w:sz w:val="24"/>
+          <w:szCs w:val="24"/>
+        </w:rPr>
+        <w:t>next</w:t>
       </w:r>
       <w:r>
         <w:rPr>
@@ -3720,6 +4487,7 @@
         </w:rPr>
         <w:t>_label</w:t>
       </w:r>
+      <w:proofErr w:type="spellEnd"/>
       <w:r>
         <w:rPr>
           <w:sz w:val="24"/>
@@ -3741,6 +4509,7 @@
         </w:rPr>
         <w:t xml:space="preserve"> Questo è possibile grazie al fatto che nell’</w:t>
       </w:r>
+      <w:proofErr w:type="spellStart"/>
       <w:r>
         <w:rPr>
           <w:rFonts w:ascii="Courier New" w:hAnsi="Courier New" w:cs="Courier New"/>
@@ -3749,6 +4518,7 @@
         </w:rPr>
         <w:t>if</w:t>
       </w:r>
+      <w:proofErr w:type="spellEnd"/>
       <w:r>
         <w:rPr>
           <w:sz w:val="24"/>
@@ -3769,7 +4539,15 @@
           <w:sz w:val="24"/>
           <w:szCs w:val="24"/>
         </w:rPr>
-        <w:t xml:space="preserve"> la label next</w:t>
+        <w:t xml:space="preserve"> la label </w:t>
+      </w:r>
+      <w:proofErr w:type="spellStart"/>
+      <w:r>
+        <w:rPr>
+          <w:sz w:val="24"/>
+          <w:szCs w:val="24"/>
+        </w:rPr>
+        <w:t>next</w:t>
       </w:r>
       <w:r>
         <w:rPr>
@@ -3778,6 +4556,7 @@
         </w:rPr>
         <w:t>_label</w:t>
       </w:r>
+      <w:proofErr w:type="spellEnd"/>
       <w:r>
         <w:rPr>
           <w:sz w:val="24"/>

</xml_diff>

<commit_message>
Nicola - Updated report
</commit_message>
<xml_diff>
--- a/Relazione Progetto Compilatori.docx
+++ b/Relazione Progetto Compilatori.docx
@@ -3817,7 +3817,21 @@
           <w:sz w:val="24"/>
           <w:szCs w:val="24"/>
         </w:rPr>
-        <w:t>vengono usati dei salti</w:t>
+        <w:t xml:space="preserve">vengono </w:t>
+      </w:r>
+      <w:r>
+        <w:rPr>
+          <w:sz w:val="24"/>
+          <w:szCs w:val="24"/>
+        </w:rPr>
+        <w:t>creati</w:t>
+      </w:r>
+      <w:r>
+        <w:rPr>
+          <w:sz w:val="24"/>
+          <w:szCs w:val="24"/>
+        </w:rPr>
+        <w:t xml:space="preserve"> dei salti</w:t>
       </w:r>
       <w:r>
         <w:rPr>
@@ -3878,7 +3892,14 @@
           <w:sz w:val="24"/>
           <w:szCs w:val="24"/>
         </w:rPr>
-        <w:t xml:space="preserve"> o il salto ad uno dei due rami di un’istruzione </w:t>
+        <w:t>,</w:t>
+      </w:r>
+      <w:r>
+        <w:rPr>
+          <w:sz w:val="24"/>
+          <w:szCs w:val="24"/>
+        </w:rPr>
+        <w:t xml:space="preserve"> il salto ad uno dei due rami di un’istruzione </w:t>
       </w:r>
       <w:proofErr w:type="spellStart"/>
       <w:r>
@@ -3892,6 +3913,58 @@
       <w:proofErr w:type="spellEnd"/>
       <w:r>
         <w:rPr>
+          <w:rFonts w:ascii="Courier New" w:hAnsi="Courier New" w:cs="Courier New"/>
+          <w:sz w:val="24"/>
+          <w:szCs w:val="24"/>
+        </w:rPr>
+        <w:t xml:space="preserve"> </w:t>
+      </w:r>
+      <w:r>
+        <w:rPr>
+          <w:rFonts w:cstheme="minorHAnsi"/>
+          <w:sz w:val="24"/>
+          <w:szCs w:val="24"/>
+        </w:rPr>
+        <w:t xml:space="preserve">o nel caso in cui siano presenti istruzioni innestate come ad esempio un </w:t>
+      </w:r>
+      <w:proofErr w:type="spellStart"/>
+      <w:r>
+        <w:rPr>
+          <w:rFonts w:ascii="Courier New" w:hAnsi="Courier New" w:cs="Courier New"/>
+          <w:sz w:val="24"/>
+          <w:szCs w:val="24"/>
+        </w:rPr>
+        <w:t>if</w:t>
+      </w:r>
+      <w:proofErr w:type="spellEnd"/>
+      <w:r>
+        <w:rPr>
+          <w:rFonts w:ascii="Courier New" w:hAnsi="Courier New" w:cs="Courier New"/>
+          <w:sz w:val="24"/>
+          <w:szCs w:val="24"/>
+        </w:rPr>
+        <w:t xml:space="preserve"> </w:t>
+      </w:r>
+      <w:r>
+        <w:rPr>
+          <w:rFonts w:cstheme="minorHAnsi"/>
+          <w:sz w:val="24"/>
+          <w:szCs w:val="24"/>
+        </w:rPr>
+        <w:t xml:space="preserve">all’interno di un </w:t>
+      </w:r>
+      <w:proofErr w:type="spellStart"/>
+      <w:r>
+        <w:rPr>
+          <w:rFonts w:ascii="Courier New" w:hAnsi="Courier New" w:cs="Courier New"/>
+          <w:sz w:val="24"/>
+          <w:szCs w:val="24"/>
+        </w:rPr>
+        <w:t>while</w:t>
+      </w:r>
+      <w:proofErr w:type="spellEnd"/>
+      <w:r>
+        <w:rPr>
           <w:sz w:val="24"/>
           <w:szCs w:val="24"/>
         </w:rPr>
@@ -3955,7 +4028,6 @@
           <w:sz w:val="24"/>
           <w:szCs w:val="24"/>
         </w:rPr>
-        <w:lastRenderedPageBreak/>
         <w:t xml:space="preserve">Nell’implementazione del compilatore, abbiamo creato la macro “PROJECT_LOGGING” per abilitare o disabilitare la stampa in </w:t>
       </w:r>
       <w:r>

</xml_diff>

<commit_message>
Nicola - Updated compiler and added new input file
</commit_message>
<xml_diff>
--- a/Relazione Progetto Compilatori.docx
+++ b/Relazione Progetto Compilatori.docx
@@ -164,7 +164,6 @@
         </w:rPr>
         <w:t xml:space="preserve">Istruzioni di dichiarazione di variabili, esclusivamente di tipo </w:t>
       </w:r>
-      <w:proofErr w:type="spellStart"/>
       <w:r>
         <w:rPr>
           <w:rFonts w:ascii="Courier New" w:hAnsi="Courier New" w:cs="Courier New"/>
@@ -173,7 +172,6 @@
         </w:rPr>
         <w:t>int</w:t>
       </w:r>
-      <w:proofErr w:type="spellEnd"/>
       <w:r>
         <w:rPr>
           <w:sz w:val="24"/>
@@ -238,23 +236,13 @@
           <w:lang w:val="en-US"/>
         </w:rPr>
       </w:pPr>
-      <w:proofErr w:type="spellStart"/>
       <w:r>
         <w:rPr>
           <w:sz w:val="24"/>
           <w:szCs w:val="24"/>
           <w:lang w:val="en-US"/>
         </w:rPr>
-        <w:t>Istruzioni</w:t>
-      </w:r>
-      <w:proofErr w:type="spellEnd"/>
-      <w:r>
-        <w:rPr>
-          <w:sz w:val="24"/>
-          <w:szCs w:val="24"/>
-          <w:lang w:val="en-US"/>
-        </w:rPr>
-        <w:t xml:space="preserve"> </w:t>
+        <w:t xml:space="preserve">Istruzioni </w:t>
       </w:r>
       <w:r>
         <w:rPr>
@@ -411,7 +399,6 @@
         </w:rPr>
         <w:t xml:space="preserve">Nonostante sia possibile dichiarare solamente variabili di tipo </w:t>
       </w:r>
-      <w:proofErr w:type="spellStart"/>
       <w:r>
         <w:rPr>
           <w:rFonts w:ascii="Courier New" w:hAnsi="Courier New" w:cs="Courier New"/>
@@ -420,7 +407,6 @@
         </w:rPr>
         <w:t>int</w:t>
       </w:r>
-      <w:proofErr w:type="spellEnd"/>
       <w:r>
         <w:rPr>
           <w:sz w:val="24"/>
@@ -463,7 +449,6 @@
         </w:rPr>
         <w:t xml:space="preserve"> le parole chiave </w:t>
       </w:r>
-      <w:proofErr w:type="spellStart"/>
       <w:r>
         <w:rPr>
           <w:rFonts w:ascii="Courier New" w:hAnsi="Courier New" w:cs="Courier New"/>
@@ -472,7 +457,6 @@
         </w:rPr>
         <w:t>true</w:t>
       </w:r>
-      <w:proofErr w:type="spellEnd"/>
       <w:r>
         <w:rPr>
           <w:sz w:val="24"/>
@@ -530,7 +514,6 @@
         </w:rPr>
         <w:t xml:space="preserve">, vengono impiegate nelle condizioni delle istruzioni </w:t>
       </w:r>
-      <w:proofErr w:type="spellStart"/>
       <w:r>
         <w:rPr>
           <w:rFonts w:ascii="Courier New" w:hAnsi="Courier New" w:cs="Courier New"/>
@@ -539,7 +522,6 @@
         </w:rPr>
         <w:t>if</w:t>
       </w:r>
-      <w:proofErr w:type="spellEnd"/>
       <w:r>
         <w:rPr>
           <w:sz w:val="24"/>
@@ -547,7 +529,6 @@
         </w:rPr>
         <w:t xml:space="preserve"> e </w:t>
       </w:r>
-      <w:proofErr w:type="spellStart"/>
       <w:r>
         <w:rPr>
           <w:rFonts w:ascii="Courier New" w:hAnsi="Courier New" w:cs="Courier New"/>
@@ -556,7 +537,6 @@
         </w:rPr>
         <w:t>while</w:t>
       </w:r>
-      <w:proofErr w:type="spellEnd"/>
       <w:r>
         <w:rPr>
           <w:rFonts w:ascii="Courier New" w:hAnsi="Courier New" w:cs="Courier New"/>
@@ -572,23 +552,13 @@
         </w:rPr>
         <w:t xml:space="preserve"> e possono essere argomento della funzione </w:t>
       </w:r>
-      <w:proofErr w:type="spellStart"/>
-      <w:r>
-        <w:rPr>
-          <w:rFonts w:ascii="Courier New" w:hAnsi="Courier New" w:cs="Courier New"/>
-          <w:sz w:val="24"/>
-          <w:szCs w:val="24"/>
-        </w:rPr>
-        <w:t>print</w:t>
-      </w:r>
-      <w:proofErr w:type="spellEnd"/>
-      <w:r>
-        <w:rPr>
-          <w:rFonts w:ascii="Courier New" w:hAnsi="Courier New" w:cs="Courier New"/>
-          <w:sz w:val="24"/>
-          <w:szCs w:val="24"/>
-        </w:rPr>
-        <w:t>()</w:t>
+      <w:r>
+        <w:rPr>
+          <w:rFonts w:ascii="Courier New" w:hAnsi="Courier New" w:cs="Courier New"/>
+          <w:sz w:val="24"/>
+          <w:szCs w:val="24"/>
+        </w:rPr>
+        <w:t>print()</w:t>
       </w:r>
       <w:r>
         <w:rPr>
@@ -618,7 +588,6 @@
         </w:rPr>
         <w:t xml:space="preserve">Esistono due parole chiave </w:t>
       </w:r>
-      <w:proofErr w:type="spellStart"/>
       <w:r>
         <w:rPr>
           <w:rFonts w:ascii="Courier New" w:hAnsi="Courier New" w:cs="Courier New"/>
@@ -627,7 +596,6 @@
         </w:rPr>
         <w:t>true</w:t>
       </w:r>
-      <w:proofErr w:type="spellEnd"/>
       <w:r>
         <w:rPr>
           <w:sz w:val="24"/>
@@ -760,7 +728,6 @@
         </w:rPr>
         <w:t xml:space="preserve"> e </w:t>
       </w:r>
-      <w:proofErr w:type="spellStart"/>
       <w:r>
         <w:rPr>
           <w:rFonts w:ascii="Courier New" w:hAnsi="Courier New" w:cs="Courier New"/>
@@ -769,7 +736,6 @@
         </w:rPr>
         <w:t>not</w:t>
       </w:r>
-      <w:proofErr w:type="spellEnd"/>
       <w:r>
         <w:rPr>
           <w:sz w:val="24"/>
@@ -854,7 +820,6 @@
         </w:rPr>
         <w:t xml:space="preserve">la funzione </w:t>
       </w:r>
-      <w:proofErr w:type="spellStart"/>
       <w:r>
         <w:rPr>
           <w:rFonts w:ascii="Courier New" w:hAnsi="Courier New" w:cs="Courier New"/>
@@ -863,7 +828,6 @@
         </w:rPr>
         <w:t>print</w:t>
       </w:r>
-      <w:proofErr w:type="spellEnd"/>
       <w:r>
         <w:rPr>
           <w:rFonts w:ascii="Courier New" w:hAnsi="Courier New" w:cs="Courier New"/>
@@ -884,23 +848,7 @@
           <w:sz w:val="24"/>
           <w:szCs w:val="24"/>
         </w:rPr>
-        <w:t xml:space="preserve">nvece di usare una funzione di libreria come </w:t>
-      </w:r>
-      <w:proofErr w:type="spellStart"/>
-      <w:r>
-        <w:rPr>
-          <w:sz w:val="24"/>
-          <w:szCs w:val="24"/>
-        </w:rPr>
-        <w:t>printf</w:t>
-      </w:r>
-      <w:proofErr w:type="spellEnd"/>
-      <w:r>
-        <w:rPr>
-          <w:sz w:val="24"/>
-          <w:szCs w:val="24"/>
-        </w:rPr>
-        <w:t>()</w:t>
+        <w:t>nvece di usare una funzione di libreria come printf()</w:t>
       </w:r>
       <w:r>
         <w:rPr>
@@ -1385,7 +1333,6 @@
         </w:rPr>
         <w:t xml:space="preserve"> è il medesimo, la </w:t>
       </w:r>
-      <w:proofErr w:type="spellStart"/>
       <w:r>
         <w:rPr>
           <w:i/>
@@ -1395,29 +1342,12 @@
         </w:rPr>
         <w:t>struct</w:t>
       </w:r>
-      <w:proofErr w:type="spellEnd"/>
-      <w:r>
-        <w:rPr>
-          <w:sz w:val="24"/>
-          <w:szCs w:val="24"/>
-        </w:rPr>
-        <w:t xml:space="preserve"> “</w:t>
-      </w:r>
-      <w:proofErr w:type="spellStart"/>
-      <w:r>
-        <w:rPr>
-          <w:sz w:val="24"/>
-          <w:szCs w:val="24"/>
-        </w:rPr>
-        <w:t>address</w:t>
-      </w:r>
-      <w:proofErr w:type="spellEnd"/>
-      <w:r>
-        <w:rPr>
-          <w:sz w:val="24"/>
-          <w:szCs w:val="24"/>
-        </w:rPr>
-        <w:t xml:space="preserve">”. In questo modo la loro gestione in Bison si semplifica notevolmente, potendo assegnare un valore solamente a quei campi di interesse per </w:t>
+      <w:r>
+        <w:rPr>
+          <w:sz w:val="24"/>
+          <w:szCs w:val="24"/>
+        </w:rPr>
+        <w:t xml:space="preserve"> “address”. In questo modo la loro gestione in Bison si semplifica notevolmente, potendo assegnare un valore solamente a quei campi di interesse per </w:t>
       </w:r>
       <w:r>
         <w:rPr>
@@ -1447,7 +1377,6 @@
         </w:rPr>
         <w:t xml:space="preserve"> </w:t>
       </w:r>
-      <w:proofErr w:type="spellStart"/>
       <w:r>
         <w:rPr>
           <w:i/>
@@ -1457,29 +1386,12 @@
         </w:rPr>
         <w:t>struct</w:t>
       </w:r>
-      <w:proofErr w:type="spellEnd"/>
-      <w:r>
-        <w:rPr>
-          <w:sz w:val="24"/>
-          <w:szCs w:val="24"/>
-        </w:rPr>
-        <w:t xml:space="preserve"> “</w:t>
-      </w:r>
-      <w:proofErr w:type="spellStart"/>
-      <w:r>
-        <w:rPr>
-          <w:sz w:val="24"/>
-          <w:szCs w:val="24"/>
-        </w:rPr>
-        <w:t>address</w:t>
-      </w:r>
-      <w:proofErr w:type="spellEnd"/>
-      <w:r>
-        <w:rPr>
-          <w:sz w:val="24"/>
-          <w:szCs w:val="24"/>
-        </w:rPr>
-        <w:t>”</w:t>
+      <w:r>
+        <w:rPr>
+          <w:sz w:val="24"/>
+          <w:szCs w:val="24"/>
+        </w:rPr>
+        <w:t xml:space="preserve"> “address”</w:t>
       </w:r>
       <w:r>
         <w:rPr>
@@ -1509,7 +1421,6 @@
           <w:szCs w:val="24"/>
         </w:rPr>
       </w:pPr>
-      <w:proofErr w:type="spellStart"/>
       <w:r>
         <w:rPr>
           <w:sz w:val="24"/>
@@ -1517,7 +1428,6 @@
         </w:rPr>
         <w:t>addr</w:t>
       </w:r>
-      <w:proofErr w:type="spellEnd"/>
       <w:r>
         <w:rPr>
           <w:sz w:val="24"/>
@@ -1567,7 +1477,6 @@
           <w:szCs w:val="24"/>
         </w:rPr>
       </w:pPr>
-      <w:proofErr w:type="spellStart"/>
       <w:r>
         <w:rPr>
           <w:sz w:val="24"/>
@@ -1575,7 +1484,6 @@
         </w:rPr>
         <w:t>type</w:t>
       </w:r>
-      <w:proofErr w:type="spellEnd"/>
       <w:r>
         <w:rPr>
           <w:sz w:val="24"/>
@@ -1597,7 +1505,6 @@
         </w:rPr>
         <w:t xml:space="preserve"> di dichiarazione di variabili e può assumere esclusivamente il valore </w:t>
       </w:r>
-      <w:proofErr w:type="spellStart"/>
       <w:r>
         <w:rPr>
           <w:rFonts w:ascii="Courier New" w:hAnsi="Courier New" w:cs="Courier New"/>
@@ -1606,7 +1513,6 @@
         </w:rPr>
         <w:t>int</w:t>
       </w:r>
-      <w:proofErr w:type="spellEnd"/>
       <w:r>
         <w:rPr>
           <w:sz w:val="24"/>
@@ -1628,7 +1534,6 @@
           <w:szCs w:val="24"/>
         </w:rPr>
       </w:pPr>
-      <w:proofErr w:type="spellStart"/>
       <w:r>
         <w:rPr>
           <w:sz w:val="24"/>
@@ -1641,17 +1546,8 @@
           <w:sz w:val="24"/>
           <w:szCs w:val="24"/>
         </w:rPr>
-        <w:t>_label</w:t>
-      </w:r>
-      <w:proofErr w:type="spellEnd"/>
-      <w:r>
-        <w:rPr>
-          <w:sz w:val="24"/>
-          <w:szCs w:val="24"/>
-        </w:rPr>
-        <w:t xml:space="preserve">: contiene il nome di una etichetta che punta alla prima istruzione che segue l’istruzione </w:t>
-      </w:r>
-      <w:proofErr w:type="spellStart"/>
+        <w:t xml:space="preserve">_label: contiene il nome di una etichetta che punta alla prima istruzione che segue l’istruzione </w:t>
+      </w:r>
       <w:r>
         <w:rPr>
           <w:rFonts w:ascii="Courier New" w:hAnsi="Courier New" w:cs="Courier New"/>
@@ -1660,7 +1556,6 @@
         </w:rPr>
         <w:t>if</w:t>
       </w:r>
-      <w:proofErr w:type="spellEnd"/>
       <w:r>
         <w:rPr>
           <w:sz w:val="24"/>
@@ -1668,7 +1563,6 @@
         </w:rPr>
         <w:t xml:space="preserve"> o </w:t>
       </w:r>
-      <w:proofErr w:type="spellStart"/>
       <w:r>
         <w:rPr>
           <w:rFonts w:ascii="Courier New" w:hAnsi="Courier New" w:cs="Courier New"/>
@@ -1677,7 +1571,6 @@
         </w:rPr>
         <w:t>while</w:t>
       </w:r>
-      <w:proofErr w:type="spellEnd"/>
       <w:r>
         <w:rPr>
           <w:sz w:val="24"/>
@@ -1699,7 +1592,6 @@
           <w:szCs w:val="24"/>
         </w:rPr>
       </w:pPr>
-      <w:proofErr w:type="spellStart"/>
       <w:r>
         <w:rPr>
           <w:sz w:val="24"/>
@@ -1712,17 +1604,8 @@
           <w:sz w:val="24"/>
           <w:szCs w:val="24"/>
         </w:rPr>
-        <w:t>rue_label</w:t>
-      </w:r>
-      <w:proofErr w:type="spellEnd"/>
-      <w:r>
-        <w:rPr>
-          <w:sz w:val="24"/>
-          <w:szCs w:val="24"/>
-        </w:rPr>
-        <w:t xml:space="preserve">: contiene il nome di una etichetta che punta alle istruzioni da eseguire qualora la condizione di una istruzione </w:t>
-      </w:r>
-      <w:proofErr w:type="spellStart"/>
+        <w:t xml:space="preserve">rue_label: contiene il nome di una etichetta che punta alle istruzioni da eseguire qualora la condizione di una istruzione </w:t>
+      </w:r>
       <w:r>
         <w:rPr>
           <w:rFonts w:ascii="Courier New" w:hAnsi="Courier New" w:cs="Courier New"/>
@@ -1731,7 +1614,6 @@
         </w:rPr>
         <w:t>if</w:t>
       </w:r>
-      <w:proofErr w:type="spellEnd"/>
       <w:r>
         <w:rPr>
           <w:sz w:val="24"/>
@@ -1739,7 +1621,6 @@
         </w:rPr>
         <w:t xml:space="preserve"> o </w:t>
       </w:r>
-      <w:proofErr w:type="spellStart"/>
       <w:r>
         <w:rPr>
           <w:rFonts w:ascii="Courier New" w:hAnsi="Courier New" w:cs="Courier New"/>
@@ -1748,7 +1629,6 @@
         </w:rPr>
         <w:t>while</w:t>
       </w:r>
-      <w:proofErr w:type="spellEnd"/>
       <w:r>
         <w:rPr>
           <w:sz w:val="24"/>
@@ -1770,7 +1650,6 @@
           <w:szCs w:val="24"/>
         </w:rPr>
       </w:pPr>
-      <w:proofErr w:type="spellStart"/>
       <w:r>
         <w:rPr>
           <w:sz w:val="24"/>
@@ -1783,22 +1662,14 @@
           <w:sz w:val="24"/>
           <w:szCs w:val="24"/>
         </w:rPr>
-        <w:t>alse_label</w:t>
-      </w:r>
-      <w:proofErr w:type="spellEnd"/>
-      <w:r>
-        <w:rPr>
-          <w:sz w:val="24"/>
-          <w:szCs w:val="24"/>
-        </w:rPr>
-        <w:t xml:space="preserve">: contiene il nome di una etichetta che punta alle istruzioni da eseguire </w:t>
-      </w:r>
-      <w:r>
-        <w:rPr>
-          <w:sz w:val="24"/>
-          <w:szCs w:val="24"/>
-        </w:rPr>
-        <w:t>se</w:t>
+        <w:t xml:space="preserve">alse_label: contiene il nome di una etichetta che punta alle istruzioni da eseguire </w:t>
+      </w:r>
+      <w:r>
+        <w:rPr>
+          <w:sz w:val="24"/>
+          <w:szCs w:val="24"/>
+        </w:rPr>
+        <w:t>qualora</w:t>
       </w:r>
       <w:r>
         <w:rPr>
@@ -1807,7 +1678,6 @@
         </w:rPr>
         <w:t xml:space="preserve"> la condizione di una istruzione </w:t>
       </w:r>
-      <w:proofErr w:type="spellStart"/>
       <w:r>
         <w:rPr>
           <w:rFonts w:ascii="Courier New" w:hAnsi="Courier New" w:cs="Courier New"/>
@@ -1816,13 +1686,26 @@
         </w:rPr>
         <w:t>if</w:t>
       </w:r>
-      <w:proofErr w:type="spellEnd"/>
-      <w:r>
-        <w:rPr>
-          <w:sz w:val="24"/>
-          <w:szCs w:val="24"/>
-        </w:rPr>
-        <w:t xml:space="preserve"> sia falsa.</w:t>
+      <w:r>
+        <w:rPr>
+          <w:sz w:val="24"/>
+          <w:szCs w:val="24"/>
+        </w:rPr>
+        <w:t xml:space="preserve"> </w:t>
+      </w:r>
+      <w:r>
+        <w:rPr>
+          <w:sz w:val="24"/>
+          <w:szCs w:val="24"/>
+        </w:rPr>
+        <w:t>sia</w:t>
+      </w:r>
+      <w:r>
+        <w:rPr>
+          <w:sz w:val="24"/>
+          <w:szCs w:val="24"/>
+        </w:rPr>
+        <w:t xml:space="preserve"> falsa.</w:t>
       </w:r>
     </w:p>
     <w:p>
@@ -1838,7 +1721,6 @@
           <w:szCs w:val="24"/>
         </w:rPr>
       </w:pPr>
-      <w:proofErr w:type="spellStart"/>
       <w:r>
         <w:rPr>
           <w:sz w:val="24"/>
@@ -1851,17 +1733,8 @@
           <w:sz w:val="24"/>
           <w:szCs w:val="24"/>
         </w:rPr>
-        <w:t>_label</w:t>
-      </w:r>
-      <w:proofErr w:type="spellEnd"/>
-      <w:r>
-        <w:rPr>
-          <w:sz w:val="24"/>
-          <w:szCs w:val="24"/>
-        </w:rPr>
-        <w:t xml:space="preserve">: contiene il nome di una etichetta che punta alle istruzioni da eseguire per valutare la condizione di una istruzione </w:t>
-      </w:r>
-      <w:proofErr w:type="spellStart"/>
+        <w:t xml:space="preserve">_label: contiene il nome di una etichetta che punta alle istruzioni da eseguire per valutare la condizione di una istruzione </w:t>
+      </w:r>
       <w:r>
         <w:rPr>
           <w:rFonts w:ascii="Courier New" w:hAnsi="Courier New" w:cs="Courier New"/>
@@ -1870,7 +1743,6 @@
         </w:rPr>
         <w:t>while</w:t>
       </w:r>
-      <w:proofErr w:type="spellEnd"/>
       <w:r>
         <w:rPr>
           <w:sz w:val="24"/>
@@ -1917,9 +1789,15 @@
           <w:sz w:val="24"/>
           <w:szCs w:val="24"/>
         </w:rPr>
-        <w:t xml:space="preserve">symbol </w:t>
-      </w:r>
-      <w:proofErr w:type="spellStart"/>
+        <w:t>symbol table</w:t>
+      </w:r>
+      <w:r>
+        <w:rPr>
+          <w:sz w:val="24"/>
+          <w:szCs w:val="24"/>
+        </w:rPr>
+        <w:t xml:space="preserve"> abbiamo sfruttato l’implementazione </w:t>
+      </w:r>
       <w:r>
         <w:rPr>
           <w:i/>
@@ -1927,15 +1805,14 @@
           <w:sz w:val="24"/>
           <w:szCs w:val="24"/>
         </w:rPr>
-        <w:t>table</w:t>
-      </w:r>
-      <w:proofErr w:type="spellEnd"/>
-      <w:r>
-        <w:rPr>
-          <w:sz w:val="24"/>
-          <w:szCs w:val="24"/>
-        </w:rPr>
-        <w:t xml:space="preserve"> abbiamo sfruttato l’implementazione </w:t>
+        <w:t>open-source</w:t>
+      </w:r>
+      <w:r>
+        <w:rPr>
+          <w:sz w:val="24"/>
+          <w:szCs w:val="24"/>
+        </w:rPr>
+        <w:t xml:space="preserve"> di una </w:t>
       </w:r>
       <w:r>
         <w:rPr>
@@ -1944,16 +1821,90 @@
           <w:sz w:val="24"/>
           <w:szCs w:val="24"/>
         </w:rPr>
-        <w:t>open-source</w:t>
-      </w:r>
-      <w:r>
-        <w:rPr>
-          <w:sz w:val="24"/>
-          <w:szCs w:val="24"/>
-        </w:rPr>
-        <w:t xml:space="preserve"> di una </w:t>
-      </w:r>
-      <w:proofErr w:type="spellStart"/>
+        <w:t>hash table</w:t>
+      </w:r>
+      <w:r>
+        <w:rPr>
+          <w:sz w:val="24"/>
+          <w:szCs w:val="24"/>
+        </w:rPr>
+        <w:t xml:space="preserve"> in C di Troy D. Hadson (file “uthash.h”)</w:t>
+      </w:r>
+      <w:r>
+        <w:rPr>
+          <w:sz w:val="24"/>
+          <w:szCs w:val="24"/>
+        </w:rPr>
+        <w:t xml:space="preserve"> </w:t>
+      </w:r>
+      <w:r>
+        <w:rPr>
+          <w:sz w:val="24"/>
+          <w:szCs w:val="24"/>
+          <w:vertAlign w:val="superscript"/>
+        </w:rPr>
+        <w:t>[1]</w:t>
+      </w:r>
+      <w:r>
+        <w:rPr>
+          <w:sz w:val="24"/>
+          <w:szCs w:val="24"/>
+        </w:rPr>
+        <w:t xml:space="preserve">. Per non complicare </w:t>
+      </w:r>
+      <w:r>
+        <w:rPr>
+          <w:sz w:val="24"/>
+          <w:szCs w:val="24"/>
+        </w:rPr>
+        <w:t>eccessivamente</w:t>
+      </w:r>
+      <w:r>
+        <w:rPr>
+          <w:sz w:val="24"/>
+          <w:szCs w:val="24"/>
+        </w:rPr>
+        <w:t xml:space="preserve"> il nostro progetto, abbiamo deciso di non considerare il ciclo di vita delle variabili; in questo modo una variabile sarà </w:t>
+      </w:r>
+      <w:r>
+        <w:rPr>
+          <w:sz w:val="24"/>
+          <w:szCs w:val="24"/>
+        </w:rPr>
+        <w:t xml:space="preserve">sempre </w:t>
+      </w:r>
+      <w:r>
+        <w:rPr>
+          <w:sz w:val="24"/>
+          <w:szCs w:val="24"/>
+        </w:rPr>
+        <w:t>visibile dal punto in cui viene dichiarata fino al termine del programma.</w:t>
+      </w:r>
+    </w:p>
+    <w:p>
+      <w:pPr>
+        <w:jc w:val="both"/>
+        <w:rPr>
+          <w:sz w:val="24"/>
+          <w:szCs w:val="24"/>
+        </w:rPr>
+      </w:pPr>
+    </w:p>
+    <w:p>
+      <w:pPr>
+        <w:jc w:val="both"/>
+        <w:rPr>
+          <w:sz w:val="24"/>
+          <w:szCs w:val="24"/>
+        </w:rPr>
+      </w:pPr>
+      <w:r>
+        <w:rPr>
+          <w:sz w:val="24"/>
+          <w:szCs w:val="24"/>
+        </w:rPr>
+        <w:t xml:space="preserve">Per gestire la dichiarazione delle variabili e l’assegnazione del tipo corrispondente abbiamo utilizzato la tecnica dello </w:t>
+      </w:r>
       <w:r>
         <w:rPr>
           <w:i/>
@@ -1961,9 +1912,75 @@
           <w:sz w:val="24"/>
           <w:szCs w:val="24"/>
         </w:rPr>
-        <w:t>hash</w:t>
-      </w:r>
-      <w:proofErr w:type="spellEnd"/>
+        <w:t>stack</w:t>
+      </w:r>
+      <w:r>
+        <w:rPr>
+          <w:sz w:val="24"/>
+          <w:szCs w:val="24"/>
+        </w:rPr>
+        <w:t xml:space="preserve"> descritta in classe</w:t>
+      </w:r>
+      <w:r>
+        <w:rPr>
+          <w:sz w:val="24"/>
+          <w:szCs w:val="24"/>
+        </w:rPr>
+        <w:t>,</w:t>
+      </w:r>
+      <w:r>
+        <w:rPr>
+          <w:sz w:val="24"/>
+          <w:szCs w:val="24"/>
+        </w:rPr>
+        <w:t xml:space="preserve"> anche se l’unico tipo disponibile nel nostro linguaggio è il tipo intero. Questo metodo permette di semplificare la gestione di più tipi</w:t>
+      </w:r>
+      <w:r>
+        <w:rPr>
+          <w:sz w:val="24"/>
+          <w:szCs w:val="24"/>
+        </w:rPr>
+        <w:t xml:space="preserve"> di dato</w:t>
+      </w:r>
+      <w:r>
+        <w:rPr>
+          <w:sz w:val="24"/>
+          <w:szCs w:val="24"/>
+        </w:rPr>
+        <w:t>, qualora si</w:t>
+      </w:r>
+      <w:r>
+        <w:rPr>
+          <w:sz w:val="24"/>
+          <w:szCs w:val="24"/>
+        </w:rPr>
+        <w:t xml:space="preserve"> volesse estendere il linguaggio e renderlo più complesso.</w:t>
+      </w:r>
+    </w:p>
+    <w:p>
+      <w:pPr>
+        <w:jc w:val="both"/>
+        <w:rPr>
+          <w:sz w:val="24"/>
+          <w:szCs w:val="24"/>
+        </w:rPr>
+      </w:pPr>
+    </w:p>
+    <w:p>
+      <w:pPr>
+        <w:jc w:val="both"/>
+        <w:rPr>
+          <w:sz w:val="24"/>
+          <w:szCs w:val="24"/>
+        </w:rPr>
+      </w:pPr>
+      <w:r>
+        <w:rPr>
+          <w:sz w:val="24"/>
+          <w:szCs w:val="24"/>
+        </w:rPr>
+        <w:t xml:space="preserve">I campi </w:t>
+      </w:r>
       <w:r>
         <w:rPr>
           <w:i/>
@@ -1971,9 +1988,158 @@
           <w:sz w:val="24"/>
           <w:szCs w:val="24"/>
         </w:rPr>
+        <w:t>label</w:t>
+      </w:r>
+      <w:r>
+        <w:rPr>
+          <w:sz w:val="24"/>
+          <w:szCs w:val="24"/>
+        </w:rPr>
+        <w:t xml:space="preserve"> next_label, true_label, false_label e </w:t>
+      </w:r>
+      <w:r>
+        <w:rPr>
+          <w:sz w:val="24"/>
+          <w:szCs w:val="24"/>
+        </w:rPr>
+        <w:t>begin</w:t>
+      </w:r>
+      <w:r>
+        <w:rPr>
+          <w:sz w:val="24"/>
+          <w:szCs w:val="24"/>
+        </w:rPr>
+        <w:t xml:space="preserve">_label vengono generati solamente per le istruzioni che ne fanno uso, come le istruzioni </w:t>
+      </w:r>
+      <w:r>
+        <w:rPr>
+          <w:rFonts w:ascii="Courier New" w:hAnsi="Courier New" w:cs="Courier New"/>
+          <w:sz w:val="24"/>
+          <w:szCs w:val="24"/>
+        </w:rPr>
+        <w:t>if</w:t>
+      </w:r>
+      <w:r>
+        <w:rPr>
+          <w:sz w:val="24"/>
+          <w:szCs w:val="24"/>
+        </w:rPr>
+        <w:t xml:space="preserve"> e </w:t>
+      </w:r>
+      <w:r>
+        <w:rPr>
+          <w:rFonts w:ascii="Courier New" w:hAnsi="Courier New" w:cs="Courier New"/>
+          <w:sz w:val="24"/>
+          <w:szCs w:val="24"/>
+        </w:rPr>
+        <w:t>while</w:t>
+      </w:r>
+      <w:r>
+        <w:rPr>
+          <w:sz w:val="24"/>
+          <w:szCs w:val="24"/>
+        </w:rPr>
+        <w:t>, mentre vengono ignorat</w:t>
+      </w:r>
+      <w:r>
+        <w:rPr>
+          <w:sz w:val="24"/>
+          <w:szCs w:val="24"/>
+        </w:rPr>
+        <w:t>i</w:t>
+      </w:r>
+      <w:r>
+        <w:rPr>
+          <w:sz w:val="24"/>
+          <w:szCs w:val="24"/>
+        </w:rPr>
+        <w:t xml:space="preserve"> per tutte le altre istruzioni.</w:t>
+      </w:r>
+      <w:r>
+        <w:rPr>
+          <w:sz w:val="24"/>
+          <w:szCs w:val="24"/>
+        </w:rPr>
         <w:t xml:space="preserve"> </w:t>
       </w:r>
-      <w:proofErr w:type="spellStart"/>
+      <w:r>
+        <w:rPr>
+          <w:sz w:val="24"/>
+          <w:szCs w:val="24"/>
+        </w:rPr>
+        <w:t>In questo modo si evita di creare etichette inutilment</w:t>
+      </w:r>
+      <w:r>
+        <w:rPr>
+          <w:sz w:val="24"/>
+          <w:szCs w:val="24"/>
+        </w:rPr>
+        <w:t>e</w:t>
+      </w:r>
+      <w:r>
+        <w:rPr>
+          <w:sz w:val="24"/>
+          <w:szCs w:val="24"/>
+        </w:rPr>
+        <w:t xml:space="preserve"> quando non sono necessarie</w:t>
+      </w:r>
+      <w:r>
+        <w:rPr>
+          <w:sz w:val="24"/>
+          <w:szCs w:val="24"/>
+        </w:rPr>
+        <w:t>.</w:t>
+      </w:r>
+      <w:r>
+        <w:rPr>
+          <w:sz w:val="24"/>
+          <w:szCs w:val="24"/>
+        </w:rPr>
+        <w:t xml:space="preserve"> </w:t>
+      </w:r>
+      <w:r>
+        <w:rPr>
+          <w:sz w:val="24"/>
+          <w:szCs w:val="24"/>
+        </w:rPr>
+        <w:t>La loro gestione avviene tramite il passaggio di attributi ereditati</w:t>
+      </w:r>
+      <w:r>
+        <w:rPr>
+          <w:sz w:val="24"/>
+          <w:szCs w:val="24"/>
+        </w:rPr>
+        <w:t xml:space="preserve">: vengono creati tramite un non </w:t>
+      </w:r>
+      <w:r>
+        <w:rPr>
+          <w:sz w:val="24"/>
+          <w:szCs w:val="24"/>
+        </w:rPr>
+        <w:lastRenderedPageBreak/>
+        <w:t>terminale fittizio</w:t>
+      </w:r>
+      <w:r>
+        <w:rPr>
+          <w:sz w:val="24"/>
+          <w:szCs w:val="24"/>
+        </w:rPr>
+        <w:t xml:space="preserve"> </w:t>
+      </w:r>
+      <w:r>
+        <w:rPr>
+          <w:sz w:val="24"/>
+          <w:szCs w:val="24"/>
+        </w:rPr>
+        <w:t xml:space="preserve">e </w:t>
+      </w:r>
+      <w:r>
+        <w:rPr>
+          <w:sz w:val="24"/>
+          <w:szCs w:val="24"/>
+        </w:rPr>
+        <w:t xml:space="preserve">la loro stampa avviene tramite delle </w:t>
+      </w:r>
       <w:r>
         <w:rPr>
           <w:i/>
@@ -1981,122 +2147,21 @@
           <w:sz w:val="24"/>
           <w:szCs w:val="24"/>
         </w:rPr>
-        <w:t>table</w:t>
-      </w:r>
-      <w:proofErr w:type="spellEnd"/>
-      <w:r>
-        <w:rPr>
-          <w:sz w:val="24"/>
-          <w:szCs w:val="24"/>
-        </w:rPr>
-        <w:t xml:space="preserve"> in C di Troy D. </w:t>
-      </w:r>
-      <w:proofErr w:type="spellStart"/>
-      <w:r>
-        <w:rPr>
-          <w:sz w:val="24"/>
-          <w:szCs w:val="24"/>
-        </w:rPr>
-        <w:t>Hadson</w:t>
-      </w:r>
-      <w:proofErr w:type="spellEnd"/>
-      <w:r>
-        <w:rPr>
-          <w:sz w:val="24"/>
-          <w:szCs w:val="24"/>
-        </w:rPr>
-        <w:t xml:space="preserve"> (file “</w:t>
-      </w:r>
-      <w:proofErr w:type="spellStart"/>
-      <w:r>
-        <w:rPr>
-          <w:sz w:val="24"/>
-          <w:szCs w:val="24"/>
-        </w:rPr>
-        <w:t>uthash.h</w:t>
-      </w:r>
-      <w:proofErr w:type="spellEnd"/>
-      <w:r>
-        <w:rPr>
-          <w:sz w:val="24"/>
-          <w:szCs w:val="24"/>
-        </w:rPr>
-        <w:t>”)</w:t>
-      </w:r>
-      <w:r>
-        <w:rPr>
-          <w:sz w:val="24"/>
-          <w:szCs w:val="24"/>
-        </w:rPr>
-        <w:t xml:space="preserve"> </w:t>
-      </w:r>
-      <w:r>
-        <w:rPr>
-          <w:sz w:val="24"/>
-          <w:szCs w:val="24"/>
-          <w:vertAlign w:val="superscript"/>
-        </w:rPr>
-        <w:t>[1]</w:t>
-      </w:r>
-      <w:r>
-        <w:rPr>
-          <w:sz w:val="24"/>
-          <w:szCs w:val="24"/>
-        </w:rPr>
-        <w:t xml:space="preserve">. Per non complicare </w:t>
-      </w:r>
-      <w:r>
-        <w:rPr>
-          <w:sz w:val="24"/>
-          <w:szCs w:val="24"/>
-        </w:rPr>
-        <w:t>eccessivamente</w:t>
-      </w:r>
-      <w:r>
-        <w:rPr>
-          <w:sz w:val="24"/>
-          <w:szCs w:val="24"/>
-        </w:rPr>
-        <w:t xml:space="preserve"> il nostro progetto, abbiamo deciso di non considerare il ciclo di vita delle variabili; in questo modo una variabile sarà </w:t>
-      </w:r>
-      <w:r>
-        <w:rPr>
-          <w:sz w:val="24"/>
-          <w:szCs w:val="24"/>
-        </w:rPr>
-        <w:t xml:space="preserve">sempre </w:t>
-      </w:r>
-      <w:r>
-        <w:rPr>
-          <w:sz w:val="24"/>
-          <w:szCs w:val="24"/>
-        </w:rPr>
-        <w:t>visibile dal punto in cui viene dichiarata fino al termine del programma.</w:t>
-      </w:r>
-    </w:p>
-    <w:p>
-      <w:pPr>
-        <w:jc w:val="both"/>
-        <w:rPr>
-          <w:sz w:val="24"/>
-          <w:szCs w:val="24"/>
-        </w:rPr>
-      </w:pPr>
-    </w:p>
-    <w:p>
-      <w:pPr>
-        <w:jc w:val="both"/>
-        <w:rPr>
-          <w:sz w:val="24"/>
-          <w:szCs w:val="24"/>
-        </w:rPr>
-      </w:pPr>
-      <w:r>
-        <w:rPr>
-          <w:sz w:val="24"/>
-          <w:szCs w:val="24"/>
-        </w:rPr>
-        <w:t xml:space="preserve">Per gestire la dichiarazione delle variabili e l’assegnazione del tipo corrispondente abbiamo utilizzato la tecnica dello </w:t>
+        <w:t>mid-rule action</w:t>
+      </w:r>
+      <w:r>
+        <w:rPr>
+          <w:sz w:val="24"/>
+          <w:szCs w:val="24"/>
+        </w:rPr>
+        <w:t xml:space="preserve">, </w:t>
+      </w:r>
+      <w:r>
+        <w:rPr>
+          <w:sz w:val="24"/>
+          <w:szCs w:val="24"/>
+        </w:rPr>
+        <w:t xml:space="preserve">sfruttando inoltre la tecnica dello </w:t>
       </w:r>
       <w:r>
         <w:rPr>
@@ -2112,156 +2177,33 @@
           <w:sz w:val="24"/>
           <w:szCs w:val="24"/>
         </w:rPr>
-        <w:t xml:space="preserve"> descritta in classe</w:t>
-      </w:r>
-      <w:r>
-        <w:rPr>
-          <w:sz w:val="24"/>
-          <w:szCs w:val="24"/>
-        </w:rPr>
-        <w:t>,</w:t>
-      </w:r>
-      <w:r>
-        <w:rPr>
-          <w:sz w:val="24"/>
-          <w:szCs w:val="24"/>
-        </w:rPr>
-        <w:t xml:space="preserve"> anche se l’unico tipo disponibile nel nostro linguaggio è il tipo intero. Questo metodo permette di semplificare la gestione di più tipi</w:t>
-      </w:r>
-      <w:r>
-        <w:rPr>
-          <w:sz w:val="24"/>
-          <w:szCs w:val="24"/>
-        </w:rPr>
-        <w:t xml:space="preserve"> di dato</w:t>
-      </w:r>
-      <w:r>
-        <w:rPr>
-          <w:sz w:val="24"/>
-          <w:szCs w:val="24"/>
-        </w:rPr>
-        <w:t>, qualora si</w:t>
-      </w:r>
-      <w:r>
-        <w:rPr>
-          <w:sz w:val="24"/>
-          <w:szCs w:val="24"/>
-        </w:rPr>
-        <w:t xml:space="preserve"> volesse estendere il linguaggio e renderlo più complesso.</w:t>
-      </w:r>
-    </w:p>
-    <w:p>
-      <w:pPr>
-        <w:jc w:val="both"/>
-        <w:rPr>
-          <w:sz w:val="24"/>
-          <w:szCs w:val="24"/>
-        </w:rPr>
-      </w:pPr>
-    </w:p>
-    <w:p>
-      <w:pPr>
-        <w:jc w:val="both"/>
-        <w:rPr>
-          <w:sz w:val="24"/>
-          <w:szCs w:val="24"/>
-        </w:rPr>
-      </w:pPr>
-      <w:r>
-        <w:rPr>
-          <w:sz w:val="24"/>
-          <w:szCs w:val="24"/>
-        </w:rPr>
-        <w:t xml:space="preserve">I campi </w:t>
-      </w:r>
-      <w:r>
-        <w:rPr>
-          <w:i/>
-          <w:iCs/>
-          <w:sz w:val="24"/>
-          <w:szCs w:val="24"/>
-        </w:rPr>
-        <w:t>label</w:t>
-      </w:r>
-      <w:r>
-        <w:rPr>
-          <w:sz w:val="24"/>
-          <w:szCs w:val="24"/>
-        </w:rPr>
-        <w:t xml:space="preserve"> </w:t>
-      </w:r>
-      <w:proofErr w:type="spellStart"/>
-      <w:r>
-        <w:rPr>
-          <w:sz w:val="24"/>
-          <w:szCs w:val="24"/>
-        </w:rPr>
-        <w:t>next_label</w:t>
-      </w:r>
-      <w:proofErr w:type="spellEnd"/>
-      <w:r>
-        <w:rPr>
-          <w:sz w:val="24"/>
-          <w:szCs w:val="24"/>
-        </w:rPr>
-        <w:t xml:space="preserve">, </w:t>
-      </w:r>
-      <w:proofErr w:type="spellStart"/>
-      <w:r>
-        <w:rPr>
-          <w:sz w:val="24"/>
-          <w:szCs w:val="24"/>
-        </w:rPr>
-        <w:t>true_label</w:t>
-      </w:r>
-      <w:proofErr w:type="spellEnd"/>
-      <w:r>
-        <w:rPr>
-          <w:sz w:val="24"/>
-          <w:szCs w:val="24"/>
-        </w:rPr>
-        <w:t xml:space="preserve">, </w:t>
-      </w:r>
-      <w:proofErr w:type="spellStart"/>
-      <w:r>
-        <w:rPr>
-          <w:sz w:val="24"/>
-          <w:szCs w:val="24"/>
-        </w:rPr>
-        <w:t>false_label</w:t>
-      </w:r>
-      <w:proofErr w:type="spellEnd"/>
-      <w:r>
-        <w:rPr>
-          <w:sz w:val="24"/>
-          <w:szCs w:val="24"/>
-        </w:rPr>
-        <w:t xml:space="preserve"> e </w:t>
-      </w:r>
-      <w:proofErr w:type="spellStart"/>
-      <w:r>
-        <w:rPr>
-          <w:sz w:val="24"/>
-          <w:szCs w:val="24"/>
-        </w:rPr>
-        <w:t>begin</w:t>
-      </w:r>
-      <w:r>
-        <w:rPr>
-          <w:sz w:val="24"/>
-          <w:szCs w:val="24"/>
-        </w:rPr>
-        <w:t>_label</w:t>
-      </w:r>
-      <w:proofErr w:type="spellEnd"/>
-      <w:r>
-        <w:rPr>
-          <w:sz w:val="24"/>
-          <w:szCs w:val="24"/>
-        </w:rPr>
-        <w:t xml:space="preserve"> vengono generati solamente per le istruzioni che ne fanno uso, come le istruzioni </w:t>
-      </w:r>
-      <w:proofErr w:type="spellStart"/>
+        <w:t xml:space="preserve"> vista a lezione.</w:t>
+      </w:r>
+    </w:p>
+    <w:p>
+      <w:pPr>
+        <w:jc w:val="both"/>
+        <w:rPr>
+          <w:sz w:val="24"/>
+          <w:szCs w:val="24"/>
+        </w:rPr>
+      </w:pPr>
+    </w:p>
+    <w:p>
+      <w:pPr>
+        <w:jc w:val="both"/>
+        <w:rPr>
+          <w:sz w:val="24"/>
+          <w:szCs w:val="24"/>
+        </w:rPr>
+      </w:pPr>
+      <w:r>
+        <w:rPr>
+          <w:sz w:val="24"/>
+          <w:szCs w:val="24"/>
+        </w:rPr>
+        <w:t xml:space="preserve">L’istruzione </w:t>
+      </w:r>
       <w:r>
         <w:rPr>
           <w:rFonts w:ascii="Courier New" w:hAnsi="Courier New" w:cs="Courier New"/>
@@ -2270,215 +2212,6 @@
         </w:rPr>
         <w:t>if</w:t>
       </w:r>
-      <w:proofErr w:type="spellEnd"/>
-      <w:r>
-        <w:rPr>
-          <w:sz w:val="24"/>
-          <w:szCs w:val="24"/>
-        </w:rPr>
-        <w:t xml:space="preserve"> e </w:t>
-      </w:r>
-      <w:proofErr w:type="spellStart"/>
-      <w:r>
-        <w:rPr>
-          <w:rFonts w:ascii="Courier New" w:hAnsi="Courier New" w:cs="Courier New"/>
-          <w:sz w:val="24"/>
-          <w:szCs w:val="24"/>
-        </w:rPr>
-        <w:t>while</w:t>
-      </w:r>
-      <w:proofErr w:type="spellEnd"/>
-      <w:r>
-        <w:rPr>
-          <w:sz w:val="24"/>
-          <w:szCs w:val="24"/>
-        </w:rPr>
-        <w:t>, mentre vengono ignorat</w:t>
-      </w:r>
-      <w:r>
-        <w:rPr>
-          <w:sz w:val="24"/>
-          <w:szCs w:val="24"/>
-        </w:rPr>
-        <w:t>i</w:t>
-      </w:r>
-      <w:r>
-        <w:rPr>
-          <w:sz w:val="24"/>
-          <w:szCs w:val="24"/>
-        </w:rPr>
-        <w:t xml:space="preserve"> per tutte le altre istruzioni.</w:t>
-      </w:r>
-      <w:r>
-        <w:rPr>
-          <w:sz w:val="24"/>
-          <w:szCs w:val="24"/>
-        </w:rPr>
-        <w:t xml:space="preserve"> </w:t>
-      </w:r>
-      <w:r>
-        <w:rPr>
-          <w:sz w:val="24"/>
-          <w:szCs w:val="24"/>
-        </w:rPr>
-        <w:t>In questo modo si evita di creare etichette inutilment</w:t>
-      </w:r>
-      <w:r>
-        <w:rPr>
-          <w:sz w:val="24"/>
-          <w:szCs w:val="24"/>
-        </w:rPr>
-        <w:t>e</w:t>
-      </w:r>
-      <w:r>
-        <w:rPr>
-          <w:sz w:val="24"/>
-          <w:szCs w:val="24"/>
-        </w:rPr>
-        <w:t xml:space="preserve"> quando non sono necessarie</w:t>
-      </w:r>
-      <w:r>
-        <w:rPr>
-          <w:sz w:val="24"/>
-          <w:szCs w:val="24"/>
-        </w:rPr>
-        <w:t>.</w:t>
-      </w:r>
-      <w:r>
-        <w:rPr>
-          <w:sz w:val="24"/>
-          <w:szCs w:val="24"/>
-        </w:rPr>
-        <w:t xml:space="preserve"> </w:t>
-      </w:r>
-      <w:r>
-        <w:rPr>
-          <w:sz w:val="24"/>
-          <w:szCs w:val="24"/>
-        </w:rPr>
-        <w:t>La loro gestione avviene tramite il passaggio di attributi ereditati</w:t>
-      </w:r>
-      <w:r>
-        <w:rPr>
-          <w:sz w:val="24"/>
-          <w:szCs w:val="24"/>
-        </w:rPr>
-        <w:t xml:space="preserve">: vengono creati tramite un non </w:t>
-      </w:r>
-      <w:r>
-        <w:rPr>
-          <w:sz w:val="24"/>
-          <w:szCs w:val="24"/>
-        </w:rPr>
-        <w:lastRenderedPageBreak/>
-        <w:t>terminale fittizio</w:t>
-      </w:r>
-      <w:r>
-        <w:rPr>
-          <w:sz w:val="24"/>
-          <w:szCs w:val="24"/>
-        </w:rPr>
-        <w:t xml:space="preserve"> </w:t>
-      </w:r>
-      <w:r>
-        <w:rPr>
-          <w:sz w:val="24"/>
-          <w:szCs w:val="24"/>
-        </w:rPr>
-        <w:t xml:space="preserve">e </w:t>
-      </w:r>
-      <w:r>
-        <w:rPr>
-          <w:sz w:val="24"/>
-          <w:szCs w:val="24"/>
-        </w:rPr>
-        <w:t xml:space="preserve">la loro stampa avviene tramite delle </w:t>
-      </w:r>
-      <w:proofErr w:type="spellStart"/>
-      <w:r>
-        <w:rPr>
-          <w:i/>
-          <w:iCs/>
-          <w:sz w:val="24"/>
-          <w:szCs w:val="24"/>
-        </w:rPr>
-        <w:t>mid</w:t>
-      </w:r>
-      <w:proofErr w:type="spellEnd"/>
-      <w:r>
-        <w:rPr>
-          <w:i/>
-          <w:iCs/>
-          <w:sz w:val="24"/>
-          <w:szCs w:val="24"/>
-        </w:rPr>
-        <w:t>-rule action</w:t>
-      </w:r>
-      <w:r>
-        <w:rPr>
-          <w:sz w:val="24"/>
-          <w:szCs w:val="24"/>
-        </w:rPr>
-        <w:t xml:space="preserve">, </w:t>
-      </w:r>
-      <w:r>
-        <w:rPr>
-          <w:sz w:val="24"/>
-          <w:szCs w:val="24"/>
-        </w:rPr>
-        <w:t xml:space="preserve">sfruttando inoltre la tecnica dello </w:t>
-      </w:r>
-      <w:r>
-        <w:rPr>
-          <w:i/>
-          <w:iCs/>
-          <w:sz w:val="24"/>
-          <w:szCs w:val="24"/>
-        </w:rPr>
-        <w:t>stack</w:t>
-      </w:r>
-      <w:r>
-        <w:rPr>
-          <w:sz w:val="24"/>
-          <w:szCs w:val="24"/>
-        </w:rPr>
-        <w:t xml:space="preserve"> vista a lezione.</w:t>
-      </w:r>
-    </w:p>
-    <w:p>
-      <w:pPr>
-        <w:jc w:val="both"/>
-        <w:rPr>
-          <w:sz w:val="24"/>
-          <w:szCs w:val="24"/>
-        </w:rPr>
-      </w:pPr>
-    </w:p>
-    <w:p>
-      <w:pPr>
-        <w:jc w:val="both"/>
-        <w:rPr>
-          <w:sz w:val="24"/>
-          <w:szCs w:val="24"/>
-        </w:rPr>
-      </w:pPr>
-      <w:r>
-        <w:rPr>
-          <w:sz w:val="24"/>
-          <w:szCs w:val="24"/>
-        </w:rPr>
-        <w:t xml:space="preserve">L’istruzione </w:t>
-      </w:r>
-      <w:proofErr w:type="spellStart"/>
-      <w:r>
-        <w:rPr>
-          <w:rFonts w:ascii="Courier New" w:hAnsi="Courier New" w:cs="Courier New"/>
-          <w:sz w:val="24"/>
-          <w:szCs w:val="24"/>
-        </w:rPr>
-        <w:t>if</w:t>
-      </w:r>
-      <w:proofErr w:type="spellEnd"/>
       <w:r>
         <w:rPr>
           <w:sz w:val="24"/>
@@ -2507,7 +2240,6 @@
         </w:rPr>
         <w:t xml:space="preserve">Viene riconosciuto il token </w:t>
       </w:r>
-      <w:proofErr w:type="spellStart"/>
       <w:r>
         <w:rPr>
           <w:rFonts w:ascii="Courier New" w:hAnsi="Courier New" w:cs="Courier New"/>
@@ -2516,7 +2248,6 @@
         </w:rPr>
         <w:t>if</w:t>
       </w:r>
-      <w:proofErr w:type="spellEnd"/>
       <w:r>
         <w:rPr>
           <w:rFonts w:ascii="Courier New" w:hAnsi="Courier New" w:cs="Courier New"/>
@@ -2544,39 +2275,7 @@
           <w:sz w:val="24"/>
           <w:szCs w:val="24"/>
         </w:rPr>
-        <w:t xml:space="preserve">Vengono generate le etichette </w:t>
-      </w:r>
-      <w:proofErr w:type="spellStart"/>
-      <w:r>
-        <w:rPr>
-          <w:sz w:val="24"/>
-          <w:szCs w:val="24"/>
-        </w:rPr>
-        <w:t>true_label</w:t>
-      </w:r>
-      <w:proofErr w:type="spellEnd"/>
-      <w:r>
-        <w:rPr>
-          <w:sz w:val="24"/>
-          <w:szCs w:val="24"/>
-        </w:rPr>
-        <w:t xml:space="preserve"> e </w:t>
-      </w:r>
-      <w:proofErr w:type="spellStart"/>
-      <w:r>
-        <w:rPr>
-          <w:sz w:val="24"/>
-          <w:szCs w:val="24"/>
-        </w:rPr>
-        <w:t>false_label</w:t>
-      </w:r>
-      <w:proofErr w:type="spellEnd"/>
-      <w:r>
-        <w:rPr>
-          <w:sz w:val="24"/>
-          <w:szCs w:val="24"/>
-        </w:rPr>
-        <w:t xml:space="preserve"> tramite una produzione fittizia.</w:t>
+        <w:t>Vengono generate le etichette true_label e false_label tramite una produzione fittizia.</w:t>
       </w:r>
     </w:p>
     <w:p>
@@ -2651,7 +2350,6 @@
         </w:rPr>
         <w:t xml:space="preserve">Tramite una </w:t>
       </w:r>
-      <w:proofErr w:type="spellStart"/>
       <w:r>
         <w:rPr>
           <w:i/>
@@ -2659,17 +2357,7 @@
           <w:sz w:val="24"/>
           <w:szCs w:val="24"/>
         </w:rPr>
-        <w:t>mid</w:t>
-      </w:r>
-      <w:proofErr w:type="spellEnd"/>
-      <w:r>
-        <w:rPr>
-          <w:i/>
-          <w:iCs/>
-          <w:sz w:val="24"/>
-          <w:szCs w:val="24"/>
-        </w:rPr>
-        <w:t>-</w:t>
+        <w:t>mid-</w:t>
       </w:r>
       <w:r>
         <w:rPr>
@@ -2724,23 +2412,7 @@
           <w:sz w:val="24"/>
           <w:szCs w:val="24"/>
         </w:rPr>
-        <w:t xml:space="preserve">Saltare a </w:t>
-      </w:r>
-      <w:proofErr w:type="spellStart"/>
-      <w:r>
-        <w:rPr>
-          <w:sz w:val="24"/>
-          <w:szCs w:val="24"/>
-        </w:rPr>
-        <w:t>true_label</w:t>
-      </w:r>
-      <w:proofErr w:type="spellEnd"/>
-      <w:r>
-        <w:rPr>
-          <w:sz w:val="24"/>
-          <w:szCs w:val="24"/>
-        </w:rPr>
-        <w:t xml:space="preserve"> se la condizione risulta essere vera.</w:t>
+        <w:t>Saltare a true_label se la condizione risulta essere vera.</w:t>
       </w:r>
     </w:p>
     <w:p>
@@ -2761,17 +2433,8 @@
           <w:sz w:val="24"/>
           <w:szCs w:val="24"/>
         </w:rPr>
-        <w:t xml:space="preserve">Saltare a </w:t>
-      </w:r>
-      <w:proofErr w:type="spellStart"/>
-      <w:r>
-        <w:rPr>
-          <w:sz w:val="24"/>
-          <w:szCs w:val="24"/>
-        </w:rPr>
-        <w:t>false_label</w:t>
-      </w:r>
-      <w:proofErr w:type="spellEnd"/>
+        <w:t>Saltare a false_label</w:t>
+      </w:r>
       <w:r>
         <w:rPr>
           <w:sz w:val="24"/>
@@ -2805,23 +2468,7 @@
           <w:sz w:val="24"/>
           <w:szCs w:val="24"/>
         </w:rPr>
-        <w:t xml:space="preserve">Viene stampata l’etichetta </w:t>
-      </w:r>
-      <w:proofErr w:type="spellStart"/>
-      <w:r>
-        <w:rPr>
-          <w:sz w:val="24"/>
-          <w:szCs w:val="24"/>
-        </w:rPr>
-        <w:t>true_label</w:t>
-      </w:r>
-      <w:proofErr w:type="spellEnd"/>
-      <w:r>
-        <w:rPr>
-          <w:sz w:val="24"/>
-          <w:szCs w:val="24"/>
-        </w:rPr>
-        <w:t>.</w:t>
+        <w:t>Viene stampata l’etichetta true_label.</w:t>
       </w:r>
     </w:p>
     <w:p>
@@ -2844,34 +2491,14 @@
         </w:rPr>
         <w:t xml:space="preserve">Viene riconosciuto il blocco di istruzioni da eseguire per il ramo </w:t>
       </w:r>
-      <w:proofErr w:type="spellStart"/>
       <w:r>
         <w:rPr>
           <w:rFonts w:cstheme="minorHAnsi"/>
           <w:sz w:val="24"/>
           <w:szCs w:val="24"/>
         </w:rPr>
-        <w:t>true</w:t>
-      </w:r>
-      <w:proofErr w:type="spellEnd"/>
-      <w:r>
-        <w:rPr>
-          <w:rFonts w:cstheme="minorHAnsi"/>
-          <w:sz w:val="24"/>
-          <w:szCs w:val="24"/>
-        </w:rPr>
-        <w:t xml:space="preserve"> dell’</w:t>
-      </w:r>
-      <w:proofErr w:type="spellStart"/>
-      <w:r>
-        <w:rPr>
-          <w:rFonts w:cstheme="minorHAnsi"/>
-          <w:sz w:val="24"/>
-          <w:szCs w:val="24"/>
-        </w:rPr>
-        <w:t>if</w:t>
-      </w:r>
-      <w:proofErr w:type="spellEnd"/>
+        <w:t>true dell’if</w:t>
+      </w:r>
       <w:r>
         <w:rPr>
           <w:sz w:val="24"/>
@@ -2934,23 +2561,7 @@
           <w:sz w:val="24"/>
           <w:szCs w:val="24"/>
         </w:rPr>
-        <w:t xml:space="preserve">Viene generato l’etichetta </w:t>
-      </w:r>
-      <w:proofErr w:type="spellStart"/>
-      <w:r>
-        <w:rPr>
-          <w:sz w:val="24"/>
-          <w:szCs w:val="24"/>
-        </w:rPr>
-        <w:t>next_label</w:t>
-      </w:r>
-      <w:proofErr w:type="spellEnd"/>
-      <w:r>
-        <w:rPr>
-          <w:sz w:val="24"/>
-          <w:szCs w:val="24"/>
-        </w:rPr>
-        <w:t>.</w:t>
+        <w:t>Viene generato l’etichetta next_label.</w:t>
       </w:r>
     </w:p>
     <w:p>
@@ -2971,39 +2582,7 @@
           <w:sz w:val="24"/>
           <w:szCs w:val="24"/>
         </w:rPr>
-        <w:t xml:space="preserve">Viene generato il salto a </w:t>
-      </w:r>
-      <w:proofErr w:type="spellStart"/>
-      <w:r>
-        <w:rPr>
-          <w:sz w:val="24"/>
-          <w:szCs w:val="24"/>
-        </w:rPr>
-        <w:t>next_label</w:t>
-      </w:r>
-      <w:proofErr w:type="spellEnd"/>
-      <w:r>
-        <w:rPr>
-          <w:sz w:val="24"/>
-          <w:szCs w:val="24"/>
-        </w:rPr>
-        <w:t xml:space="preserve"> al fine del blocco di istruzioni del ramo </w:t>
-      </w:r>
-      <w:proofErr w:type="spellStart"/>
-      <w:r>
-        <w:rPr>
-          <w:sz w:val="24"/>
-          <w:szCs w:val="24"/>
-        </w:rPr>
-        <w:t>true</w:t>
-      </w:r>
-      <w:proofErr w:type="spellEnd"/>
-      <w:r>
-        <w:rPr>
-          <w:sz w:val="24"/>
-          <w:szCs w:val="24"/>
-        </w:rPr>
-        <w:t>.</w:t>
+        <w:t>Viene generato il salto a next_label al fine del blocco di istruzioni del ramo true.</w:t>
       </w:r>
     </w:p>
     <w:p>
@@ -3024,23 +2603,7 @@
           <w:sz w:val="24"/>
           <w:szCs w:val="24"/>
         </w:rPr>
-        <w:t xml:space="preserve">Viene stampata l’etichetta </w:t>
-      </w:r>
-      <w:proofErr w:type="spellStart"/>
-      <w:r>
-        <w:rPr>
-          <w:sz w:val="24"/>
-          <w:szCs w:val="24"/>
-        </w:rPr>
-        <w:t>false_label</w:t>
-      </w:r>
-      <w:proofErr w:type="spellEnd"/>
-      <w:r>
-        <w:rPr>
-          <w:sz w:val="24"/>
-          <w:szCs w:val="24"/>
-        </w:rPr>
-        <w:t>.</w:t>
+        <w:t>Viene stampata l’etichetta false_label.</w:t>
       </w:r>
     </w:p>
     <w:p>
@@ -3061,23 +2624,7 @@
           <w:sz w:val="24"/>
           <w:szCs w:val="24"/>
         </w:rPr>
-        <w:t>Viene riconosciuto il blocco di istruzioni da eseguire nel ramo false dell’</w:t>
-      </w:r>
-      <w:proofErr w:type="spellStart"/>
-      <w:r>
-        <w:rPr>
-          <w:sz w:val="24"/>
-          <w:szCs w:val="24"/>
-        </w:rPr>
-        <w:t>if</w:t>
-      </w:r>
-      <w:proofErr w:type="spellEnd"/>
-      <w:r>
-        <w:rPr>
-          <w:sz w:val="24"/>
-          <w:szCs w:val="24"/>
-        </w:rPr>
-        <w:t>.</w:t>
+        <w:t>Viene riconosciuto il blocco di istruzioni da eseguire nel ramo false dell’if.</w:t>
       </w:r>
     </w:p>
     <w:p>
@@ -3115,39 +2662,7 @@
           <w:sz w:val="24"/>
           <w:szCs w:val="24"/>
         </w:rPr>
-        <w:t xml:space="preserve">L’etichetta </w:t>
-      </w:r>
-      <w:proofErr w:type="spellStart"/>
-      <w:r>
-        <w:rPr>
-          <w:sz w:val="24"/>
-          <w:szCs w:val="24"/>
-        </w:rPr>
-        <w:t>false_label</w:t>
-      </w:r>
-      <w:proofErr w:type="spellEnd"/>
-      <w:r>
-        <w:rPr>
-          <w:sz w:val="24"/>
-          <w:szCs w:val="24"/>
-        </w:rPr>
-        <w:t xml:space="preserve"> viene assegnata al campo </w:t>
-      </w:r>
-      <w:proofErr w:type="spellStart"/>
-      <w:r>
-        <w:rPr>
-          <w:sz w:val="24"/>
-          <w:szCs w:val="24"/>
-        </w:rPr>
-        <w:t>next_label</w:t>
-      </w:r>
-      <w:proofErr w:type="spellEnd"/>
-      <w:r>
-        <w:rPr>
-          <w:sz w:val="24"/>
-          <w:szCs w:val="24"/>
-        </w:rPr>
-        <w:t>.</w:t>
+        <w:t>L’etichetta false_label viene assegnata al campo next_label.</w:t>
       </w:r>
     </w:p>
     <w:p>
@@ -3168,23 +2683,7 @@
           <w:sz w:val="24"/>
           <w:szCs w:val="24"/>
         </w:rPr>
-        <w:t xml:space="preserve">Viene stampata l’etichetta </w:t>
-      </w:r>
-      <w:proofErr w:type="spellStart"/>
-      <w:r>
-        <w:rPr>
-          <w:sz w:val="24"/>
-          <w:szCs w:val="24"/>
-        </w:rPr>
-        <w:t>next_label</w:t>
-      </w:r>
-      <w:proofErr w:type="spellEnd"/>
-      <w:r>
-        <w:rPr>
-          <w:sz w:val="24"/>
-          <w:szCs w:val="24"/>
-        </w:rPr>
-        <w:t>.</w:t>
+        <w:t>Viene stampata l’etichetta next_label.</w:t>
       </w:r>
     </w:p>
     <w:p>
@@ -3211,7 +2710,6 @@
         </w:rPr>
         <w:t xml:space="preserve">Abbiamo implementato l’istruzione </w:t>
       </w:r>
-      <w:proofErr w:type="spellStart"/>
       <w:r>
         <w:rPr>
           <w:rFonts w:ascii="Courier New" w:hAnsi="Courier New" w:cs="Courier New"/>
@@ -3220,7 +2718,6 @@
         </w:rPr>
         <w:t>while</w:t>
       </w:r>
-      <w:proofErr w:type="spellEnd"/>
       <w:r>
         <w:rPr>
           <w:sz w:val="24"/>
@@ -3249,7 +2746,6 @@
         </w:rPr>
         <w:t xml:space="preserve">Viene riconosciuto il token </w:t>
       </w:r>
-      <w:proofErr w:type="spellStart"/>
       <w:r>
         <w:rPr>
           <w:rFonts w:ascii="Courier New" w:hAnsi="Courier New" w:cs="Courier New"/>
@@ -3258,7 +2754,6 @@
         </w:rPr>
         <w:t>while</w:t>
       </w:r>
-      <w:proofErr w:type="spellEnd"/>
       <w:r>
         <w:rPr>
           <w:sz w:val="24"/>
@@ -3285,55 +2780,7 @@
           <w:sz w:val="24"/>
           <w:szCs w:val="24"/>
         </w:rPr>
-        <w:t xml:space="preserve">Vengono generate le etichette </w:t>
-      </w:r>
-      <w:proofErr w:type="spellStart"/>
-      <w:r>
-        <w:rPr>
-          <w:sz w:val="24"/>
-          <w:szCs w:val="24"/>
-        </w:rPr>
-        <w:t>begin_label</w:t>
-      </w:r>
-      <w:proofErr w:type="spellEnd"/>
-      <w:r>
-        <w:rPr>
-          <w:sz w:val="24"/>
-          <w:szCs w:val="24"/>
-        </w:rPr>
-        <w:t xml:space="preserve">, </w:t>
-      </w:r>
-      <w:proofErr w:type="spellStart"/>
-      <w:r>
-        <w:rPr>
-          <w:sz w:val="24"/>
-          <w:szCs w:val="24"/>
-        </w:rPr>
-        <w:t>true_label</w:t>
-      </w:r>
-      <w:proofErr w:type="spellEnd"/>
-      <w:r>
-        <w:rPr>
-          <w:sz w:val="24"/>
-          <w:szCs w:val="24"/>
-        </w:rPr>
-        <w:t xml:space="preserve"> e </w:t>
-      </w:r>
-      <w:proofErr w:type="spellStart"/>
-      <w:r>
-        <w:rPr>
-          <w:sz w:val="24"/>
-          <w:szCs w:val="24"/>
-        </w:rPr>
-        <w:t>next_label</w:t>
-      </w:r>
-      <w:proofErr w:type="spellEnd"/>
-      <w:r>
-        <w:rPr>
-          <w:sz w:val="24"/>
-          <w:szCs w:val="24"/>
-        </w:rPr>
-        <w:t xml:space="preserve"> tramite una produzione fittizia.</w:t>
+        <w:t>Vengono generate le etichette begin_label, true_label e next_label tramite una produzione fittizia.</w:t>
       </w:r>
     </w:p>
     <w:p>
@@ -3354,39 +2801,7 @@
           <w:sz w:val="24"/>
           <w:szCs w:val="24"/>
         </w:rPr>
-        <w:t xml:space="preserve">Viene stampata l’etichetta </w:t>
-      </w:r>
-      <w:proofErr w:type="spellStart"/>
-      <w:r>
-        <w:rPr>
-          <w:sz w:val="24"/>
-          <w:szCs w:val="24"/>
-        </w:rPr>
-        <w:t>begin_label</w:t>
-      </w:r>
-      <w:proofErr w:type="spellEnd"/>
-      <w:r>
-        <w:rPr>
-          <w:sz w:val="24"/>
-          <w:szCs w:val="24"/>
-        </w:rPr>
-        <w:t xml:space="preserve">, tramite una </w:t>
-      </w:r>
-      <w:proofErr w:type="spellStart"/>
-      <w:r>
-        <w:rPr>
-          <w:sz w:val="24"/>
-          <w:szCs w:val="24"/>
-        </w:rPr>
-        <w:t>mid</w:t>
-      </w:r>
-      <w:proofErr w:type="spellEnd"/>
-      <w:r>
-        <w:rPr>
-          <w:sz w:val="24"/>
-          <w:szCs w:val="24"/>
-        </w:rPr>
-        <w:t>-rule action.</w:t>
+        <w:t>Viene stampata l’etichetta begin_label, tramite una mid-rule action.</w:t>
       </w:r>
     </w:p>
     <w:p>
@@ -3461,7 +2876,6 @@
         </w:rPr>
         <w:t xml:space="preserve">Tramite una </w:t>
       </w:r>
-      <w:proofErr w:type="spellStart"/>
       <w:r>
         <w:rPr>
           <w:i/>
@@ -3469,17 +2883,7 @@
           <w:sz w:val="24"/>
           <w:szCs w:val="24"/>
         </w:rPr>
-        <w:t>mid</w:t>
-      </w:r>
-      <w:proofErr w:type="spellEnd"/>
-      <w:r>
-        <w:rPr>
-          <w:i/>
-          <w:iCs/>
-          <w:sz w:val="24"/>
-          <w:szCs w:val="24"/>
-        </w:rPr>
-        <w:t>-</w:t>
+        <w:t>mid-</w:t>
       </w:r>
       <w:r>
         <w:rPr>
@@ -3534,23 +2938,7 @@
           <w:sz w:val="24"/>
           <w:szCs w:val="24"/>
         </w:rPr>
-        <w:t xml:space="preserve">Saltare a </w:t>
-      </w:r>
-      <w:proofErr w:type="spellStart"/>
-      <w:r>
-        <w:rPr>
-          <w:sz w:val="24"/>
-          <w:szCs w:val="24"/>
-        </w:rPr>
-        <w:t>true_label</w:t>
-      </w:r>
-      <w:proofErr w:type="spellEnd"/>
-      <w:r>
-        <w:rPr>
-          <w:sz w:val="24"/>
-          <w:szCs w:val="24"/>
-        </w:rPr>
-        <w:t xml:space="preserve"> se la condizione risulta essere vera.</w:t>
+        <w:t>Saltare a true_label se la condizione risulta essere vera.</w:t>
       </w:r>
     </w:p>
     <w:p>
@@ -3571,17 +2959,8 @@
           <w:sz w:val="24"/>
           <w:szCs w:val="24"/>
         </w:rPr>
-        <w:t xml:space="preserve">Saltare a </w:t>
-      </w:r>
-      <w:proofErr w:type="spellStart"/>
-      <w:r>
-        <w:rPr>
-          <w:sz w:val="24"/>
-          <w:szCs w:val="24"/>
-        </w:rPr>
-        <w:t>next_label</w:t>
-      </w:r>
-      <w:proofErr w:type="spellEnd"/>
+        <w:t>Saltare a next_label</w:t>
+      </w:r>
       <w:r>
         <w:rPr>
           <w:sz w:val="24"/>
@@ -3608,23 +2987,7 @@
           <w:sz w:val="24"/>
           <w:szCs w:val="24"/>
         </w:rPr>
-        <w:t xml:space="preserve">Viene stampata l’etichetta </w:t>
-      </w:r>
-      <w:proofErr w:type="spellStart"/>
-      <w:r>
-        <w:rPr>
-          <w:sz w:val="24"/>
-          <w:szCs w:val="24"/>
-        </w:rPr>
-        <w:t>true_label</w:t>
-      </w:r>
-      <w:proofErr w:type="spellEnd"/>
-      <w:r>
-        <w:rPr>
-          <w:sz w:val="24"/>
-          <w:szCs w:val="24"/>
-        </w:rPr>
-        <w:t>.</w:t>
+        <w:t>Viene stampata l’etichetta true_label.</w:t>
       </w:r>
     </w:p>
     <w:p>
@@ -3645,23 +3008,7 @@
           <w:sz w:val="24"/>
           <w:szCs w:val="24"/>
         </w:rPr>
-        <w:t xml:space="preserve">Viene riconosciuto il blocco di istruzioni da eseguire nel corpo del </w:t>
-      </w:r>
-      <w:proofErr w:type="spellStart"/>
-      <w:r>
-        <w:rPr>
-          <w:sz w:val="24"/>
-          <w:szCs w:val="24"/>
-        </w:rPr>
-        <w:t>while</w:t>
-      </w:r>
-      <w:proofErr w:type="spellEnd"/>
-      <w:r>
-        <w:rPr>
-          <w:sz w:val="24"/>
-          <w:szCs w:val="24"/>
-        </w:rPr>
-        <w:t>.</w:t>
+        <w:t>Viene riconosciuto il blocco di istruzioni da eseguire nel corpo del while.</w:t>
       </w:r>
     </w:p>
     <w:p>
@@ -3682,39 +3029,7 @@
           <w:sz w:val="24"/>
           <w:szCs w:val="24"/>
         </w:rPr>
-        <w:t xml:space="preserve">Viene generato il salto a </w:t>
-      </w:r>
-      <w:proofErr w:type="spellStart"/>
-      <w:r>
-        <w:rPr>
-          <w:sz w:val="24"/>
-          <w:szCs w:val="24"/>
-        </w:rPr>
-        <w:t>begin_label</w:t>
-      </w:r>
-      <w:proofErr w:type="spellEnd"/>
-      <w:r>
-        <w:rPr>
-          <w:sz w:val="24"/>
-          <w:szCs w:val="24"/>
-        </w:rPr>
-        <w:t xml:space="preserve"> alla fine del corpo del </w:t>
-      </w:r>
-      <w:proofErr w:type="spellStart"/>
-      <w:r>
-        <w:rPr>
-          <w:sz w:val="24"/>
-          <w:szCs w:val="24"/>
-        </w:rPr>
-        <w:t>while</w:t>
-      </w:r>
-      <w:proofErr w:type="spellEnd"/>
-      <w:r>
-        <w:rPr>
-          <w:sz w:val="24"/>
-          <w:szCs w:val="24"/>
-        </w:rPr>
-        <w:t>, per poter rivalutare la condizione del ciclo.</w:t>
+        <w:t>Viene generato il salto a begin_label alla fine del corpo del while, per poter rivalutare la condizione del ciclo.</w:t>
       </w:r>
     </w:p>
     <w:p>
@@ -3735,23 +3050,7 @@
           <w:sz w:val="24"/>
           <w:szCs w:val="24"/>
         </w:rPr>
-        <w:t xml:space="preserve">Viene stampata l’etichetta </w:t>
-      </w:r>
-      <w:proofErr w:type="spellStart"/>
-      <w:r>
-        <w:rPr>
-          <w:sz w:val="24"/>
-          <w:szCs w:val="24"/>
-        </w:rPr>
-        <w:t>next_label</w:t>
-      </w:r>
-      <w:proofErr w:type="spellEnd"/>
-      <w:r>
-        <w:rPr>
-          <w:sz w:val="24"/>
-          <w:szCs w:val="24"/>
-        </w:rPr>
-        <w:t>.</w:t>
+        <w:t>Viene stampata l’etichetta next_label.</w:t>
       </w:r>
     </w:p>
     <w:p>
@@ -3778,7 +3077,6 @@
         </w:rPr>
         <w:t xml:space="preserve">Nell’implementazione delle istruzioni </w:t>
       </w:r>
-      <w:proofErr w:type="spellStart"/>
       <w:r>
         <w:rPr>
           <w:rFonts w:ascii="Courier New" w:hAnsi="Courier New" w:cs="Courier New"/>
@@ -3787,7 +3085,6 @@
         </w:rPr>
         <w:t>if</w:t>
       </w:r>
-      <w:proofErr w:type="spellEnd"/>
       <w:r>
         <w:rPr>
           <w:sz w:val="24"/>
@@ -3795,7 +3092,6 @@
         </w:rPr>
         <w:t xml:space="preserve"> e </w:t>
       </w:r>
-      <w:proofErr w:type="spellStart"/>
       <w:r>
         <w:rPr>
           <w:rFonts w:ascii="Courier New" w:hAnsi="Courier New" w:cs="Courier New"/>
@@ -3804,7 +3100,6 @@
         </w:rPr>
         <w:t>while</w:t>
       </w:r>
-      <w:proofErr w:type="spellEnd"/>
       <w:r>
         <w:rPr>
           <w:sz w:val="24"/>
@@ -3859,25 +3154,8 @@
           <w:sz w:val="24"/>
           <w:szCs w:val="24"/>
         </w:rPr>
-        <w:t xml:space="preserve">non necessari (come il salto a </w:t>
-      </w:r>
-      <w:proofErr w:type="spellStart"/>
-      <w:r>
-        <w:rPr>
-          <w:sz w:val="24"/>
-          <w:szCs w:val="24"/>
-        </w:rPr>
-        <w:t>true_label</w:t>
-      </w:r>
-      <w:proofErr w:type="spellEnd"/>
-      <w:r>
-        <w:rPr>
-          <w:sz w:val="24"/>
-          <w:szCs w:val="24"/>
-        </w:rPr>
-        <w:t xml:space="preserve"> nell’istruzione </w:t>
-      </w:r>
-      <w:proofErr w:type="spellStart"/>
+        <w:t xml:space="preserve">non necessari (come il salto a true_label nell’istruzione </w:t>
+      </w:r>
       <w:r>
         <w:rPr>
           <w:rFonts w:ascii="Courier New" w:hAnsi="Courier New" w:cs="Courier New"/>
@@ -3886,7 +3164,6 @@
         </w:rPr>
         <w:t>while</w:t>
       </w:r>
-      <w:proofErr w:type="spellEnd"/>
       <w:r>
         <w:rPr>
           <w:sz w:val="24"/>
@@ -3901,7 +3178,6 @@
         </w:rPr>
         <w:t xml:space="preserve"> il salto ad uno dei due rami di un’istruzione </w:t>
       </w:r>
-      <w:proofErr w:type="spellStart"/>
       <w:r>
         <w:rPr>
           <w:rFonts w:ascii="Courier New" w:hAnsi="Courier New" w:cs="Courier New"/>
@@ -3910,7 +3186,6 @@
         </w:rPr>
         <w:t>if</w:t>
       </w:r>
-      <w:proofErr w:type="spellEnd"/>
       <w:r>
         <w:rPr>
           <w:rFonts w:ascii="Courier New" w:hAnsi="Courier New" w:cs="Courier New"/>
@@ -3927,7 +3202,6 @@
         </w:rPr>
         <w:t xml:space="preserve">o nel caso in cui siano presenti istruzioni innestate come ad esempio un </w:t>
       </w:r>
-      <w:proofErr w:type="spellStart"/>
       <w:r>
         <w:rPr>
           <w:rFonts w:ascii="Courier New" w:hAnsi="Courier New" w:cs="Courier New"/>
@@ -3936,7 +3210,6 @@
         </w:rPr>
         <w:t>if</w:t>
       </w:r>
-      <w:proofErr w:type="spellEnd"/>
       <w:r>
         <w:rPr>
           <w:rFonts w:ascii="Courier New" w:hAnsi="Courier New" w:cs="Courier New"/>
@@ -3953,7 +3226,6 @@
         </w:rPr>
         <w:t xml:space="preserve">all’interno di un </w:t>
       </w:r>
-      <w:proofErr w:type="spellStart"/>
       <w:r>
         <w:rPr>
           <w:rFonts w:ascii="Courier New" w:hAnsi="Courier New" w:cs="Courier New"/>
@@ -3962,7 +3234,6 @@
         </w:rPr>
         <w:t>while</w:t>
       </w:r>
-      <w:proofErr w:type="spellEnd"/>
       <w:r>
         <w:rPr>
           <w:sz w:val="24"/>
@@ -4077,6 +3348,181 @@
           <w:szCs w:val="24"/>
         </w:rPr>
         <w:t xml:space="preserve"> più facilmente il codice del progetto.</w:t>
+      </w:r>
+    </w:p>
+    <w:p>
+      <w:pPr>
+        <w:jc w:val="both"/>
+        <w:rPr>
+          <w:sz w:val="24"/>
+          <w:szCs w:val="24"/>
+        </w:rPr>
+      </w:pPr>
+    </w:p>
+    <w:p>
+      <w:pPr>
+        <w:jc w:val="both"/>
+        <w:rPr>
+          <w:sz w:val="24"/>
+          <w:szCs w:val="24"/>
+        </w:rPr>
+      </w:pPr>
+      <w:r>
+        <w:rPr>
+          <w:sz w:val="24"/>
+          <w:szCs w:val="24"/>
+        </w:rPr>
+        <w:t>Per compilare</w:t>
+      </w:r>
+      <w:r>
+        <w:rPr>
+          <w:sz w:val="24"/>
+          <w:szCs w:val="24"/>
+        </w:rPr>
+        <w:t xml:space="preserve"> ed eseguire</w:t>
+      </w:r>
+      <w:r>
+        <w:rPr>
+          <w:sz w:val="24"/>
+          <w:szCs w:val="24"/>
+        </w:rPr>
+        <w:t xml:space="preserve"> il progetto abbiamo usato i seguenti comandi:</w:t>
+      </w:r>
+    </w:p>
+    <w:p>
+      <w:pPr>
+        <w:pStyle w:val="Paragrafoelenco"/>
+        <w:numPr>
+          <w:ilvl w:val="0"/>
+          <w:numId w:val="14"/>
+        </w:numPr>
+        <w:jc w:val="both"/>
+        <w:rPr>
+          <w:sz w:val="24"/>
+          <w:szCs w:val="24"/>
+        </w:rPr>
+      </w:pPr>
+      <w:r>
+        <w:rPr>
+          <w:rFonts w:ascii="Courier New" w:hAnsi="Courier New" w:cs="Courier New"/>
+          <w:sz w:val="24"/>
+          <w:szCs w:val="24"/>
+        </w:rPr>
+        <w:t>bison -d compiler.y</w:t>
+      </w:r>
+    </w:p>
+    <w:p>
+      <w:pPr>
+        <w:pStyle w:val="Paragrafoelenco"/>
+        <w:numPr>
+          <w:ilvl w:val="0"/>
+          <w:numId w:val="14"/>
+        </w:numPr>
+        <w:jc w:val="both"/>
+        <w:rPr>
+          <w:rFonts w:ascii="Courier New" w:hAnsi="Courier New" w:cs="Courier New"/>
+          <w:sz w:val="24"/>
+          <w:szCs w:val="24"/>
+        </w:rPr>
+      </w:pPr>
+      <w:r>
+        <w:rPr>
+          <w:rFonts w:ascii="Courier New" w:hAnsi="Courier New" w:cs="Courier New"/>
+          <w:sz w:val="24"/>
+          <w:szCs w:val="24"/>
+        </w:rPr>
+        <w:t>flex scanner.fl</w:t>
+      </w:r>
+    </w:p>
+    <w:p>
+      <w:pPr>
+        <w:pStyle w:val="Paragrafoelenco"/>
+        <w:numPr>
+          <w:ilvl w:val="0"/>
+          <w:numId w:val="14"/>
+        </w:numPr>
+        <w:jc w:val="both"/>
+        <w:rPr>
+          <w:rFonts w:ascii="Courier New" w:hAnsi="Courier New" w:cs="Courier New"/>
+          <w:sz w:val="24"/>
+          <w:szCs w:val="24"/>
+        </w:rPr>
+      </w:pPr>
+      <w:r>
+        <w:rPr>
+          <w:rFonts w:ascii="Courier New" w:hAnsi="Courier New" w:cs="Courier New"/>
+          <w:sz w:val="24"/>
+          <w:szCs w:val="24"/>
+        </w:rPr>
+        <w:t>gcc compiler.tab.c lex.yy.c</w:t>
+      </w:r>
+    </w:p>
+    <w:p>
+      <w:pPr>
+        <w:pStyle w:val="Paragrafoelenco"/>
+        <w:numPr>
+          <w:ilvl w:val="0"/>
+          <w:numId w:val="14"/>
+        </w:numPr>
+        <w:jc w:val="both"/>
+        <w:rPr>
+          <w:rFonts w:ascii="Courier New" w:hAnsi="Courier New" w:cs="Courier New"/>
+          <w:sz w:val="24"/>
+          <w:szCs w:val="24"/>
+        </w:rPr>
+      </w:pPr>
+      <w:r>
+        <w:rPr>
+          <w:rFonts w:ascii="Courier New" w:hAnsi="Courier New" w:cs="Courier New"/>
+          <w:sz w:val="24"/>
+          <w:szCs w:val="24"/>
+        </w:rPr>
+        <w:t>a.exe &lt; input_i.txt</w:t>
+      </w:r>
+    </w:p>
+    <w:p>
+      <w:pPr>
+        <w:jc w:val="both"/>
+        <w:rPr>
+          <w:sz w:val="24"/>
+          <w:szCs w:val="24"/>
+        </w:rPr>
+      </w:pPr>
+      <w:r>
+        <w:rPr>
+          <w:rFonts w:cstheme="minorHAnsi"/>
+          <w:sz w:val="24"/>
+          <w:szCs w:val="24"/>
+        </w:rPr>
+        <w:t>Il primo comando restituisce in output un warning su un conflitto</w:t>
+      </w:r>
+      <w:r>
+        <w:rPr>
+          <w:sz w:val="24"/>
+          <w:szCs w:val="24"/>
+        </w:rPr>
+        <w:t xml:space="preserve"> </w:t>
+      </w:r>
+      <w:r>
+        <w:rPr>
+          <w:sz w:val="24"/>
+          <w:szCs w:val="24"/>
+        </w:rPr>
+        <w:t>shift/reduce</w:t>
+      </w:r>
+      <w:r>
+        <w:rPr>
+          <w:sz w:val="24"/>
+          <w:szCs w:val="24"/>
+        </w:rPr>
+        <w:t xml:space="preserve">. </w:t>
+      </w:r>
+      <w:r>
+        <w:rPr>
+          <w:sz w:val="24"/>
+          <w:szCs w:val="24"/>
+        </w:rPr>
+        <w:t>Questo è dovuto all’ambiguità del dangling-else che è risolta correttamente da Bison andando a eseguire lo shift e quindi impilando il token else nel caso in cui venga riconosciuto.</w:t>
       </w:r>
     </w:p>
     <w:p>
@@ -4228,25 +3674,8 @@
           <w:sz w:val="24"/>
           <w:szCs w:val="24"/>
         </w:rPr>
-        <w:t xml:space="preserve">mbiguità dovuta al </w:t>
-      </w:r>
-      <w:proofErr w:type="spellStart"/>
-      <w:r>
-        <w:rPr>
-          <w:sz w:val="24"/>
-          <w:szCs w:val="24"/>
-        </w:rPr>
-        <w:t>dangling</w:t>
-      </w:r>
-      <w:proofErr w:type="spellEnd"/>
-      <w:r>
-        <w:rPr>
-          <w:sz w:val="24"/>
-          <w:szCs w:val="24"/>
-        </w:rPr>
-        <w:t xml:space="preserve">-else: a causa del fatto che le due istruzioni </w:t>
-      </w:r>
-      <w:proofErr w:type="spellStart"/>
+        <w:t xml:space="preserve">mbiguità dovuta al dangling-else: a causa del fatto che le due istruzioni </w:t>
+      </w:r>
       <w:r>
         <w:rPr>
           <w:rFonts w:ascii="Courier New" w:hAnsi="Courier New" w:cs="Courier New"/>
@@ -4255,7 +3684,6 @@
         </w:rPr>
         <w:t>if</w:t>
       </w:r>
-      <w:proofErr w:type="spellEnd"/>
       <w:r>
         <w:rPr>
           <w:sz w:val="24"/>
@@ -4263,7 +3691,6 @@
         </w:rPr>
         <w:t xml:space="preserve"> e </w:t>
       </w:r>
-      <w:proofErr w:type="spellStart"/>
       <w:r>
         <w:rPr>
           <w:rFonts w:ascii="Courier New" w:hAnsi="Courier New" w:cs="Courier New"/>
@@ -4272,7 +3699,6 @@
         </w:rPr>
         <w:t>if</w:t>
       </w:r>
-      <w:proofErr w:type="spellEnd"/>
       <w:r>
         <w:rPr>
           <w:sz w:val="24"/>
@@ -4337,7 +3763,6 @@
         </w:rPr>
         <w:t xml:space="preserve">no </w:t>
       </w:r>
-      <w:proofErr w:type="spellStart"/>
       <w:r>
         <w:rPr>
           <w:i/>
@@ -4345,9 +3770,22 @@
           <w:sz w:val="24"/>
           <w:szCs w:val="24"/>
         </w:rPr>
-        <w:t>mid</w:t>
-      </w:r>
-      <w:proofErr w:type="spellEnd"/>
+        <w:t>mid-rule action</w:t>
+      </w:r>
+      <w:r>
+        <w:rPr>
+          <w:sz w:val="24"/>
+          <w:szCs w:val="24"/>
+        </w:rPr>
+        <w:t xml:space="preserve"> differenti per implementare gli attributi ereditati </w:t>
+      </w:r>
+      <w:r>
+        <w:rPr>
+          <w:sz w:val="24"/>
+          <w:szCs w:val="24"/>
+        </w:rPr>
+        <w:t xml:space="preserve">si verificano dei conflitti </w:t>
+      </w:r>
       <w:r>
         <w:rPr>
           <w:i/>
@@ -4355,21 +3793,14 @@
           <w:sz w:val="24"/>
           <w:szCs w:val="24"/>
         </w:rPr>
-        <w:t>-rule action</w:t>
-      </w:r>
-      <w:r>
-        <w:rPr>
-          <w:sz w:val="24"/>
-          <w:szCs w:val="24"/>
-        </w:rPr>
-        <w:t xml:space="preserve"> differenti per implementare gli attributi ereditati </w:t>
-      </w:r>
-      <w:r>
-        <w:rPr>
-          <w:sz w:val="24"/>
-          <w:szCs w:val="24"/>
-        </w:rPr>
-        <w:t xml:space="preserve">si verificano dei conflitti </w:t>
+        <w:t>reduce</w:t>
+      </w:r>
+      <w:r>
+        <w:rPr>
+          <w:sz w:val="24"/>
+          <w:szCs w:val="24"/>
+        </w:rPr>
+        <w:t>/</w:t>
       </w:r>
       <w:r>
         <w:rPr>
@@ -4385,22 +3816,6 @@
           <w:sz w:val="24"/>
           <w:szCs w:val="24"/>
         </w:rPr>
-        <w:t>/</w:t>
-      </w:r>
-      <w:r>
-        <w:rPr>
-          <w:i/>
-          <w:iCs/>
-          <w:sz w:val="24"/>
-          <w:szCs w:val="24"/>
-        </w:rPr>
-        <w:t>reduce</w:t>
-      </w:r>
-      <w:r>
-        <w:rPr>
-          <w:sz w:val="24"/>
-          <w:szCs w:val="24"/>
-        </w:rPr>
         <w:t>, poi</w:t>
       </w:r>
       <w:r>
@@ -4459,7 +3874,6 @@
         </w:rPr>
         <w:t>la prima parte dell’</w:t>
       </w:r>
-      <w:proofErr w:type="spellStart"/>
       <w:r>
         <w:rPr>
           <w:rFonts w:ascii="Courier New" w:hAnsi="Courier New" w:cs="Courier New"/>
@@ -4468,7 +3882,6 @@
         </w:rPr>
         <w:t>if</w:t>
       </w:r>
-      <w:proofErr w:type="spellEnd"/>
       <w:r>
         <w:rPr>
           <w:sz w:val="24"/>
@@ -4488,15 +3901,7 @@
           <w:sz w:val="24"/>
           <w:szCs w:val="24"/>
         </w:rPr>
-        <w:t xml:space="preserve"> quindi </w:t>
-      </w:r>
-      <w:proofErr w:type="spellStart"/>
-      <w:r>
-        <w:rPr>
-          <w:sz w:val="24"/>
-          <w:szCs w:val="24"/>
-        </w:rPr>
-        <w:t>next</w:t>
+        <w:t xml:space="preserve"> quindi next</w:t>
       </w:r>
       <w:r>
         <w:rPr>
@@ -4505,29 +3910,12 @@
         </w:rPr>
         <w:t>_label</w:t>
       </w:r>
-      <w:proofErr w:type="spellEnd"/>
-      <w:r>
-        <w:rPr>
-          <w:sz w:val="24"/>
-          <w:szCs w:val="24"/>
-        </w:rPr>
-        <w:t xml:space="preserve"> coincide con </w:t>
-      </w:r>
-      <w:proofErr w:type="spellStart"/>
-      <w:r>
-        <w:rPr>
-          <w:sz w:val="24"/>
-          <w:szCs w:val="24"/>
-        </w:rPr>
-        <w:t>false_label</w:t>
-      </w:r>
-      <w:proofErr w:type="spellEnd"/>
-      <w:r>
-        <w:rPr>
-          <w:sz w:val="24"/>
-          <w:szCs w:val="24"/>
-        </w:rPr>
-        <w:t xml:space="preserve">, dopo aver processato il token </w:t>
+      <w:r>
+        <w:rPr>
+          <w:sz w:val="24"/>
+          <w:szCs w:val="24"/>
+        </w:rPr>
+        <w:t xml:space="preserve"> coincide con false_label, dopo aver processato il token </w:t>
       </w:r>
       <w:r>
         <w:rPr>
@@ -4542,15 +3930,7 @@
           <w:sz w:val="24"/>
           <w:szCs w:val="24"/>
         </w:rPr>
-        <w:t xml:space="preserve"> devo assegnare a </w:t>
-      </w:r>
-      <w:proofErr w:type="spellStart"/>
-      <w:r>
-        <w:rPr>
-          <w:sz w:val="24"/>
-          <w:szCs w:val="24"/>
-        </w:rPr>
-        <w:t>next</w:t>
+        <w:t xml:space="preserve"> devo assegnare a next</w:t>
       </w:r>
       <w:r>
         <w:rPr>
@@ -4559,7 +3939,6 @@
         </w:rPr>
         <w:t>_label</w:t>
       </w:r>
-      <w:proofErr w:type="spellEnd"/>
       <w:r>
         <w:rPr>
           <w:sz w:val="24"/>
@@ -4581,7 +3960,6 @@
         </w:rPr>
         <w:t xml:space="preserve"> Questo è possibile grazie al fatto che nell’</w:t>
       </w:r>
-      <w:proofErr w:type="spellStart"/>
       <w:r>
         <w:rPr>
           <w:rFonts w:ascii="Courier New" w:hAnsi="Courier New" w:cs="Courier New"/>
@@ -4590,7 +3968,6 @@
         </w:rPr>
         <w:t>if</w:t>
       </w:r>
-      <w:proofErr w:type="spellEnd"/>
       <w:r>
         <w:rPr>
           <w:sz w:val="24"/>
@@ -4611,15 +3988,7 @@
           <w:sz w:val="24"/>
           <w:szCs w:val="24"/>
         </w:rPr>
-        <w:t xml:space="preserve"> la label </w:t>
-      </w:r>
-      <w:proofErr w:type="spellStart"/>
-      <w:r>
-        <w:rPr>
-          <w:sz w:val="24"/>
-          <w:szCs w:val="24"/>
-        </w:rPr>
-        <w:t>next</w:t>
+        <w:t xml:space="preserve"> la label next</w:t>
       </w:r>
       <w:r>
         <w:rPr>
@@ -4628,7 +3997,6 @@
         </w:rPr>
         <w:t>_label</w:t>
       </w:r>
-      <w:proofErr w:type="spellEnd"/>
       <w:r>
         <w:rPr>
           <w:sz w:val="24"/>
@@ -5275,6 +4643,119 @@
     </w:lvl>
   </w:abstractNum>
   <w:abstractNum w:abstractNumId="6" w15:restartNumberingAfterBreak="0">
+    <w:nsid w:val="3E6565BC"/>
+    <w:multiLevelType w:val="hybridMultilevel"/>
+    <w:tmpl w:val="32B4778A"/>
+    <w:lvl w:ilvl="0" w:tplc="0410000F">
+      <w:start w:val="1"/>
+      <w:numFmt w:val="decimal"/>
+      <w:lvlText w:val="%1."/>
+      <w:lvlJc w:val="left"/>
+      <w:pPr>
+        <w:ind w:left="720" w:hanging="360"/>
+      </w:pPr>
+      <w:rPr>
+        <w:rFonts w:hint="default"/>
+      </w:rPr>
+    </w:lvl>
+    <w:lvl w:ilvl="1" w:tplc="04100003" w:tentative="1">
+      <w:start w:val="1"/>
+      <w:numFmt w:val="bullet"/>
+      <w:lvlText w:val="o"/>
+      <w:lvlJc w:val="left"/>
+      <w:pPr>
+        <w:ind w:left="1440" w:hanging="360"/>
+      </w:pPr>
+      <w:rPr>
+        <w:rFonts w:ascii="Courier New" w:hAnsi="Courier New" w:cs="Courier New" w:hint="default"/>
+      </w:rPr>
+    </w:lvl>
+    <w:lvl w:ilvl="2" w:tplc="04100005" w:tentative="1">
+      <w:start w:val="1"/>
+      <w:numFmt w:val="bullet"/>
+      <w:lvlText w:val=""/>
+      <w:lvlJc w:val="left"/>
+      <w:pPr>
+        <w:ind w:left="2160" w:hanging="360"/>
+      </w:pPr>
+      <w:rPr>
+        <w:rFonts w:ascii="Wingdings" w:hAnsi="Wingdings" w:hint="default"/>
+      </w:rPr>
+    </w:lvl>
+    <w:lvl w:ilvl="3" w:tplc="04100001" w:tentative="1">
+      <w:start w:val="1"/>
+      <w:numFmt w:val="bullet"/>
+      <w:lvlText w:val=""/>
+      <w:lvlJc w:val="left"/>
+      <w:pPr>
+        <w:ind w:left="2880" w:hanging="360"/>
+      </w:pPr>
+      <w:rPr>
+        <w:rFonts w:ascii="Symbol" w:hAnsi="Symbol" w:hint="default"/>
+      </w:rPr>
+    </w:lvl>
+    <w:lvl w:ilvl="4" w:tplc="04100003" w:tentative="1">
+      <w:start w:val="1"/>
+      <w:numFmt w:val="bullet"/>
+      <w:lvlText w:val="o"/>
+      <w:lvlJc w:val="left"/>
+      <w:pPr>
+        <w:ind w:left="3600" w:hanging="360"/>
+      </w:pPr>
+      <w:rPr>
+        <w:rFonts w:ascii="Courier New" w:hAnsi="Courier New" w:cs="Courier New" w:hint="default"/>
+      </w:rPr>
+    </w:lvl>
+    <w:lvl w:ilvl="5" w:tplc="04100005" w:tentative="1">
+      <w:start w:val="1"/>
+      <w:numFmt w:val="bullet"/>
+      <w:lvlText w:val=""/>
+      <w:lvlJc w:val="left"/>
+      <w:pPr>
+        <w:ind w:left="4320" w:hanging="360"/>
+      </w:pPr>
+      <w:rPr>
+        <w:rFonts w:ascii="Wingdings" w:hAnsi="Wingdings" w:hint="default"/>
+      </w:rPr>
+    </w:lvl>
+    <w:lvl w:ilvl="6" w:tplc="04100001" w:tentative="1">
+      <w:start w:val="1"/>
+      <w:numFmt w:val="bullet"/>
+      <w:lvlText w:val=""/>
+      <w:lvlJc w:val="left"/>
+      <w:pPr>
+        <w:ind w:left="5040" w:hanging="360"/>
+      </w:pPr>
+      <w:rPr>
+        <w:rFonts w:ascii="Symbol" w:hAnsi="Symbol" w:hint="default"/>
+      </w:rPr>
+    </w:lvl>
+    <w:lvl w:ilvl="7" w:tplc="04100003" w:tentative="1">
+      <w:start w:val="1"/>
+      <w:numFmt w:val="bullet"/>
+      <w:lvlText w:val="o"/>
+      <w:lvlJc w:val="left"/>
+      <w:pPr>
+        <w:ind w:left="5760" w:hanging="360"/>
+      </w:pPr>
+      <w:rPr>
+        <w:rFonts w:ascii="Courier New" w:hAnsi="Courier New" w:cs="Courier New" w:hint="default"/>
+      </w:rPr>
+    </w:lvl>
+    <w:lvl w:ilvl="8" w:tplc="04100005" w:tentative="1">
+      <w:start w:val="1"/>
+      <w:numFmt w:val="bullet"/>
+      <w:lvlText w:val=""/>
+      <w:lvlJc w:val="left"/>
+      <w:pPr>
+        <w:ind w:left="6480" w:hanging="360"/>
+      </w:pPr>
+      <w:rPr>
+        <w:rFonts w:ascii="Wingdings" w:hAnsi="Wingdings" w:hint="default"/>
+      </w:rPr>
+    </w:lvl>
+  </w:abstractNum>
+  <w:abstractNum w:abstractNumId="7" w15:restartNumberingAfterBreak="0">
     <w:nsid w:val="41F644FE"/>
     <w:multiLevelType w:val="hybridMultilevel"/>
     <w:tmpl w:val="E88ABDE0"/>
@@ -5360,7 +4841,7 @@
       </w:pPr>
     </w:lvl>
   </w:abstractNum>
-  <w:abstractNum w:abstractNumId="7" w15:restartNumberingAfterBreak="0">
+  <w:abstractNum w:abstractNumId="8" w15:restartNumberingAfterBreak="0">
     <w:nsid w:val="49DB08FD"/>
     <w:multiLevelType w:val="hybridMultilevel"/>
     <w:tmpl w:val="16AE53E6"/>
@@ -5449,7 +4930,7 @@
       </w:pPr>
     </w:lvl>
   </w:abstractNum>
-  <w:abstractNum w:abstractNumId="8" w15:restartNumberingAfterBreak="0">
+  <w:abstractNum w:abstractNumId="9" w15:restartNumberingAfterBreak="0">
     <w:nsid w:val="526D650F"/>
     <w:multiLevelType w:val="hybridMultilevel"/>
     <w:tmpl w:val="8124B8EC"/>
@@ -5538,7 +5019,7 @@
       </w:pPr>
     </w:lvl>
   </w:abstractNum>
-  <w:abstractNum w:abstractNumId="9" w15:restartNumberingAfterBreak="0">
+  <w:abstractNum w:abstractNumId="10" w15:restartNumberingAfterBreak="0">
     <w:nsid w:val="608B6EA4"/>
     <w:multiLevelType w:val="hybridMultilevel"/>
     <w:tmpl w:val="91FC011A"/>
@@ -5651,7 +5132,120 @@
       </w:rPr>
     </w:lvl>
   </w:abstractNum>
-  <w:abstractNum w:abstractNumId="10" w15:restartNumberingAfterBreak="0">
+  <w:abstractNum w:abstractNumId="11" w15:restartNumberingAfterBreak="0">
+    <w:nsid w:val="6A592FF0"/>
+    <w:multiLevelType w:val="hybridMultilevel"/>
+    <w:tmpl w:val="A16C4458"/>
+    <w:lvl w:ilvl="0" w:tplc="04100001">
+      <w:start w:val="1"/>
+      <w:numFmt w:val="bullet"/>
+      <w:lvlText w:val=""/>
+      <w:lvlJc w:val="left"/>
+      <w:pPr>
+        <w:ind w:left="720" w:hanging="360"/>
+      </w:pPr>
+      <w:rPr>
+        <w:rFonts w:ascii="Symbol" w:hAnsi="Symbol" w:hint="default"/>
+      </w:rPr>
+    </w:lvl>
+    <w:lvl w:ilvl="1" w:tplc="04100003" w:tentative="1">
+      <w:start w:val="1"/>
+      <w:numFmt w:val="bullet"/>
+      <w:lvlText w:val="o"/>
+      <w:lvlJc w:val="left"/>
+      <w:pPr>
+        <w:ind w:left="1440" w:hanging="360"/>
+      </w:pPr>
+      <w:rPr>
+        <w:rFonts w:ascii="Courier New" w:hAnsi="Courier New" w:cs="Courier New" w:hint="default"/>
+      </w:rPr>
+    </w:lvl>
+    <w:lvl w:ilvl="2" w:tplc="04100005" w:tentative="1">
+      <w:start w:val="1"/>
+      <w:numFmt w:val="bullet"/>
+      <w:lvlText w:val=""/>
+      <w:lvlJc w:val="left"/>
+      <w:pPr>
+        <w:ind w:left="2160" w:hanging="360"/>
+      </w:pPr>
+      <w:rPr>
+        <w:rFonts w:ascii="Wingdings" w:hAnsi="Wingdings" w:hint="default"/>
+      </w:rPr>
+    </w:lvl>
+    <w:lvl w:ilvl="3" w:tplc="04100001" w:tentative="1">
+      <w:start w:val="1"/>
+      <w:numFmt w:val="bullet"/>
+      <w:lvlText w:val=""/>
+      <w:lvlJc w:val="left"/>
+      <w:pPr>
+        <w:ind w:left="2880" w:hanging="360"/>
+      </w:pPr>
+      <w:rPr>
+        <w:rFonts w:ascii="Symbol" w:hAnsi="Symbol" w:hint="default"/>
+      </w:rPr>
+    </w:lvl>
+    <w:lvl w:ilvl="4" w:tplc="04100003" w:tentative="1">
+      <w:start w:val="1"/>
+      <w:numFmt w:val="bullet"/>
+      <w:lvlText w:val="o"/>
+      <w:lvlJc w:val="left"/>
+      <w:pPr>
+        <w:ind w:left="3600" w:hanging="360"/>
+      </w:pPr>
+      <w:rPr>
+        <w:rFonts w:ascii="Courier New" w:hAnsi="Courier New" w:cs="Courier New" w:hint="default"/>
+      </w:rPr>
+    </w:lvl>
+    <w:lvl w:ilvl="5" w:tplc="04100005" w:tentative="1">
+      <w:start w:val="1"/>
+      <w:numFmt w:val="bullet"/>
+      <w:lvlText w:val=""/>
+      <w:lvlJc w:val="left"/>
+      <w:pPr>
+        <w:ind w:left="4320" w:hanging="360"/>
+      </w:pPr>
+      <w:rPr>
+        <w:rFonts w:ascii="Wingdings" w:hAnsi="Wingdings" w:hint="default"/>
+      </w:rPr>
+    </w:lvl>
+    <w:lvl w:ilvl="6" w:tplc="04100001" w:tentative="1">
+      <w:start w:val="1"/>
+      <w:numFmt w:val="bullet"/>
+      <w:lvlText w:val=""/>
+      <w:lvlJc w:val="left"/>
+      <w:pPr>
+        <w:ind w:left="5040" w:hanging="360"/>
+      </w:pPr>
+      <w:rPr>
+        <w:rFonts w:ascii="Symbol" w:hAnsi="Symbol" w:hint="default"/>
+      </w:rPr>
+    </w:lvl>
+    <w:lvl w:ilvl="7" w:tplc="04100003" w:tentative="1">
+      <w:start w:val="1"/>
+      <w:numFmt w:val="bullet"/>
+      <w:lvlText w:val="o"/>
+      <w:lvlJc w:val="left"/>
+      <w:pPr>
+        <w:ind w:left="5760" w:hanging="360"/>
+      </w:pPr>
+      <w:rPr>
+        <w:rFonts w:ascii="Courier New" w:hAnsi="Courier New" w:cs="Courier New" w:hint="default"/>
+      </w:rPr>
+    </w:lvl>
+    <w:lvl w:ilvl="8" w:tplc="04100005" w:tentative="1">
+      <w:start w:val="1"/>
+      <w:numFmt w:val="bullet"/>
+      <w:lvlText w:val=""/>
+      <w:lvlJc w:val="left"/>
+      <w:pPr>
+        <w:ind w:left="6480" w:hanging="360"/>
+      </w:pPr>
+      <w:rPr>
+        <w:rFonts w:ascii="Wingdings" w:hAnsi="Wingdings" w:hint="default"/>
+      </w:rPr>
+    </w:lvl>
+  </w:abstractNum>
+  <w:abstractNum w:abstractNumId="12" w15:restartNumberingAfterBreak="0">
     <w:nsid w:val="70A6668D"/>
     <w:multiLevelType w:val="hybridMultilevel"/>
     <w:tmpl w:val="0EDEADC8"/>
@@ -5764,7 +5358,7 @@
       </w:rPr>
     </w:lvl>
   </w:abstractNum>
-  <w:abstractNum w:abstractNumId="11" w15:restartNumberingAfterBreak="0">
+  <w:abstractNum w:abstractNumId="13" w15:restartNumberingAfterBreak="0">
     <w:nsid w:val="7D9F0E1E"/>
     <w:multiLevelType w:val="hybridMultilevel"/>
     <w:tmpl w:val="92404618"/>
@@ -5854,25 +5448,25 @@
     <w:abstractNumId w:val="2"/>
   </w:num>
   <w:num w:numId="2">
-    <w:abstractNumId w:val="6"/>
+    <w:abstractNumId w:val="7"/>
   </w:num>
   <w:num w:numId="3">
     <w:abstractNumId w:val="1"/>
   </w:num>
   <w:num w:numId="4">
-    <w:abstractNumId w:val="11"/>
+    <w:abstractNumId w:val="13"/>
   </w:num>
   <w:num w:numId="5">
     <w:abstractNumId w:val="4"/>
   </w:num>
   <w:num w:numId="6">
-    <w:abstractNumId w:val="7"/>
+    <w:abstractNumId w:val="8"/>
   </w:num>
   <w:num w:numId="7">
-    <w:abstractNumId w:val="10"/>
+    <w:abstractNumId w:val="12"/>
   </w:num>
   <w:num w:numId="8">
-    <w:abstractNumId w:val="9"/>
+    <w:abstractNumId w:val="10"/>
   </w:num>
   <w:num w:numId="9">
     <w:abstractNumId w:val="0"/>
@@ -5884,7 +5478,13 @@
     <w:abstractNumId w:val="3"/>
   </w:num>
   <w:num w:numId="12">
-    <w:abstractNumId w:val="8"/>
+    <w:abstractNumId w:val="9"/>
+  </w:num>
+  <w:num w:numId="13">
+    <w:abstractNumId w:val="11"/>
+  </w:num>
+  <w:num w:numId="14">
+    <w:abstractNumId w:val="6"/>
   </w:num>
 </w:numbering>
 </file>

</xml_diff>

<commit_message>
Nicola - Little fix
</commit_message>
<xml_diff>
--- a/Relazione Progetto Compilatori.docx
+++ b/Relazione Progetto Compilatori.docx
@@ -164,6 +164,7 @@
         </w:rPr>
         <w:t xml:space="preserve">Istruzioni di dichiarazione di variabili, esclusivamente di tipo </w:t>
       </w:r>
+      <w:proofErr w:type="spellStart"/>
       <w:r>
         <w:rPr>
           <w:rFonts w:ascii="Courier New" w:hAnsi="Courier New" w:cs="Courier New"/>
@@ -172,6 +173,7 @@
         </w:rPr>
         <w:t>int</w:t>
       </w:r>
+      <w:proofErr w:type="spellEnd"/>
       <w:r>
         <w:rPr>
           <w:sz w:val="24"/>
@@ -236,13 +238,23 @@
           <w:lang w:val="en-US"/>
         </w:rPr>
       </w:pPr>
+      <w:proofErr w:type="spellStart"/>
       <w:r>
         <w:rPr>
           <w:sz w:val="24"/>
           <w:szCs w:val="24"/>
           <w:lang w:val="en-US"/>
         </w:rPr>
-        <w:t xml:space="preserve">Istruzioni </w:t>
+        <w:t>Istruzioni</w:t>
+      </w:r>
+      <w:proofErr w:type="spellEnd"/>
+      <w:r>
+        <w:rPr>
+          <w:sz w:val="24"/>
+          <w:szCs w:val="24"/>
+          <w:lang w:val="en-US"/>
+        </w:rPr>
+        <w:t xml:space="preserve"> </w:t>
       </w:r>
       <w:r>
         <w:rPr>
@@ -399,6 +411,7 @@
         </w:rPr>
         <w:t xml:space="preserve">Nonostante sia possibile dichiarare solamente variabili di tipo </w:t>
       </w:r>
+      <w:proofErr w:type="spellStart"/>
       <w:r>
         <w:rPr>
           <w:rFonts w:ascii="Courier New" w:hAnsi="Courier New" w:cs="Courier New"/>
@@ -407,6 +420,7 @@
         </w:rPr>
         <w:t>int</w:t>
       </w:r>
+      <w:proofErr w:type="spellEnd"/>
       <w:r>
         <w:rPr>
           <w:sz w:val="24"/>
@@ -449,6 +463,7 @@
         </w:rPr>
         <w:t xml:space="preserve"> le parole chiave </w:t>
       </w:r>
+      <w:proofErr w:type="spellStart"/>
       <w:r>
         <w:rPr>
           <w:rFonts w:ascii="Courier New" w:hAnsi="Courier New" w:cs="Courier New"/>
@@ -457,6 +472,7 @@
         </w:rPr>
         <w:t>true</w:t>
       </w:r>
+      <w:proofErr w:type="spellEnd"/>
       <w:r>
         <w:rPr>
           <w:sz w:val="24"/>
@@ -514,6 +530,7 @@
         </w:rPr>
         <w:t xml:space="preserve">, vengono impiegate nelle condizioni delle istruzioni </w:t>
       </w:r>
+      <w:proofErr w:type="spellStart"/>
       <w:r>
         <w:rPr>
           <w:rFonts w:ascii="Courier New" w:hAnsi="Courier New" w:cs="Courier New"/>
@@ -522,6 +539,7 @@
         </w:rPr>
         <w:t>if</w:t>
       </w:r>
+      <w:proofErr w:type="spellEnd"/>
       <w:r>
         <w:rPr>
           <w:sz w:val="24"/>
@@ -529,6 +547,7 @@
         </w:rPr>
         <w:t xml:space="preserve"> e </w:t>
       </w:r>
+      <w:proofErr w:type="spellStart"/>
       <w:r>
         <w:rPr>
           <w:rFonts w:ascii="Courier New" w:hAnsi="Courier New" w:cs="Courier New"/>
@@ -537,6 +556,7 @@
         </w:rPr>
         <w:t>while</w:t>
       </w:r>
+      <w:proofErr w:type="spellEnd"/>
       <w:r>
         <w:rPr>
           <w:rFonts w:ascii="Courier New" w:hAnsi="Courier New" w:cs="Courier New"/>
@@ -552,13 +572,33 @@
         </w:rPr>
         <w:t xml:space="preserve"> e possono essere argomento della funzione </w:t>
       </w:r>
-      <w:r>
-        <w:rPr>
-          <w:rFonts w:ascii="Courier New" w:hAnsi="Courier New" w:cs="Courier New"/>
-          <w:sz w:val="24"/>
-          <w:szCs w:val="24"/>
-        </w:rPr>
-        <w:t>print()</w:t>
+      <w:proofErr w:type="spellStart"/>
+      <w:proofErr w:type="gramStart"/>
+      <w:r>
+        <w:rPr>
+          <w:rFonts w:ascii="Courier New" w:hAnsi="Courier New" w:cs="Courier New"/>
+          <w:sz w:val="24"/>
+          <w:szCs w:val="24"/>
+        </w:rPr>
+        <w:t>print</w:t>
+      </w:r>
+      <w:proofErr w:type="spellEnd"/>
+      <w:r>
+        <w:rPr>
+          <w:rFonts w:ascii="Courier New" w:hAnsi="Courier New" w:cs="Courier New"/>
+          <w:sz w:val="24"/>
+          <w:szCs w:val="24"/>
+        </w:rPr>
+        <w:t>(</w:t>
+      </w:r>
+      <w:proofErr w:type="gramEnd"/>
+      <w:r>
+        <w:rPr>
+          <w:rFonts w:ascii="Courier New" w:hAnsi="Courier New" w:cs="Courier New"/>
+          <w:sz w:val="24"/>
+          <w:szCs w:val="24"/>
+        </w:rPr>
+        <w:t>)</w:t>
       </w:r>
       <w:r>
         <w:rPr>
@@ -588,6 +628,7 @@
         </w:rPr>
         <w:t xml:space="preserve">Esistono due parole chiave </w:t>
       </w:r>
+      <w:proofErr w:type="spellStart"/>
       <w:r>
         <w:rPr>
           <w:rFonts w:ascii="Courier New" w:hAnsi="Courier New" w:cs="Courier New"/>
@@ -596,6 +637,7 @@
         </w:rPr>
         <w:t>true</w:t>
       </w:r>
+      <w:proofErr w:type="spellEnd"/>
       <w:r>
         <w:rPr>
           <w:sz w:val="24"/>
@@ -681,53 +723,63 @@
           <w:sz w:val="24"/>
           <w:szCs w:val="24"/>
         </w:rPr>
+        <w:t xml:space="preserve"> </w:t>
+      </w:r>
+      <w:proofErr w:type="gramStart"/>
+      <w:r>
+        <w:rPr>
+          <w:sz w:val="24"/>
+          <w:szCs w:val="24"/>
+        </w:rPr>
+        <w:t xml:space="preserve">e </w:t>
+      </w:r>
+      <w:r>
+        <w:rPr>
+          <w:rFonts w:ascii="Courier New" w:hAnsi="Courier New" w:cs="Courier New"/>
+          <w:sz w:val="24"/>
+          <w:szCs w:val="24"/>
+        </w:rPr>
+        <w:t>!</w:t>
+      </w:r>
+      <w:proofErr w:type="gramEnd"/>
+      <w:r>
+        <w:rPr>
+          <w:sz w:val="24"/>
+          <w:szCs w:val="24"/>
+        </w:rPr>
+        <w:t xml:space="preserve"> sono rappresentati rispettivamente dai token </w:t>
+      </w:r>
+      <w:r>
+        <w:rPr>
+          <w:rFonts w:ascii="Courier New" w:hAnsi="Courier New" w:cs="Courier New"/>
+          <w:sz w:val="24"/>
+          <w:szCs w:val="24"/>
+        </w:rPr>
+        <w:t>and</w:t>
+      </w:r>
+      <w:r>
+        <w:rPr>
+          <w:sz w:val="24"/>
+          <w:szCs w:val="24"/>
+        </w:rPr>
+        <w:t xml:space="preserve">, </w:t>
+      </w:r>
+      <w:r>
+        <w:rPr>
+          <w:rFonts w:ascii="Courier New" w:hAnsi="Courier New" w:cs="Courier New"/>
+          <w:sz w:val="24"/>
+          <w:szCs w:val="24"/>
+        </w:rPr>
+        <w:t>or</w:t>
+      </w:r>
+      <w:r>
+        <w:rPr>
+          <w:sz w:val="24"/>
+          <w:szCs w:val="24"/>
+        </w:rPr>
         <w:t xml:space="preserve"> e </w:t>
       </w:r>
-      <w:r>
-        <w:rPr>
-          <w:rFonts w:ascii="Courier New" w:hAnsi="Courier New" w:cs="Courier New"/>
-          <w:sz w:val="24"/>
-          <w:szCs w:val="24"/>
-        </w:rPr>
-        <w:t>!</w:t>
-      </w:r>
-      <w:r>
-        <w:rPr>
-          <w:sz w:val="24"/>
-          <w:szCs w:val="24"/>
-        </w:rPr>
-        <w:t xml:space="preserve"> sono rappresentati rispettivamente dai token </w:t>
-      </w:r>
-      <w:r>
-        <w:rPr>
-          <w:rFonts w:ascii="Courier New" w:hAnsi="Courier New" w:cs="Courier New"/>
-          <w:sz w:val="24"/>
-          <w:szCs w:val="24"/>
-        </w:rPr>
-        <w:t>and</w:t>
-      </w:r>
-      <w:r>
-        <w:rPr>
-          <w:sz w:val="24"/>
-          <w:szCs w:val="24"/>
-        </w:rPr>
-        <w:t xml:space="preserve">, </w:t>
-      </w:r>
-      <w:r>
-        <w:rPr>
-          <w:rFonts w:ascii="Courier New" w:hAnsi="Courier New" w:cs="Courier New"/>
-          <w:sz w:val="24"/>
-          <w:szCs w:val="24"/>
-        </w:rPr>
-        <w:t>or</w:t>
-      </w:r>
-      <w:r>
-        <w:rPr>
-          <w:sz w:val="24"/>
-          <w:szCs w:val="24"/>
-        </w:rPr>
-        <w:t xml:space="preserve"> e </w:t>
-      </w:r>
+      <w:proofErr w:type="spellStart"/>
       <w:r>
         <w:rPr>
           <w:rFonts w:ascii="Courier New" w:hAnsi="Courier New" w:cs="Courier New"/>
@@ -736,6 +788,7 @@
         </w:rPr>
         <w:t>not</w:t>
       </w:r>
+      <w:proofErr w:type="spellEnd"/>
       <w:r>
         <w:rPr>
           <w:sz w:val="24"/>
@@ -820,6 +873,8 @@
         </w:rPr>
         <w:t xml:space="preserve">la funzione </w:t>
       </w:r>
+      <w:proofErr w:type="spellStart"/>
+      <w:proofErr w:type="gramStart"/>
       <w:r>
         <w:rPr>
           <w:rFonts w:ascii="Courier New" w:hAnsi="Courier New" w:cs="Courier New"/>
@@ -828,27 +883,53 @@
         </w:rPr>
         <w:t>print</w:t>
       </w:r>
-      <w:r>
-        <w:rPr>
-          <w:rFonts w:ascii="Courier New" w:hAnsi="Courier New" w:cs="Courier New"/>
+      <w:proofErr w:type="spellEnd"/>
+      <w:r>
+        <w:rPr>
+          <w:rFonts w:ascii="Courier New" w:hAnsi="Courier New" w:cs="Courier New"/>
+          <w:sz w:val="24"/>
+          <w:szCs w:val="24"/>
+        </w:rPr>
+        <w:t>(</w:t>
+      </w:r>
+      <w:proofErr w:type="gramEnd"/>
+      <w:r>
+        <w:rPr>
+          <w:rFonts w:ascii="Courier New" w:hAnsi="Courier New" w:cs="Courier New"/>
+          <w:sz w:val="24"/>
+          <w:szCs w:val="24"/>
+        </w:rPr>
+        <w:t>)</w:t>
+      </w:r>
+      <w:r>
+        <w:rPr>
+          <w:sz w:val="24"/>
+          <w:szCs w:val="24"/>
+        </w:rPr>
+        <w:t xml:space="preserve"> i</w:t>
+      </w:r>
+      <w:r>
+        <w:rPr>
+          <w:sz w:val="24"/>
+          <w:szCs w:val="24"/>
+        </w:rPr>
+        <w:t xml:space="preserve">nvece di usare una funzione di libreria come </w:t>
+      </w:r>
+      <w:proofErr w:type="spellStart"/>
+      <w:r>
+        <w:rPr>
+          <w:sz w:val="24"/>
+          <w:szCs w:val="24"/>
+        </w:rPr>
+        <w:t>printf</w:t>
+      </w:r>
+      <w:proofErr w:type="spellEnd"/>
+      <w:r>
+        <w:rPr>
           <w:sz w:val="24"/>
           <w:szCs w:val="24"/>
         </w:rPr>
         <w:t>()</w:t>
-      </w:r>
-      <w:r>
-        <w:rPr>
-          <w:sz w:val="24"/>
-          <w:szCs w:val="24"/>
-        </w:rPr>
-        <w:t xml:space="preserve"> i</w:t>
-      </w:r>
-      <w:r>
-        <w:rPr>
-          <w:sz w:val="24"/>
-          <w:szCs w:val="24"/>
-        </w:rPr>
-        <w:t>nvece di usare una funzione di libreria come printf()</w:t>
       </w:r>
       <w:r>
         <w:rPr>
@@ -1333,6 +1414,7 @@
         </w:rPr>
         <w:t xml:space="preserve"> è il medesimo, la </w:t>
       </w:r>
+      <w:proofErr w:type="spellStart"/>
       <w:r>
         <w:rPr>
           <w:i/>
@@ -1342,12 +1424,29 @@
         </w:rPr>
         <w:t>struct</w:t>
       </w:r>
-      <w:r>
-        <w:rPr>
-          <w:sz w:val="24"/>
-          <w:szCs w:val="24"/>
-        </w:rPr>
-        <w:t xml:space="preserve"> “address”. In questo modo la loro gestione in Bison si semplifica notevolmente, potendo assegnare un valore solamente a quei campi di interesse per </w:t>
+      <w:proofErr w:type="spellEnd"/>
+      <w:r>
+        <w:rPr>
+          <w:sz w:val="24"/>
+          <w:szCs w:val="24"/>
+        </w:rPr>
+        <w:t xml:space="preserve"> “</w:t>
+      </w:r>
+      <w:proofErr w:type="spellStart"/>
+      <w:r>
+        <w:rPr>
+          <w:sz w:val="24"/>
+          <w:szCs w:val="24"/>
+        </w:rPr>
+        <w:t>address</w:t>
+      </w:r>
+      <w:proofErr w:type="spellEnd"/>
+      <w:r>
+        <w:rPr>
+          <w:sz w:val="24"/>
+          <w:szCs w:val="24"/>
+        </w:rPr>
+        <w:t xml:space="preserve">”. In questo modo la loro gestione in Bison si semplifica notevolmente, potendo assegnare un valore solamente a quei campi di interesse per </w:t>
       </w:r>
       <w:r>
         <w:rPr>
@@ -1377,6 +1476,7 @@
         </w:rPr>
         <w:t xml:space="preserve"> </w:t>
       </w:r>
+      <w:proofErr w:type="spellStart"/>
       <w:r>
         <w:rPr>
           <w:i/>
@@ -1386,12 +1486,29 @@
         </w:rPr>
         <w:t>struct</w:t>
       </w:r>
-      <w:r>
-        <w:rPr>
-          <w:sz w:val="24"/>
-          <w:szCs w:val="24"/>
-        </w:rPr>
-        <w:t xml:space="preserve"> “address”</w:t>
+      <w:proofErr w:type="spellEnd"/>
+      <w:r>
+        <w:rPr>
+          <w:sz w:val="24"/>
+          <w:szCs w:val="24"/>
+        </w:rPr>
+        <w:t xml:space="preserve"> “</w:t>
+      </w:r>
+      <w:proofErr w:type="spellStart"/>
+      <w:r>
+        <w:rPr>
+          <w:sz w:val="24"/>
+          <w:szCs w:val="24"/>
+        </w:rPr>
+        <w:t>address</w:t>
+      </w:r>
+      <w:proofErr w:type="spellEnd"/>
+      <w:r>
+        <w:rPr>
+          <w:sz w:val="24"/>
+          <w:szCs w:val="24"/>
+        </w:rPr>
+        <w:t>”</w:t>
       </w:r>
       <w:r>
         <w:rPr>
@@ -1421,6 +1538,7 @@
           <w:szCs w:val="24"/>
         </w:rPr>
       </w:pPr>
+      <w:proofErr w:type="spellStart"/>
       <w:r>
         <w:rPr>
           <w:sz w:val="24"/>
@@ -1428,6 +1546,7 @@
         </w:rPr>
         <w:t>addr</w:t>
       </w:r>
+      <w:proofErr w:type="spellEnd"/>
       <w:r>
         <w:rPr>
           <w:sz w:val="24"/>
@@ -1477,6 +1596,7 @@
           <w:szCs w:val="24"/>
         </w:rPr>
       </w:pPr>
+      <w:proofErr w:type="spellStart"/>
       <w:r>
         <w:rPr>
           <w:sz w:val="24"/>
@@ -1484,6 +1604,7 @@
         </w:rPr>
         <w:t>type</w:t>
       </w:r>
+      <w:proofErr w:type="spellEnd"/>
       <w:r>
         <w:rPr>
           <w:sz w:val="24"/>
@@ -1505,6 +1626,7 @@
         </w:rPr>
         <w:t xml:space="preserve"> di dichiarazione di variabili e può assumere esclusivamente il valore </w:t>
       </w:r>
+      <w:proofErr w:type="spellStart"/>
       <w:r>
         <w:rPr>
           <w:rFonts w:ascii="Courier New" w:hAnsi="Courier New" w:cs="Courier New"/>
@@ -1513,6 +1635,7 @@
         </w:rPr>
         <w:t>int</w:t>
       </w:r>
+      <w:proofErr w:type="spellEnd"/>
       <w:r>
         <w:rPr>
           <w:sz w:val="24"/>
@@ -1534,6 +1657,7 @@
           <w:szCs w:val="24"/>
         </w:rPr>
       </w:pPr>
+      <w:proofErr w:type="spellStart"/>
       <w:r>
         <w:rPr>
           <w:sz w:val="24"/>
@@ -1546,8 +1670,17 @@
           <w:sz w:val="24"/>
           <w:szCs w:val="24"/>
         </w:rPr>
-        <w:t xml:space="preserve">_label: contiene il nome di una etichetta che punta alla prima istruzione che segue l’istruzione </w:t>
-      </w:r>
+        <w:t>_label</w:t>
+      </w:r>
+      <w:proofErr w:type="spellEnd"/>
+      <w:r>
+        <w:rPr>
+          <w:sz w:val="24"/>
+          <w:szCs w:val="24"/>
+        </w:rPr>
+        <w:t xml:space="preserve">: contiene il nome di una etichetta che punta alla prima istruzione che segue l’istruzione </w:t>
+      </w:r>
+      <w:proofErr w:type="spellStart"/>
       <w:r>
         <w:rPr>
           <w:rFonts w:ascii="Courier New" w:hAnsi="Courier New" w:cs="Courier New"/>
@@ -1556,6 +1689,7 @@
         </w:rPr>
         <w:t>if</w:t>
       </w:r>
+      <w:proofErr w:type="spellEnd"/>
       <w:r>
         <w:rPr>
           <w:sz w:val="24"/>
@@ -1563,6 +1697,7 @@
         </w:rPr>
         <w:t xml:space="preserve"> o </w:t>
       </w:r>
+      <w:proofErr w:type="spellStart"/>
       <w:r>
         <w:rPr>
           <w:rFonts w:ascii="Courier New" w:hAnsi="Courier New" w:cs="Courier New"/>
@@ -1571,6 +1706,7 @@
         </w:rPr>
         <w:t>while</w:t>
       </w:r>
+      <w:proofErr w:type="spellEnd"/>
       <w:r>
         <w:rPr>
           <w:sz w:val="24"/>
@@ -1592,6 +1728,7 @@
           <w:szCs w:val="24"/>
         </w:rPr>
       </w:pPr>
+      <w:proofErr w:type="spellStart"/>
       <w:r>
         <w:rPr>
           <w:sz w:val="24"/>
@@ -1604,8 +1741,17 @@
           <w:sz w:val="24"/>
           <w:szCs w:val="24"/>
         </w:rPr>
-        <w:t xml:space="preserve">rue_label: contiene il nome di una etichetta che punta alle istruzioni da eseguire qualora la condizione di una istruzione </w:t>
-      </w:r>
+        <w:t>rue_label</w:t>
+      </w:r>
+      <w:proofErr w:type="spellEnd"/>
+      <w:r>
+        <w:rPr>
+          <w:sz w:val="24"/>
+          <w:szCs w:val="24"/>
+        </w:rPr>
+        <w:t xml:space="preserve">: contiene il nome di una etichetta che punta alle istruzioni da eseguire qualora la condizione di una istruzione </w:t>
+      </w:r>
+      <w:proofErr w:type="spellStart"/>
       <w:r>
         <w:rPr>
           <w:rFonts w:ascii="Courier New" w:hAnsi="Courier New" w:cs="Courier New"/>
@@ -1614,6 +1760,7 @@
         </w:rPr>
         <w:t>if</w:t>
       </w:r>
+      <w:proofErr w:type="spellEnd"/>
       <w:r>
         <w:rPr>
           <w:sz w:val="24"/>
@@ -1621,6 +1768,7 @@
         </w:rPr>
         <w:t xml:space="preserve"> o </w:t>
       </w:r>
+      <w:proofErr w:type="spellStart"/>
       <w:r>
         <w:rPr>
           <w:rFonts w:ascii="Courier New" w:hAnsi="Courier New" w:cs="Courier New"/>
@@ -1629,6 +1777,7 @@
         </w:rPr>
         <w:t>while</w:t>
       </w:r>
+      <w:proofErr w:type="spellEnd"/>
       <w:r>
         <w:rPr>
           <w:sz w:val="24"/>
@@ -1650,6 +1799,7 @@
           <w:szCs w:val="24"/>
         </w:rPr>
       </w:pPr>
+      <w:proofErr w:type="spellStart"/>
       <w:r>
         <w:rPr>
           <w:sz w:val="24"/>
@@ -1662,7 +1812,15 @@
           <w:sz w:val="24"/>
           <w:szCs w:val="24"/>
         </w:rPr>
-        <w:t xml:space="preserve">alse_label: contiene il nome di una etichetta che punta alle istruzioni da eseguire </w:t>
+        <w:t>alse_label</w:t>
+      </w:r>
+      <w:proofErr w:type="spellEnd"/>
+      <w:r>
+        <w:rPr>
+          <w:sz w:val="24"/>
+          <w:szCs w:val="24"/>
+        </w:rPr>
+        <w:t xml:space="preserve">: contiene il nome di una etichetta che punta alle istruzioni da eseguire </w:t>
       </w:r>
       <w:r>
         <w:rPr>
@@ -1678,6 +1836,7 @@
         </w:rPr>
         <w:t xml:space="preserve"> la condizione di una istruzione </w:t>
       </w:r>
+      <w:proofErr w:type="spellStart"/>
       <w:r>
         <w:rPr>
           <w:rFonts w:ascii="Courier New" w:hAnsi="Courier New" w:cs="Courier New"/>
@@ -1686,6 +1845,7 @@
         </w:rPr>
         <w:t>if</w:t>
       </w:r>
+      <w:proofErr w:type="spellEnd"/>
       <w:r>
         <w:rPr>
           <w:sz w:val="24"/>
@@ -1721,6 +1881,7 @@
           <w:szCs w:val="24"/>
         </w:rPr>
       </w:pPr>
+      <w:proofErr w:type="spellStart"/>
       <w:r>
         <w:rPr>
           <w:sz w:val="24"/>
@@ -1733,8 +1894,17 @@
           <w:sz w:val="24"/>
           <w:szCs w:val="24"/>
         </w:rPr>
-        <w:t xml:space="preserve">_label: contiene il nome di una etichetta che punta alle istruzioni da eseguire per valutare la condizione di una istruzione </w:t>
-      </w:r>
+        <w:t>_label</w:t>
+      </w:r>
+      <w:proofErr w:type="spellEnd"/>
+      <w:r>
+        <w:rPr>
+          <w:sz w:val="24"/>
+          <w:szCs w:val="24"/>
+        </w:rPr>
+        <w:t xml:space="preserve">: contiene il nome di una etichetta che punta alle istruzioni da eseguire per valutare la condizione di una istruzione </w:t>
+      </w:r>
+      <w:proofErr w:type="spellStart"/>
       <w:r>
         <w:rPr>
           <w:rFonts w:ascii="Courier New" w:hAnsi="Courier New" w:cs="Courier New"/>
@@ -1743,6 +1913,7 @@
         </w:rPr>
         <w:t>while</w:t>
       </w:r>
+      <w:proofErr w:type="spellEnd"/>
       <w:r>
         <w:rPr>
           <w:sz w:val="24"/>
@@ -1789,15 +1960,9 @@
           <w:sz w:val="24"/>
           <w:szCs w:val="24"/>
         </w:rPr>
-        <w:t>symbol table</w:t>
-      </w:r>
-      <w:r>
-        <w:rPr>
-          <w:sz w:val="24"/>
-          <w:szCs w:val="24"/>
-        </w:rPr>
-        <w:t xml:space="preserve"> abbiamo sfruttato l’implementazione </w:t>
-      </w:r>
+        <w:t xml:space="preserve">symbol </w:t>
+      </w:r>
+      <w:proofErr w:type="spellStart"/>
       <w:r>
         <w:rPr>
           <w:i/>
@@ -1805,14 +1970,15 @@
           <w:sz w:val="24"/>
           <w:szCs w:val="24"/>
         </w:rPr>
-        <w:t>open-source</w:t>
-      </w:r>
-      <w:r>
-        <w:rPr>
-          <w:sz w:val="24"/>
-          <w:szCs w:val="24"/>
-        </w:rPr>
-        <w:t xml:space="preserve"> di una </w:t>
+        <w:t>table</w:t>
+      </w:r>
+      <w:proofErr w:type="spellEnd"/>
+      <w:r>
+        <w:rPr>
+          <w:sz w:val="24"/>
+          <w:szCs w:val="24"/>
+        </w:rPr>
+        <w:t xml:space="preserve"> abbiamo sfruttato l’implementazione </w:t>
       </w:r>
       <w:r>
         <w:rPr>
@@ -1821,90 +1987,16 @@
           <w:sz w:val="24"/>
           <w:szCs w:val="24"/>
         </w:rPr>
-        <w:t>hash table</w:t>
-      </w:r>
-      <w:r>
-        <w:rPr>
-          <w:sz w:val="24"/>
-          <w:szCs w:val="24"/>
-        </w:rPr>
-        <w:t xml:space="preserve"> in C di Troy D. Hadson (file “uthash.h”)</w:t>
-      </w:r>
-      <w:r>
-        <w:rPr>
-          <w:sz w:val="24"/>
-          <w:szCs w:val="24"/>
-        </w:rPr>
-        <w:t xml:space="preserve"> </w:t>
-      </w:r>
-      <w:r>
-        <w:rPr>
-          <w:sz w:val="24"/>
-          <w:szCs w:val="24"/>
-          <w:vertAlign w:val="superscript"/>
-        </w:rPr>
-        <w:t>[1]</w:t>
-      </w:r>
-      <w:r>
-        <w:rPr>
-          <w:sz w:val="24"/>
-          <w:szCs w:val="24"/>
-        </w:rPr>
-        <w:t xml:space="preserve">. Per non complicare </w:t>
-      </w:r>
-      <w:r>
-        <w:rPr>
-          <w:sz w:val="24"/>
-          <w:szCs w:val="24"/>
-        </w:rPr>
-        <w:t>eccessivamente</w:t>
-      </w:r>
-      <w:r>
-        <w:rPr>
-          <w:sz w:val="24"/>
-          <w:szCs w:val="24"/>
-        </w:rPr>
-        <w:t xml:space="preserve"> il nostro progetto, abbiamo deciso di non considerare il ciclo di vita delle variabili; in questo modo una variabile sarà </w:t>
-      </w:r>
-      <w:r>
-        <w:rPr>
-          <w:sz w:val="24"/>
-          <w:szCs w:val="24"/>
-        </w:rPr>
-        <w:t xml:space="preserve">sempre </w:t>
-      </w:r>
-      <w:r>
-        <w:rPr>
-          <w:sz w:val="24"/>
-          <w:szCs w:val="24"/>
-        </w:rPr>
-        <w:t>visibile dal punto in cui viene dichiarata fino al termine del programma.</w:t>
-      </w:r>
-    </w:p>
-    <w:p>
-      <w:pPr>
-        <w:jc w:val="both"/>
-        <w:rPr>
-          <w:sz w:val="24"/>
-          <w:szCs w:val="24"/>
-        </w:rPr>
-      </w:pPr>
-    </w:p>
-    <w:p>
-      <w:pPr>
-        <w:jc w:val="both"/>
-        <w:rPr>
-          <w:sz w:val="24"/>
-          <w:szCs w:val="24"/>
-        </w:rPr>
-      </w:pPr>
-      <w:r>
-        <w:rPr>
-          <w:sz w:val="24"/>
-          <w:szCs w:val="24"/>
-        </w:rPr>
-        <w:t xml:space="preserve">Per gestire la dichiarazione delle variabili e l’assegnazione del tipo corrispondente abbiamo utilizzato la tecnica dello </w:t>
-      </w:r>
+        <w:t>open-source</w:t>
+      </w:r>
+      <w:r>
+        <w:rPr>
+          <w:sz w:val="24"/>
+          <w:szCs w:val="24"/>
+        </w:rPr>
+        <w:t xml:space="preserve"> di una </w:t>
+      </w:r>
+      <w:proofErr w:type="spellStart"/>
       <w:r>
         <w:rPr>
           <w:i/>
@@ -1912,75 +2004,9 @@
           <w:sz w:val="24"/>
           <w:szCs w:val="24"/>
         </w:rPr>
-        <w:t>stack</w:t>
-      </w:r>
-      <w:r>
-        <w:rPr>
-          <w:sz w:val="24"/>
-          <w:szCs w:val="24"/>
-        </w:rPr>
-        <w:t xml:space="preserve"> descritta in classe</w:t>
-      </w:r>
-      <w:r>
-        <w:rPr>
-          <w:sz w:val="24"/>
-          <w:szCs w:val="24"/>
-        </w:rPr>
-        <w:t>,</w:t>
-      </w:r>
-      <w:r>
-        <w:rPr>
-          <w:sz w:val="24"/>
-          <w:szCs w:val="24"/>
-        </w:rPr>
-        <w:t xml:space="preserve"> anche se l’unico tipo disponibile nel nostro linguaggio è il tipo intero. Questo metodo permette di semplificare la gestione di più tipi</w:t>
-      </w:r>
-      <w:r>
-        <w:rPr>
-          <w:sz w:val="24"/>
-          <w:szCs w:val="24"/>
-        </w:rPr>
-        <w:t xml:space="preserve"> di dato</w:t>
-      </w:r>
-      <w:r>
-        <w:rPr>
-          <w:sz w:val="24"/>
-          <w:szCs w:val="24"/>
-        </w:rPr>
-        <w:t>, qualora si</w:t>
-      </w:r>
-      <w:r>
-        <w:rPr>
-          <w:sz w:val="24"/>
-          <w:szCs w:val="24"/>
-        </w:rPr>
-        <w:t xml:space="preserve"> volesse estendere il linguaggio e renderlo più complesso.</w:t>
-      </w:r>
-    </w:p>
-    <w:p>
-      <w:pPr>
-        <w:jc w:val="both"/>
-        <w:rPr>
-          <w:sz w:val="24"/>
-          <w:szCs w:val="24"/>
-        </w:rPr>
-      </w:pPr>
-    </w:p>
-    <w:p>
-      <w:pPr>
-        <w:jc w:val="both"/>
-        <w:rPr>
-          <w:sz w:val="24"/>
-          <w:szCs w:val="24"/>
-        </w:rPr>
-      </w:pPr>
-      <w:r>
-        <w:rPr>
-          <w:sz w:val="24"/>
-          <w:szCs w:val="24"/>
-        </w:rPr>
-        <w:t xml:space="preserve">I campi </w:t>
-      </w:r>
+        <w:t>hash</w:t>
+      </w:r>
+      <w:proofErr w:type="spellEnd"/>
       <w:r>
         <w:rPr>
           <w:i/>
@@ -1988,6 +2014,216 @@
           <w:sz w:val="24"/>
           <w:szCs w:val="24"/>
         </w:rPr>
+        <w:t xml:space="preserve"> </w:t>
+      </w:r>
+      <w:proofErr w:type="spellStart"/>
+      <w:r>
+        <w:rPr>
+          <w:i/>
+          <w:iCs/>
+          <w:sz w:val="24"/>
+          <w:szCs w:val="24"/>
+        </w:rPr>
+        <w:t>table</w:t>
+      </w:r>
+      <w:proofErr w:type="spellEnd"/>
+      <w:r>
+        <w:rPr>
+          <w:sz w:val="24"/>
+          <w:szCs w:val="24"/>
+        </w:rPr>
+        <w:t xml:space="preserve"> in C di Troy D. </w:t>
+      </w:r>
+      <w:proofErr w:type="spellStart"/>
+      <w:r>
+        <w:rPr>
+          <w:sz w:val="24"/>
+          <w:szCs w:val="24"/>
+        </w:rPr>
+        <w:t>Hadson</w:t>
+      </w:r>
+      <w:proofErr w:type="spellEnd"/>
+      <w:r>
+        <w:rPr>
+          <w:sz w:val="24"/>
+          <w:szCs w:val="24"/>
+        </w:rPr>
+        <w:t xml:space="preserve"> (file “</w:t>
+      </w:r>
+      <w:proofErr w:type="spellStart"/>
+      <w:r>
+        <w:rPr>
+          <w:sz w:val="24"/>
+          <w:szCs w:val="24"/>
+        </w:rPr>
+        <w:t>uthash.h</w:t>
+      </w:r>
+      <w:proofErr w:type="spellEnd"/>
+      <w:r>
+        <w:rPr>
+          <w:sz w:val="24"/>
+          <w:szCs w:val="24"/>
+        </w:rPr>
+        <w:t>”)</w:t>
+      </w:r>
+      <w:r>
+        <w:rPr>
+          <w:sz w:val="24"/>
+          <w:szCs w:val="24"/>
+        </w:rPr>
+        <w:t xml:space="preserve"> </w:t>
+      </w:r>
+      <w:r>
+        <w:rPr>
+          <w:sz w:val="24"/>
+          <w:szCs w:val="24"/>
+          <w:vertAlign w:val="superscript"/>
+        </w:rPr>
+        <w:t>[1]</w:t>
+      </w:r>
+      <w:r>
+        <w:rPr>
+          <w:sz w:val="24"/>
+          <w:szCs w:val="24"/>
+        </w:rPr>
+        <w:t xml:space="preserve">. Per non complicare </w:t>
+      </w:r>
+      <w:r>
+        <w:rPr>
+          <w:sz w:val="24"/>
+          <w:szCs w:val="24"/>
+        </w:rPr>
+        <w:t>eccessivamente</w:t>
+      </w:r>
+      <w:r>
+        <w:rPr>
+          <w:sz w:val="24"/>
+          <w:szCs w:val="24"/>
+        </w:rPr>
+        <w:t xml:space="preserve"> il nostro progetto, abbiamo deciso di non considerare il ciclo di vita delle variabili; in questo modo una variabile sarà </w:t>
+      </w:r>
+      <w:r>
+        <w:rPr>
+          <w:sz w:val="24"/>
+          <w:szCs w:val="24"/>
+        </w:rPr>
+        <w:t xml:space="preserve">sempre </w:t>
+      </w:r>
+      <w:r>
+        <w:rPr>
+          <w:sz w:val="24"/>
+          <w:szCs w:val="24"/>
+        </w:rPr>
+        <w:t>visibile dal punto in cui viene dichiarata fino al termine del programma.</w:t>
+      </w:r>
+    </w:p>
+    <w:p>
+      <w:pPr>
+        <w:jc w:val="both"/>
+        <w:rPr>
+          <w:sz w:val="24"/>
+          <w:szCs w:val="24"/>
+        </w:rPr>
+      </w:pPr>
+    </w:p>
+    <w:p>
+      <w:pPr>
+        <w:jc w:val="both"/>
+        <w:rPr>
+          <w:sz w:val="24"/>
+          <w:szCs w:val="24"/>
+        </w:rPr>
+      </w:pPr>
+      <w:r>
+        <w:rPr>
+          <w:sz w:val="24"/>
+          <w:szCs w:val="24"/>
+        </w:rPr>
+        <w:t xml:space="preserve">Per gestire la dichiarazione delle variabili e l’assegnazione del tipo corrispondente abbiamo utilizzato la tecnica dello </w:t>
+      </w:r>
+      <w:r>
+        <w:rPr>
+          <w:i/>
+          <w:iCs/>
+          <w:sz w:val="24"/>
+          <w:szCs w:val="24"/>
+        </w:rPr>
+        <w:t>stack</w:t>
+      </w:r>
+      <w:r>
+        <w:rPr>
+          <w:sz w:val="24"/>
+          <w:szCs w:val="24"/>
+        </w:rPr>
+        <w:t xml:space="preserve"> descritta in classe</w:t>
+      </w:r>
+      <w:r>
+        <w:rPr>
+          <w:sz w:val="24"/>
+          <w:szCs w:val="24"/>
+        </w:rPr>
+        <w:t>,</w:t>
+      </w:r>
+      <w:r>
+        <w:rPr>
+          <w:sz w:val="24"/>
+          <w:szCs w:val="24"/>
+        </w:rPr>
+        <w:t xml:space="preserve"> anche se l’unico tipo disponibile nel nostro linguaggio è il tipo intero. Questo metodo permette di semplificare la gestione di più tipi</w:t>
+      </w:r>
+      <w:r>
+        <w:rPr>
+          <w:sz w:val="24"/>
+          <w:szCs w:val="24"/>
+        </w:rPr>
+        <w:t xml:space="preserve"> di dato</w:t>
+      </w:r>
+      <w:r>
+        <w:rPr>
+          <w:sz w:val="24"/>
+          <w:szCs w:val="24"/>
+        </w:rPr>
+        <w:t>, qualora si</w:t>
+      </w:r>
+      <w:r>
+        <w:rPr>
+          <w:sz w:val="24"/>
+          <w:szCs w:val="24"/>
+        </w:rPr>
+        <w:t xml:space="preserve"> volesse estendere il linguaggio e renderlo più complesso.</w:t>
+      </w:r>
+    </w:p>
+    <w:p>
+      <w:pPr>
+        <w:jc w:val="both"/>
+        <w:rPr>
+          <w:sz w:val="24"/>
+          <w:szCs w:val="24"/>
+        </w:rPr>
+      </w:pPr>
+    </w:p>
+    <w:p>
+      <w:pPr>
+        <w:jc w:val="both"/>
+        <w:rPr>
+          <w:sz w:val="24"/>
+          <w:szCs w:val="24"/>
+        </w:rPr>
+      </w:pPr>
+      <w:r>
+        <w:rPr>
+          <w:sz w:val="24"/>
+          <w:szCs w:val="24"/>
+        </w:rPr>
+        <w:t xml:space="preserve">I campi </w:t>
+      </w:r>
+      <w:r>
+        <w:rPr>
+          <w:i/>
+          <w:iCs/>
+          <w:sz w:val="24"/>
+          <w:szCs w:val="24"/>
+        </w:rPr>
         <w:t>label</w:t>
       </w:r>
       <w:r>
@@ -1995,8 +2231,57 @@
           <w:sz w:val="24"/>
           <w:szCs w:val="24"/>
         </w:rPr>
-        <w:t xml:space="preserve"> next_label, true_label, false_label e </w:t>
-      </w:r>
+        <w:t xml:space="preserve"> </w:t>
+      </w:r>
+      <w:proofErr w:type="spellStart"/>
+      <w:r>
+        <w:rPr>
+          <w:sz w:val="24"/>
+          <w:szCs w:val="24"/>
+        </w:rPr>
+        <w:t>next_label</w:t>
+      </w:r>
+      <w:proofErr w:type="spellEnd"/>
+      <w:r>
+        <w:rPr>
+          <w:sz w:val="24"/>
+          <w:szCs w:val="24"/>
+        </w:rPr>
+        <w:t xml:space="preserve">, </w:t>
+      </w:r>
+      <w:proofErr w:type="spellStart"/>
+      <w:r>
+        <w:rPr>
+          <w:sz w:val="24"/>
+          <w:szCs w:val="24"/>
+        </w:rPr>
+        <w:t>true_label</w:t>
+      </w:r>
+      <w:proofErr w:type="spellEnd"/>
+      <w:r>
+        <w:rPr>
+          <w:sz w:val="24"/>
+          <w:szCs w:val="24"/>
+        </w:rPr>
+        <w:t xml:space="preserve">, </w:t>
+      </w:r>
+      <w:proofErr w:type="spellStart"/>
+      <w:r>
+        <w:rPr>
+          <w:sz w:val="24"/>
+          <w:szCs w:val="24"/>
+        </w:rPr>
+        <w:t>false_label</w:t>
+      </w:r>
+      <w:proofErr w:type="spellEnd"/>
+      <w:r>
+        <w:rPr>
+          <w:sz w:val="24"/>
+          <w:szCs w:val="24"/>
+        </w:rPr>
+        <w:t xml:space="preserve"> e </w:t>
+      </w:r>
+      <w:proofErr w:type="spellStart"/>
       <w:r>
         <w:rPr>
           <w:sz w:val="24"/>
@@ -2009,8 +2294,17 @@
           <w:sz w:val="24"/>
           <w:szCs w:val="24"/>
         </w:rPr>
-        <w:t xml:space="preserve">_label vengono generati solamente per le istruzioni che ne fanno uso, come le istruzioni </w:t>
-      </w:r>
+        <w:t>_label</w:t>
+      </w:r>
+      <w:proofErr w:type="spellEnd"/>
+      <w:r>
+        <w:rPr>
+          <w:sz w:val="24"/>
+          <w:szCs w:val="24"/>
+        </w:rPr>
+        <w:t xml:space="preserve"> vengono generati solamente per le istruzioni che ne fanno uso, come le istruzioni </w:t>
+      </w:r>
+      <w:proofErr w:type="spellStart"/>
       <w:r>
         <w:rPr>
           <w:rFonts w:ascii="Courier New" w:hAnsi="Courier New" w:cs="Courier New"/>
@@ -2019,6 +2313,7 @@
         </w:rPr>
         <w:t>if</w:t>
       </w:r>
+      <w:proofErr w:type="spellEnd"/>
       <w:r>
         <w:rPr>
           <w:sz w:val="24"/>
@@ -2026,6 +2321,7 @@
         </w:rPr>
         <w:t xml:space="preserve"> e </w:t>
       </w:r>
+      <w:proofErr w:type="spellStart"/>
       <w:r>
         <w:rPr>
           <w:rFonts w:ascii="Courier New" w:hAnsi="Courier New" w:cs="Courier New"/>
@@ -2034,6 +2330,7 @@
         </w:rPr>
         <w:t>while</w:t>
       </w:r>
+      <w:proofErr w:type="spellEnd"/>
       <w:r>
         <w:rPr>
           <w:sz w:val="24"/>
@@ -2140,6 +2437,7 @@
         </w:rPr>
         <w:t xml:space="preserve">la loro stampa avviene tramite delle </w:t>
       </w:r>
+      <w:proofErr w:type="spellStart"/>
       <w:r>
         <w:rPr>
           <w:i/>
@@ -2147,22 +2445,9 @@
           <w:sz w:val="24"/>
           <w:szCs w:val="24"/>
         </w:rPr>
-        <w:t>mid-rule action</w:t>
-      </w:r>
-      <w:r>
-        <w:rPr>
-          <w:sz w:val="24"/>
-          <w:szCs w:val="24"/>
-        </w:rPr>
-        <w:t xml:space="preserve">, </w:t>
-      </w:r>
-      <w:r>
-        <w:rPr>
-          <w:sz w:val="24"/>
-          <w:szCs w:val="24"/>
-        </w:rPr>
-        <w:t xml:space="preserve">sfruttando inoltre la tecnica dello </w:t>
-      </w:r>
+        <w:t>mid</w:t>
+      </w:r>
+      <w:proofErr w:type="spellEnd"/>
       <w:r>
         <w:rPr>
           <w:i/>
@@ -2170,6 +2455,29 @@
           <w:sz w:val="24"/>
           <w:szCs w:val="24"/>
         </w:rPr>
+        <w:t>-rule action</w:t>
+      </w:r>
+      <w:r>
+        <w:rPr>
+          <w:sz w:val="24"/>
+          <w:szCs w:val="24"/>
+        </w:rPr>
+        <w:t xml:space="preserve">, </w:t>
+      </w:r>
+      <w:r>
+        <w:rPr>
+          <w:sz w:val="24"/>
+          <w:szCs w:val="24"/>
+        </w:rPr>
+        <w:t xml:space="preserve">sfruttando inoltre la tecnica dello </w:t>
+      </w:r>
+      <w:r>
+        <w:rPr>
+          <w:i/>
+          <w:iCs/>
+          <w:sz w:val="24"/>
+          <w:szCs w:val="24"/>
+        </w:rPr>
         <w:t>stack</w:t>
       </w:r>
       <w:r>
@@ -2204,6 +2512,7 @@
         </w:rPr>
         <w:t xml:space="preserve">L’istruzione </w:t>
       </w:r>
+      <w:proofErr w:type="spellStart"/>
       <w:r>
         <w:rPr>
           <w:rFonts w:ascii="Courier New" w:hAnsi="Courier New" w:cs="Courier New"/>
@@ -2212,6 +2521,7 @@
         </w:rPr>
         <w:t>if</w:t>
       </w:r>
+      <w:proofErr w:type="spellEnd"/>
       <w:r>
         <w:rPr>
           <w:sz w:val="24"/>
@@ -2240,6 +2550,7 @@
         </w:rPr>
         <w:t xml:space="preserve">Viene riconosciuto il token </w:t>
       </w:r>
+      <w:proofErr w:type="spellStart"/>
       <w:r>
         <w:rPr>
           <w:rFonts w:ascii="Courier New" w:hAnsi="Courier New" w:cs="Courier New"/>
@@ -2248,6 +2559,7 @@
         </w:rPr>
         <w:t>if</w:t>
       </w:r>
+      <w:proofErr w:type="spellEnd"/>
       <w:r>
         <w:rPr>
           <w:rFonts w:ascii="Courier New" w:hAnsi="Courier New" w:cs="Courier New"/>
@@ -2275,7 +2587,39 @@
           <w:sz w:val="24"/>
           <w:szCs w:val="24"/>
         </w:rPr>
-        <w:t>Vengono generate le etichette true_label e false_label tramite una produzione fittizia.</w:t>
+        <w:t xml:space="preserve">Vengono generate le etichette </w:t>
+      </w:r>
+      <w:proofErr w:type="spellStart"/>
+      <w:r>
+        <w:rPr>
+          <w:sz w:val="24"/>
+          <w:szCs w:val="24"/>
+        </w:rPr>
+        <w:t>true_label</w:t>
+      </w:r>
+      <w:proofErr w:type="spellEnd"/>
+      <w:r>
+        <w:rPr>
+          <w:sz w:val="24"/>
+          <w:szCs w:val="24"/>
+        </w:rPr>
+        <w:t xml:space="preserve"> e </w:t>
+      </w:r>
+      <w:proofErr w:type="spellStart"/>
+      <w:r>
+        <w:rPr>
+          <w:sz w:val="24"/>
+          <w:szCs w:val="24"/>
+        </w:rPr>
+        <w:t>false_label</w:t>
+      </w:r>
+      <w:proofErr w:type="spellEnd"/>
+      <w:r>
+        <w:rPr>
+          <w:sz w:val="24"/>
+          <w:szCs w:val="24"/>
+        </w:rPr>
+        <w:t xml:space="preserve"> tramite una produzione fittizia.</w:t>
       </w:r>
     </w:p>
     <w:p>
@@ -2296,7 +2640,15 @@
           <w:sz w:val="24"/>
           <w:szCs w:val="24"/>
         </w:rPr>
-        <w:t>Viene riconosciuto il token</w:t>
+        <w:t xml:space="preserve">Viene riconosciuto il </w:t>
+      </w:r>
+      <w:proofErr w:type="gramStart"/>
+      <w:r>
+        <w:rPr>
+          <w:sz w:val="24"/>
+          <w:szCs w:val="24"/>
+        </w:rPr>
+        <w:t>token</w:t>
       </w:r>
       <w:r>
         <w:rPr>
@@ -2306,6 +2658,7 @@
         </w:rPr>
         <w:t>(</w:t>
       </w:r>
+      <w:proofErr w:type="gramEnd"/>
       <w:r>
         <w:rPr>
           <w:sz w:val="24"/>
@@ -2350,6 +2703,7 @@
         </w:rPr>
         <w:t xml:space="preserve">Tramite una </w:t>
       </w:r>
+      <w:proofErr w:type="spellStart"/>
       <w:r>
         <w:rPr>
           <w:i/>
@@ -2357,7 +2711,17 @@
           <w:sz w:val="24"/>
           <w:szCs w:val="24"/>
         </w:rPr>
-        <w:t>mid-</w:t>
+        <w:t>mid</w:t>
+      </w:r>
+      <w:proofErr w:type="spellEnd"/>
+      <w:r>
+        <w:rPr>
+          <w:i/>
+          <w:iCs/>
+          <w:sz w:val="24"/>
+          <w:szCs w:val="24"/>
+        </w:rPr>
+        <w:t>-</w:t>
       </w:r>
       <w:r>
         <w:rPr>
@@ -2412,7 +2776,23 @@
           <w:sz w:val="24"/>
           <w:szCs w:val="24"/>
         </w:rPr>
-        <w:t>Saltare a true_label se la condizione risulta essere vera.</w:t>
+        <w:t xml:space="preserve">Saltare a </w:t>
+      </w:r>
+      <w:proofErr w:type="spellStart"/>
+      <w:r>
+        <w:rPr>
+          <w:sz w:val="24"/>
+          <w:szCs w:val="24"/>
+        </w:rPr>
+        <w:t>true_label</w:t>
+      </w:r>
+      <w:proofErr w:type="spellEnd"/>
+      <w:r>
+        <w:rPr>
+          <w:sz w:val="24"/>
+          <w:szCs w:val="24"/>
+        </w:rPr>
+        <w:t xml:space="preserve"> se la condizione risulta essere vera.</w:t>
       </w:r>
     </w:p>
     <w:p>
@@ -2433,8 +2813,17 @@
           <w:sz w:val="24"/>
           <w:szCs w:val="24"/>
         </w:rPr>
-        <w:t>Saltare a false_label</w:t>
-      </w:r>
+        <w:t xml:space="preserve">Saltare a </w:t>
+      </w:r>
+      <w:proofErr w:type="spellStart"/>
+      <w:r>
+        <w:rPr>
+          <w:sz w:val="24"/>
+          <w:szCs w:val="24"/>
+        </w:rPr>
+        <w:t>false_label</w:t>
+      </w:r>
+      <w:proofErr w:type="spellEnd"/>
       <w:r>
         <w:rPr>
           <w:sz w:val="24"/>
@@ -2468,7 +2857,23 @@
           <w:sz w:val="24"/>
           <w:szCs w:val="24"/>
         </w:rPr>
-        <w:t>Viene stampata l’etichetta true_label.</w:t>
+        <w:t xml:space="preserve">Viene stampata l’etichetta </w:t>
+      </w:r>
+      <w:proofErr w:type="spellStart"/>
+      <w:r>
+        <w:rPr>
+          <w:sz w:val="24"/>
+          <w:szCs w:val="24"/>
+        </w:rPr>
+        <w:t>true_label</w:t>
+      </w:r>
+      <w:proofErr w:type="spellEnd"/>
+      <w:r>
+        <w:rPr>
+          <w:sz w:val="24"/>
+          <w:szCs w:val="24"/>
+        </w:rPr>
+        <w:t>.</w:t>
       </w:r>
     </w:p>
     <w:p>
@@ -2491,14 +2896,34 @@
         </w:rPr>
         <w:t xml:space="preserve">Viene riconosciuto il blocco di istruzioni da eseguire per il ramo </w:t>
       </w:r>
+      <w:proofErr w:type="spellStart"/>
       <w:r>
         <w:rPr>
           <w:rFonts w:cstheme="minorHAnsi"/>
           <w:sz w:val="24"/>
           <w:szCs w:val="24"/>
         </w:rPr>
-        <w:t>true dell’if</w:t>
-      </w:r>
+        <w:t>true</w:t>
+      </w:r>
+      <w:proofErr w:type="spellEnd"/>
+      <w:r>
+        <w:rPr>
+          <w:rFonts w:cstheme="minorHAnsi"/>
+          <w:sz w:val="24"/>
+          <w:szCs w:val="24"/>
+        </w:rPr>
+        <w:t xml:space="preserve"> dell’</w:t>
+      </w:r>
+      <w:proofErr w:type="spellStart"/>
+      <w:r>
+        <w:rPr>
+          <w:rFonts w:cstheme="minorHAnsi"/>
+          <w:sz w:val="24"/>
+          <w:szCs w:val="24"/>
+        </w:rPr>
+        <w:t>if</w:t>
+      </w:r>
+      <w:proofErr w:type="spellEnd"/>
       <w:r>
         <w:rPr>
           <w:sz w:val="24"/>
@@ -2561,7 +2986,23 @@
           <w:sz w:val="24"/>
           <w:szCs w:val="24"/>
         </w:rPr>
-        <w:t>Viene generato l’etichetta next_label.</w:t>
+        <w:t xml:space="preserve">Viene generato l’etichetta </w:t>
+      </w:r>
+      <w:proofErr w:type="spellStart"/>
+      <w:r>
+        <w:rPr>
+          <w:sz w:val="24"/>
+          <w:szCs w:val="24"/>
+        </w:rPr>
+        <w:t>next_label</w:t>
+      </w:r>
+      <w:proofErr w:type="spellEnd"/>
+      <w:r>
+        <w:rPr>
+          <w:sz w:val="24"/>
+          <w:szCs w:val="24"/>
+        </w:rPr>
+        <w:t>.</w:t>
       </w:r>
     </w:p>
     <w:p>
@@ -2582,7 +3023,39 @@
           <w:sz w:val="24"/>
           <w:szCs w:val="24"/>
         </w:rPr>
-        <w:t>Viene generato il salto a next_label al fine del blocco di istruzioni del ramo true.</w:t>
+        <w:t xml:space="preserve">Viene generato il salto a </w:t>
+      </w:r>
+      <w:proofErr w:type="spellStart"/>
+      <w:r>
+        <w:rPr>
+          <w:sz w:val="24"/>
+          <w:szCs w:val="24"/>
+        </w:rPr>
+        <w:t>next_label</w:t>
+      </w:r>
+      <w:proofErr w:type="spellEnd"/>
+      <w:r>
+        <w:rPr>
+          <w:sz w:val="24"/>
+          <w:szCs w:val="24"/>
+        </w:rPr>
+        <w:t xml:space="preserve"> al fine del blocco di istruzioni del ramo </w:t>
+      </w:r>
+      <w:proofErr w:type="spellStart"/>
+      <w:r>
+        <w:rPr>
+          <w:sz w:val="24"/>
+          <w:szCs w:val="24"/>
+        </w:rPr>
+        <w:t>true</w:t>
+      </w:r>
+      <w:proofErr w:type="spellEnd"/>
+      <w:r>
+        <w:rPr>
+          <w:sz w:val="24"/>
+          <w:szCs w:val="24"/>
+        </w:rPr>
+        <w:t>.</w:t>
       </w:r>
     </w:p>
     <w:p>
@@ -2603,7 +3076,23 @@
           <w:sz w:val="24"/>
           <w:szCs w:val="24"/>
         </w:rPr>
-        <w:t>Viene stampata l’etichetta false_label.</w:t>
+        <w:t xml:space="preserve">Viene stampata l’etichetta </w:t>
+      </w:r>
+      <w:proofErr w:type="spellStart"/>
+      <w:r>
+        <w:rPr>
+          <w:sz w:val="24"/>
+          <w:szCs w:val="24"/>
+        </w:rPr>
+        <w:t>false_label</w:t>
+      </w:r>
+      <w:proofErr w:type="spellEnd"/>
+      <w:r>
+        <w:rPr>
+          <w:sz w:val="24"/>
+          <w:szCs w:val="24"/>
+        </w:rPr>
+        <w:t>.</w:t>
       </w:r>
     </w:p>
     <w:p>
@@ -2624,7 +3113,23 @@
           <w:sz w:val="24"/>
           <w:szCs w:val="24"/>
         </w:rPr>
-        <w:t>Viene riconosciuto il blocco di istruzioni da eseguire nel ramo false dell’if.</w:t>
+        <w:t>Viene riconosciuto il blocco di istruzioni da eseguire nel ramo false dell’</w:t>
+      </w:r>
+      <w:proofErr w:type="spellStart"/>
+      <w:r>
+        <w:rPr>
+          <w:sz w:val="24"/>
+          <w:szCs w:val="24"/>
+        </w:rPr>
+        <w:t>if</w:t>
+      </w:r>
+      <w:proofErr w:type="spellEnd"/>
+      <w:r>
+        <w:rPr>
+          <w:sz w:val="24"/>
+          <w:szCs w:val="24"/>
+        </w:rPr>
+        <w:t>.</w:t>
       </w:r>
     </w:p>
     <w:p>
@@ -2662,7 +3167,39 @@
           <w:sz w:val="24"/>
           <w:szCs w:val="24"/>
         </w:rPr>
-        <w:t>L’etichetta false_label viene assegnata al campo next_label.</w:t>
+        <w:t xml:space="preserve">L’etichetta </w:t>
+      </w:r>
+      <w:proofErr w:type="spellStart"/>
+      <w:r>
+        <w:rPr>
+          <w:sz w:val="24"/>
+          <w:szCs w:val="24"/>
+        </w:rPr>
+        <w:t>false_label</w:t>
+      </w:r>
+      <w:proofErr w:type="spellEnd"/>
+      <w:r>
+        <w:rPr>
+          <w:sz w:val="24"/>
+          <w:szCs w:val="24"/>
+        </w:rPr>
+        <w:t xml:space="preserve"> viene assegnata al campo </w:t>
+      </w:r>
+      <w:proofErr w:type="spellStart"/>
+      <w:r>
+        <w:rPr>
+          <w:sz w:val="24"/>
+          <w:szCs w:val="24"/>
+        </w:rPr>
+        <w:t>next_label</w:t>
+      </w:r>
+      <w:proofErr w:type="spellEnd"/>
+      <w:r>
+        <w:rPr>
+          <w:sz w:val="24"/>
+          <w:szCs w:val="24"/>
+        </w:rPr>
+        <w:t>.</w:t>
       </w:r>
     </w:p>
     <w:p>
@@ -2683,7 +3220,23 @@
           <w:sz w:val="24"/>
           <w:szCs w:val="24"/>
         </w:rPr>
-        <w:t>Viene stampata l’etichetta next_label.</w:t>
+        <w:t xml:space="preserve">Viene stampata l’etichetta </w:t>
+      </w:r>
+      <w:proofErr w:type="spellStart"/>
+      <w:r>
+        <w:rPr>
+          <w:sz w:val="24"/>
+          <w:szCs w:val="24"/>
+        </w:rPr>
+        <w:t>next_label</w:t>
+      </w:r>
+      <w:proofErr w:type="spellEnd"/>
+      <w:r>
+        <w:rPr>
+          <w:sz w:val="24"/>
+          <w:szCs w:val="24"/>
+        </w:rPr>
+        <w:t>.</w:t>
       </w:r>
     </w:p>
     <w:p>
@@ -2710,6 +3263,7 @@
         </w:rPr>
         <w:t xml:space="preserve">Abbiamo implementato l’istruzione </w:t>
       </w:r>
+      <w:proofErr w:type="spellStart"/>
       <w:r>
         <w:rPr>
           <w:rFonts w:ascii="Courier New" w:hAnsi="Courier New" w:cs="Courier New"/>
@@ -2718,6 +3272,7 @@
         </w:rPr>
         <w:t>while</w:t>
       </w:r>
+      <w:proofErr w:type="spellEnd"/>
       <w:r>
         <w:rPr>
           <w:sz w:val="24"/>
@@ -2746,6 +3301,7 @@
         </w:rPr>
         <w:t xml:space="preserve">Viene riconosciuto il token </w:t>
       </w:r>
+      <w:proofErr w:type="spellStart"/>
       <w:r>
         <w:rPr>
           <w:rFonts w:ascii="Courier New" w:hAnsi="Courier New" w:cs="Courier New"/>
@@ -2754,6 +3310,7 @@
         </w:rPr>
         <w:t>while</w:t>
       </w:r>
+      <w:proofErr w:type="spellEnd"/>
       <w:r>
         <w:rPr>
           <w:sz w:val="24"/>
@@ -2780,7 +3337,55 @@
           <w:sz w:val="24"/>
           <w:szCs w:val="24"/>
         </w:rPr>
-        <w:t>Vengono generate le etichette begin_label, true_label e next_label tramite una produzione fittizia.</w:t>
+        <w:t xml:space="preserve">Vengono generate le etichette </w:t>
+      </w:r>
+      <w:proofErr w:type="spellStart"/>
+      <w:r>
+        <w:rPr>
+          <w:sz w:val="24"/>
+          <w:szCs w:val="24"/>
+        </w:rPr>
+        <w:t>begin_label</w:t>
+      </w:r>
+      <w:proofErr w:type="spellEnd"/>
+      <w:r>
+        <w:rPr>
+          <w:sz w:val="24"/>
+          <w:szCs w:val="24"/>
+        </w:rPr>
+        <w:t xml:space="preserve">, </w:t>
+      </w:r>
+      <w:proofErr w:type="spellStart"/>
+      <w:r>
+        <w:rPr>
+          <w:sz w:val="24"/>
+          <w:szCs w:val="24"/>
+        </w:rPr>
+        <w:t>true_label</w:t>
+      </w:r>
+      <w:proofErr w:type="spellEnd"/>
+      <w:r>
+        <w:rPr>
+          <w:sz w:val="24"/>
+          <w:szCs w:val="24"/>
+        </w:rPr>
+        <w:t xml:space="preserve"> e </w:t>
+      </w:r>
+      <w:proofErr w:type="spellStart"/>
+      <w:r>
+        <w:rPr>
+          <w:sz w:val="24"/>
+          <w:szCs w:val="24"/>
+        </w:rPr>
+        <w:t>next_label</w:t>
+      </w:r>
+      <w:proofErr w:type="spellEnd"/>
+      <w:r>
+        <w:rPr>
+          <w:sz w:val="24"/>
+          <w:szCs w:val="24"/>
+        </w:rPr>
+        <w:t xml:space="preserve"> tramite una produzione fittizia.</w:t>
       </w:r>
     </w:p>
     <w:p>
@@ -2801,7 +3406,39 @@
           <w:sz w:val="24"/>
           <w:szCs w:val="24"/>
         </w:rPr>
-        <w:t>Viene stampata l’etichetta begin_label, tramite una mid-rule action.</w:t>
+        <w:t xml:space="preserve">Viene stampata l’etichetta </w:t>
+      </w:r>
+      <w:proofErr w:type="spellStart"/>
+      <w:r>
+        <w:rPr>
+          <w:sz w:val="24"/>
+          <w:szCs w:val="24"/>
+        </w:rPr>
+        <w:t>begin_label</w:t>
+      </w:r>
+      <w:proofErr w:type="spellEnd"/>
+      <w:r>
+        <w:rPr>
+          <w:sz w:val="24"/>
+          <w:szCs w:val="24"/>
+        </w:rPr>
+        <w:t xml:space="preserve">, tramite una </w:t>
+      </w:r>
+      <w:proofErr w:type="spellStart"/>
+      <w:r>
+        <w:rPr>
+          <w:sz w:val="24"/>
+          <w:szCs w:val="24"/>
+        </w:rPr>
+        <w:t>mid</w:t>
+      </w:r>
+      <w:proofErr w:type="spellEnd"/>
+      <w:r>
+        <w:rPr>
+          <w:sz w:val="24"/>
+          <w:szCs w:val="24"/>
+        </w:rPr>
+        <w:t>-rule action.</w:t>
       </w:r>
     </w:p>
     <w:p>
@@ -2822,7 +3459,15 @@
           <w:sz w:val="24"/>
           <w:szCs w:val="24"/>
         </w:rPr>
-        <w:t>Viene riconosciuto il token</w:t>
+        <w:t xml:space="preserve">Viene riconosciuto il </w:t>
+      </w:r>
+      <w:proofErr w:type="gramStart"/>
+      <w:r>
+        <w:rPr>
+          <w:sz w:val="24"/>
+          <w:szCs w:val="24"/>
+        </w:rPr>
+        <w:t>token</w:t>
       </w:r>
       <w:r>
         <w:rPr>
@@ -2832,6 +3477,7 @@
         </w:rPr>
         <w:t>(</w:t>
       </w:r>
+      <w:proofErr w:type="gramEnd"/>
       <w:r>
         <w:rPr>
           <w:sz w:val="24"/>
@@ -2876,6 +3522,7 @@
         </w:rPr>
         <w:t xml:space="preserve">Tramite una </w:t>
       </w:r>
+      <w:proofErr w:type="spellStart"/>
       <w:r>
         <w:rPr>
           <w:i/>
@@ -2883,7 +3530,17 @@
           <w:sz w:val="24"/>
           <w:szCs w:val="24"/>
         </w:rPr>
-        <w:t>mid-</w:t>
+        <w:t>mid</w:t>
+      </w:r>
+      <w:proofErr w:type="spellEnd"/>
+      <w:r>
+        <w:rPr>
+          <w:i/>
+          <w:iCs/>
+          <w:sz w:val="24"/>
+          <w:szCs w:val="24"/>
+        </w:rPr>
+        <w:t>-</w:t>
       </w:r>
       <w:r>
         <w:rPr>
@@ -2938,7 +3595,23 @@
           <w:sz w:val="24"/>
           <w:szCs w:val="24"/>
         </w:rPr>
-        <w:t>Saltare a true_label se la condizione risulta essere vera.</w:t>
+        <w:t xml:space="preserve">Saltare a </w:t>
+      </w:r>
+      <w:proofErr w:type="spellStart"/>
+      <w:r>
+        <w:rPr>
+          <w:sz w:val="24"/>
+          <w:szCs w:val="24"/>
+        </w:rPr>
+        <w:t>true_label</w:t>
+      </w:r>
+      <w:proofErr w:type="spellEnd"/>
+      <w:r>
+        <w:rPr>
+          <w:sz w:val="24"/>
+          <w:szCs w:val="24"/>
+        </w:rPr>
+        <w:t xml:space="preserve"> se la condizione risulta essere vera.</w:t>
       </w:r>
     </w:p>
     <w:p>
@@ -2959,8 +3632,17 @@
           <w:sz w:val="24"/>
           <w:szCs w:val="24"/>
         </w:rPr>
-        <w:t>Saltare a next_label</w:t>
-      </w:r>
+        <w:t xml:space="preserve">Saltare a </w:t>
+      </w:r>
+      <w:proofErr w:type="spellStart"/>
+      <w:r>
+        <w:rPr>
+          <w:sz w:val="24"/>
+          <w:szCs w:val="24"/>
+        </w:rPr>
+        <w:t>next_label</w:t>
+      </w:r>
+      <w:proofErr w:type="spellEnd"/>
       <w:r>
         <w:rPr>
           <w:sz w:val="24"/>
@@ -2987,7 +3669,23 @@
           <w:sz w:val="24"/>
           <w:szCs w:val="24"/>
         </w:rPr>
-        <w:t>Viene stampata l’etichetta true_label.</w:t>
+        <w:t xml:space="preserve">Viene stampata l’etichetta </w:t>
+      </w:r>
+      <w:proofErr w:type="spellStart"/>
+      <w:r>
+        <w:rPr>
+          <w:sz w:val="24"/>
+          <w:szCs w:val="24"/>
+        </w:rPr>
+        <w:t>true_label</w:t>
+      </w:r>
+      <w:proofErr w:type="spellEnd"/>
+      <w:r>
+        <w:rPr>
+          <w:sz w:val="24"/>
+          <w:szCs w:val="24"/>
+        </w:rPr>
+        <w:t>.</w:t>
       </w:r>
     </w:p>
     <w:p>
@@ -3008,7 +3706,23 @@
           <w:sz w:val="24"/>
           <w:szCs w:val="24"/>
         </w:rPr>
-        <w:t>Viene riconosciuto il blocco di istruzioni da eseguire nel corpo del while.</w:t>
+        <w:t xml:space="preserve">Viene riconosciuto il blocco di istruzioni da eseguire nel corpo del </w:t>
+      </w:r>
+      <w:proofErr w:type="spellStart"/>
+      <w:r>
+        <w:rPr>
+          <w:sz w:val="24"/>
+          <w:szCs w:val="24"/>
+        </w:rPr>
+        <w:t>while</w:t>
+      </w:r>
+      <w:proofErr w:type="spellEnd"/>
+      <w:r>
+        <w:rPr>
+          <w:sz w:val="24"/>
+          <w:szCs w:val="24"/>
+        </w:rPr>
+        <w:t>.</w:t>
       </w:r>
     </w:p>
     <w:p>
@@ -3029,7 +3743,39 @@
           <w:sz w:val="24"/>
           <w:szCs w:val="24"/>
         </w:rPr>
-        <w:t>Viene generato il salto a begin_label alla fine del corpo del while, per poter rivalutare la condizione del ciclo.</w:t>
+        <w:t xml:space="preserve">Viene generato il salto a </w:t>
+      </w:r>
+      <w:proofErr w:type="spellStart"/>
+      <w:r>
+        <w:rPr>
+          <w:sz w:val="24"/>
+          <w:szCs w:val="24"/>
+        </w:rPr>
+        <w:t>begin_label</w:t>
+      </w:r>
+      <w:proofErr w:type="spellEnd"/>
+      <w:r>
+        <w:rPr>
+          <w:sz w:val="24"/>
+          <w:szCs w:val="24"/>
+        </w:rPr>
+        <w:t xml:space="preserve"> alla fine del corpo del </w:t>
+      </w:r>
+      <w:proofErr w:type="spellStart"/>
+      <w:r>
+        <w:rPr>
+          <w:sz w:val="24"/>
+          <w:szCs w:val="24"/>
+        </w:rPr>
+        <w:t>while</w:t>
+      </w:r>
+      <w:proofErr w:type="spellEnd"/>
+      <w:r>
+        <w:rPr>
+          <w:sz w:val="24"/>
+          <w:szCs w:val="24"/>
+        </w:rPr>
+        <w:t>, per poter rivalutare la condizione del ciclo.</w:t>
       </w:r>
     </w:p>
     <w:p>
@@ -3050,7 +3796,23 @@
           <w:sz w:val="24"/>
           <w:szCs w:val="24"/>
         </w:rPr>
-        <w:t>Viene stampata l’etichetta next_label.</w:t>
+        <w:t xml:space="preserve">Viene stampata l’etichetta </w:t>
+      </w:r>
+      <w:proofErr w:type="spellStart"/>
+      <w:r>
+        <w:rPr>
+          <w:sz w:val="24"/>
+          <w:szCs w:val="24"/>
+        </w:rPr>
+        <w:t>next_label</w:t>
+      </w:r>
+      <w:proofErr w:type="spellEnd"/>
+      <w:r>
+        <w:rPr>
+          <w:sz w:val="24"/>
+          <w:szCs w:val="24"/>
+        </w:rPr>
+        <w:t>.</w:t>
       </w:r>
     </w:p>
     <w:p>
@@ -3077,6 +3839,7 @@
         </w:rPr>
         <w:t xml:space="preserve">Nell’implementazione delle istruzioni </w:t>
       </w:r>
+      <w:proofErr w:type="spellStart"/>
       <w:r>
         <w:rPr>
           <w:rFonts w:ascii="Courier New" w:hAnsi="Courier New" w:cs="Courier New"/>
@@ -3085,6 +3848,7 @@
         </w:rPr>
         <w:t>if</w:t>
       </w:r>
+      <w:proofErr w:type="spellEnd"/>
       <w:r>
         <w:rPr>
           <w:sz w:val="24"/>
@@ -3092,6 +3856,7 @@
         </w:rPr>
         <w:t xml:space="preserve"> e </w:t>
       </w:r>
+      <w:proofErr w:type="spellStart"/>
       <w:r>
         <w:rPr>
           <w:rFonts w:ascii="Courier New" w:hAnsi="Courier New" w:cs="Courier New"/>
@@ -3100,6 +3865,7 @@
         </w:rPr>
         <w:t>while</w:t>
       </w:r>
+      <w:proofErr w:type="spellEnd"/>
       <w:r>
         <w:rPr>
           <w:sz w:val="24"/>
@@ -3154,8 +3920,25 @@
           <w:sz w:val="24"/>
           <w:szCs w:val="24"/>
         </w:rPr>
-        <w:t xml:space="preserve">non necessari (come il salto a true_label nell’istruzione </w:t>
-      </w:r>
+        <w:t xml:space="preserve">non necessari (come il salto a </w:t>
+      </w:r>
+      <w:proofErr w:type="spellStart"/>
+      <w:r>
+        <w:rPr>
+          <w:sz w:val="24"/>
+          <w:szCs w:val="24"/>
+        </w:rPr>
+        <w:t>true_label</w:t>
+      </w:r>
+      <w:proofErr w:type="spellEnd"/>
+      <w:r>
+        <w:rPr>
+          <w:sz w:val="24"/>
+          <w:szCs w:val="24"/>
+        </w:rPr>
+        <w:t xml:space="preserve"> nell’istruzione </w:t>
+      </w:r>
+      <w:proofErr w:type="spellStart"/>
       <w:r>
         <w:rPr>
           <w:rFonts w:ascii="Courier New" w:hAnsi="Courier New" w:cs="Courier New"/>
@@ -3164,6 +3947,7 @@
         </w:rPr>
         <w:t>while</w:t>
       </w:r>
+      <w:proofErr w:type="spellEnd"/>
       <w:r>
         <w:rPr>
           <w:sz w:val="24"/>
@@ -3178,6 +3962,7 @@
         </w:rPr>
         <w:t xml:space="preserve"> il salto ad uno dei due rami di un’istruzione </w:t>
       </w:r>
+      <w:proofErr w:type="spellStart"/>
       <w:r>
         <w:rPr>
           <w:rFonts w:ascii="Courier New" w:hAnsi="Courier New" w:cs="Courier New"/>
@@ -3186,6 +3971,7 @@
         </w:rPr>
         <w:t>if</w:t>
       </w:r>
+      <w:proofErr w:type="spellEnd"/>
       <w:r>
         <w:rPr>
           <w:rFonts w:ascii="Courier New" w:hAnsi="Courier New" w:cs="Courier New"/>
@@ -3202,6 +3988,7 @@
         </w:rPr>
         <w:t xml:space="preserve">o nel caso in cui siano presenti istruzioni innestate come ad esempio un </w:t>
       </w:r>
+      <w:proofErr w:type="spellStart"/>
       <w:r>
         <w:rPr>
           <w:rFonts w:ascii="Courier New" w:hAnsi="Courier New" w:cs="Courier New"/>
@@ -3210,6 +3997,7 @@
         </w:rPr>
         <w:t>if</w:t>
       </w:r>
+      <w:proofErr w:type="spellEnd"/>
       <w:r>
         <w:rPr>
           <w:rFonts w:ascii="Courier New" w:hAnsi="Courier New" w:cs="Courier New"/>
@@ -3226,6 +4014,7 @@
         </w:rPr>
         <w:t xml:space="preserve">all’interno di un </w:t>
       </w:r>
+      <w:proofErr w:type="spellStart"/>
       <w:r>
         <w:rPr>
           <w:rFonts w:ascii="Courier New" w:hAnsi="Courier New" w:cs="Courier New"/>
@@ -3234,6 +4023,7 @@
         </w:rPr>
         <w:t>while</w:t>
       </w:r>
+      <w:proofErr w:type="spellEnd"/>
       <w:r>
         <w:rPr>
           <w:sz w:val="24"/>
@@ -3402,14 +4192,36 @@
           <w:szCs w:val="24"/>
         </w:rPr>
       </w:pPr>
-      <w:r>
-        <w:rPr>
-          <w:rFonts w:ascii="Courier New" w:hAnsi="Courier New" w:cs="Courier New"/>
-          <w:sz w:val="24"/>
-          <w:szCs w:val="24"/>
-        </w:rPr>
-        <w:t>bison -d compiler.y</w:t>
-      </w:r>
+      <w:proofErr w:type="spellStart"/>
+      <w:r>
+        <w:rPr>
+          <w:rFonts w:ascii="Courier New" w:hAnsi="Courier New" w:cs="Courier New"/>
+          <w:sz w:val="24"/>
+          <w:szCs w:val="24"/>
+        </w:rPr>
+        <w:t>bison</w:t>
+      </w:r>
+      <w:proofErr w:type="spellEnd"/>
+      <w:r>
+        <w:rPr>
+          <w:rFonts w:ascii="Courier New" w:hAnsi="Courier New" w:cs="Courier New"/>
+          <w:sz w:val="24"/>
+          <w:szCs w:val="24"/>
+        </w:rPr>
+        <w:t xml:space="preserve"> -d </w:t>
+      </w:r>
+      <w:proofErr w:type="spellStart"/>
+      <w:proofErr w:type="gramStart"/>
+      <w:r>
+        <w:rPr>
+          <w:rFonts w:ascii="Courier New" w:hAnsi="Courier New" w:cs="Courier New"/>
+          <w:sz w:val="24"/>
+          <w:szCs w:val="24"/>
+        </w:rPr>
+        <w:t>compiler.y</w:t>
+      </w:r>
+      <w:proofErr w:type="spellEnd"/>
+      <w:proofErr w:type="gramEnd"/>
     </w:p>
     <w:p>
       <w:pPr>
@@ -3425,14 +4237,34 @@
           <w:szCs w:val="24"/>
         </w:rPr>
       </w:pPr>
-      <w:r>
-        <w:rPr>
-          <w:rFonts w:ascii="Courier New" w:hAnsi="Courier New" w:cs="Courier New"/>
-          <w:sz w:val="24"/>
-          <w:szCs w:val="24"/>
-        </w:rPr>
-        <w:t>flex scanner.fl</w:t>
-      </w:r>
+      <w:proofErr w:type="spellStart"/>
+      <w:r>
+        <w:rPr>
+          <w:rFonts w:ascii="Courier New" w:hAnsi="Courier New" w:cs="Courier New"/>
+          <w:sz w:val="24"/>
+          <w:szCs w:val="24"/>
+        </w:rPr>
+        <w:t>flex</w:t>
+      </w:r>
+      <w:proofErr w:type="spellEnd"/>
+      <w:r>
+        <w:rPr>
+          <w:rFonts w:ascii="Courier New" w:hAnsi="Courier New" w:cs="Courier New"/>
+          <w:sz w:val="24"/>
+          <w:szCs w:val="24"/>
+        </w:rPr>
+        <w:t xml:space="preserve"> </w:t>
+      </w:r>
+      <w:proofErr w:type="spellStart"/>
+      <w:r>
+        <w:rPr>
+          <w:rFonts w:ascii="Courier New" w:hAnsi="Courier New" w:cs="Courier New"/>
+          <w:sz w:val="24"/>
+          <w:szCs w:val="24"/>
+        </w:rPr>
+        <w:t>scanner.fl</w:t>
+      </w:r>
+      <w:proofErr w:type="spellEnd"/>
     </w:p>
     <w:p>
       <w:pPr>
@@ -3448,14 +4280,52 @@
           <w:szCs w:val="24"/>
         </w:rPr>
       </w:pPr>
-      <w:r>
-        <w:rPr>
-          <w:rFonts w:ascii="Courier New" w:hAnsi="Courier New" w:cs="Courier New"/>
-          <w:sz w:val="24"/>
-          <w:szCs w:val="24"/>
-        </w:rPr>
-        <w:t>gcc compiler.tab.c lex.yy.c</w:t>
-      </w:r>
+      <w:proofErr w:type="spellStart"/>
+      <w:r>
+        <w:rPr>
+          <w:rFonts w:ascii="Courier New" w:hAnsi="Courier New" w:cs="Courier New"/>
+          <w:sz w:val="24"/>
+          <w:szCs w:val="24"/>
+        </w:rPr>
+        <w:t>gcc</w:t>
+      </w:r>
+      <w:proofErr w:type="spellEnd"/>
+      <w:r>
+        <w:rPr>
+          <w:rFonts w:ascii="Courier New" w:hAnsi="Courier New" w:cs="Courier New"/>
+          <w:sz w:val="24"/>
+          <w:szCs w:val="24"/>
+        </w:rPr>
+        <w:t xml:space="preserve"> </w:t>
+      </w:r>
+      <w:proofErr w:type="spellStart"/>
+      <w:r>
+        <w:rPr>
+          <w:rFonts w:ascii="Courier New" w:hAnsi="Courier New" w:cs="Courier New"/>
+          <w:sz w:val="24"/>
+          <w:szCs w:val="24"/>
+        </w:rPr>
+        <w:t>compiler.tab.c</w:t>
+      </w:r>
+      <w:proofErr w:type="spellEnd"/>
+      <w:r>
+        <w:rPr>
+          <w:rFonts w:ascii="Courier New" w:hAnsi="Courier New" w:cs="Courier New"/>
+          <w:sz w:val="24"/>
+          <w:szCs w:val="24"/>
+        </w:rPr>
+        <w:t xml:space="preserve"> </w:t>
+      </w:r>
+      <w:proofErr w:type="spellStart"/>
+      <w:r>
+        <w:rPr>
+          <w:rFonts w:ascii="Courier New" w:hAnsi="Courier New" w:cs="Courier New"/>
+          <w:sz w:val="24"/>
+          <w:szCs w:val="24"/>
+        </w:rPr>
+        <w:t>lex.yy.c</w:t>
+      </w:r>
+      <w:proofErr w:type="spellEnd"/>
     </w:p>
     <w:p>
       <w:pPr>
@@ -3508,21 +4378,23 @@
           <w:sz w:val="24"/>
           <w:szCs w:val="24"/>
         </w:rPr>
-        <w:t>shift/reduce</w:t>
-      </w:r>
-      <w:r>
-        <w:rPr>
-          <w:sz w:val="24"/>
-          <w:szCs w:val="24"/>
-        </w:rPr>
-        <w:t xml:space="preserve">. </w:t>
-      </w:r>
-      <w:r>
-        <w:rPr>
-          <w:sz w:val="24"/>
-          <w:szCs w:val="24"/>
-        </w:rPr>
-        <w:t>Questo è dovuto all’ambiguità del dangling-else che è risolta correttamente da Bison andando a eseguire lo shift e quindi impilando il token else nel caso in cui venga riconosciuto.</w:t>
+        <w:t xml:space="preserve">shift/reduce. Questo è dovuto all’ambiguità del </w:t>
+      </w:r>
+      <w:proofErr w:type="spellStart"/>
+      <w:r>
+        <w:rPr>
+          <w:sz w:val="24"/>
+          <w:szCs w:val="24"/>
+        </w:rPr>
+        <w:t>dangling</w:t>
+      </w:r>
+      <w:proofErr w:type="spellEnd"/>
+      <w:r>
+        <w:rPr>
+          <w:sz w:val="24"/>
+          <w:szCs w:val="24"/>
+        </w:rPr>
+        <w:t>-else che è risolta correttamente da Bison andando a eseguire lo shift e quindi impilando il token else nel caso in cui venga riconosciuto.</w:t>
       </w:r>
     </w:p>
     <w:p>
@@ -3674,8 +4546,25 @@
           <w:sz w:val="24"/>
           <w:szCs w:val="24"/>
         </w:rPr>
-        <w:t xml:space="preserve">mbiguità dovuta al dangling-else: a causa del fatto che le due istruzioni </w:t>
-      </w:r>
+        <w:t xml:space="preserve">mbiguità dovuta al </w:t>
+      </w:r>
+      <w:proofErr w:type="spellStart"/>
+      <w:r>
+        <w:rPr>
+          <w:sz w:val="24"/>
+          <w:szCs w:val="24"/>
+        </w:rPr>
+        <w:t>dangling</w:t>
+      </w:r>
+      <w:proofErr w:type="spellEnd"/>
+      <w:r>
+        <w:rPr>
+          <w:sz w:val="24"/>
+          <w:szCs w:val="24"/>
+        </w:rPr>
+        <w:t xml:space="preserve">-else: a causa del fatto che le due istruzioni </w:t>
+      </w:r>
+      <w:proofErr w:type="spellStart"/>
       <w:r>
         <w:rPr>
           <w:rFonts w:ascii="Courier New" w:hAnsi="Courier New" w:cs="Courier New"/>
@@ -3684,6 +4573,7 @@
         </w:rPr>
         <w:t>if</w:t>
       </w:r>
+      <w:proofErr w:type="spellEnd"/>
       <w:r>
         <w:rPr>
           <w:sz w:val="24"/>
@@ -3691,6 +4581,7 @@
         </w:rPr>
         <w:t xml:space="preserve"> e </w:t>
       </w:r>
+      <w:proofErr w:type="spellStart"/>
       <w:r>
         <w:rPr>
           <w:rFonts w:ascii="Courier New" w:hAnsi="Courier New" w:cs="Courier New"/>
@@ -3699,6 +4590,7 @@
         </w:rPr>
         <w:t>if</w:t>
       </w:r>
+      <w:proofErr w:type="spellEnd"/>
       <w:r>
         <w:rPr>
           <w:sz w:val="24"/>
@@ -3763,6 +4655,7 @@
         </w:rPr>
         <w:t xml:space="preserve">no </w:t>
       </w:r>
+      <w:proofErr w:type="spellStart"/>
       <w:r>
         <w:rPr>
           <w:i/>
@@ -3770,22 +4663,9 @@
           <w:sz w:val="24"/>
           <w:szCs w:val="24"/>
         </w:rPr>
-        <w:t>mid-rule action</w:t>
-      </w:r>
-      <w:r>
-        <w:rPr>
-          <w:sz w:val="24"/>
-          <w:szCs w:val="24"/>
-        </w:rPr>
-        <w:t xml:space="preserve"> differenti per implementare gli attributi ereditati </w:t>
-      </w:r>
-      <w:r>
-        <w:rPr>
-          <w:sz w:val="24"/>
-          <w:szCs w:val="24"/>
-        </w:rPr>
-        <w:t xml:space="preserve">si verificano dei conflitti </w:t>
-      </w:r>
+        <w:t>mid</w:t>
+      </w:r>
+      <w:proofErr w:type="spellEnd"/>
       <w:r>
         <w:rPr>
           <w:i/>
@@ -3793,14 +4673,21 @@
           <w:sz w:val="24"/>
           <w:szCs w:val="24"/>
         </w:rPr>
-        <w:t>reduce</w:t>
-      </w:r>
-      <w:r>
-        <w:rPr>
-          <w:sz w:val="24"/>
-          <w:szCs w:val="24"/>
-        </w:rPr>
-        <w:t>/</w:t>
+        <w:t>-rule action</w:t>
+      </w:r>
+      <w:r>
+        <w:rPr>
+          <w:sz w:val="24"/>
+          <w:szCs w:val="24"/>
+        </w:rPr>
+        <w:t xml:space="preserve"> differenti per implementare gli attributi ereditati </w:t>
+      </w:r>
+      <w:r>
+        <w:rPr>
+          <w:sz w:val="24"/>
+          <w:szCs w:val="24"/>
+        </w:rPr>
+        <w:t xml:space="preserve">si verificano dei conflitti </w:t>
       </w:r>
       <w:r>
         <w:rPr>
@@ -3816,6 +4703,22 @@
           <w:sz w:val="24"/>
           <w:szCs w:val="24"/>
         </w:rPr>
+        <w:t>/</w:t>
+      </w:r>
+      <w:r>
+        <w:rPr>
+          <w:i/>
+          <w:iCs/>
+          <w:sz w:val="24"/>
+          <w:szCs w:val="24"/>
+        </w:rPr>
+        <w:t>reduce</w:t>
+      </w:r>
+      <w:r>
+        <w:rPr>
+          <w:sz w:val="24"/>
+          <w:szCs w:val="24"/>
+        </w:rPr>
         <w:t>, poi</w:t>
       </w:r>
       <w:r>
@@ -3874,6 +4777,7 @@
         </w:rPr>
         <w:t>la prima parte dell’</w:t>
       </w:r>
+      <w:proofErr w:type="spellStart"/>
       <w:r>
         <w:rPr>
           <w:rFonts w:ascii="Courier New" w:hAnsi="Courier New" w:cs="Courier New"/>
@@ -3882,6 +4786,7 @@
         </w:rPr>
         <w:t>if</w:t>
       </w:r>
+      <w:proofErr w:type="spellEnd"/>
       <w:r>
         <w:rPr>
           <w:sz w:val="24"/>
@@ -3901,7 +4806,15 @@
           <w:sz w:val="24"/>
           <w:szCs w:val="24"/>
         </w:rPr>
-        <w:t xml:space="preserve"> quindi next</w:t>
+        <w:t xml:space="preserve"> quindi </w:t>
+      </w:r>
+      <w:proofErr w:type="spellStart"/>
+      <w:r>
+        <w:rPr>
+          <w:sz w:val="24"/>
+          <w:szCs w:val="24"/>
+        </w:rPr>
+        <w:t>next</w:t>
       </w:r>
       <w:r>
         <w:rPr>
@@ -3910,12 +4823,29 @@
         </w:rPr>
         <w:t>_label</w:t>
       </w:r>
-      <w:r>
-        <w:rPr>
-          <w:sz w:val="24"/>
-          <w:szCs w:val="24"/>
-        </w:rPr>
-        <w:t xml:space="preserve"> coincide con false_label, dopo aver processato il token </w:t>
+      <w:proofErr w:type="spellEnd"/>
+      <w:r>
+        <w:rPr>
+          <w:sz w:val="24"/>
+          <w:szCs w:val="24"/>
+        </w:rPr>
+        <w:t xml:space="preserve"> coincide con </w:t>
+      </w:r>
+      <w:proofErr w:type="spellStart"/>
+      <w:r>
+        <w:rPr>
+          <w:sz w:val="24"/>
+          <w:szCs w:val="24"/>
+        </w:rPr>
+        <w:t>false_label</w:t>
+      </w:r>
+      <w:proofErr w:type="spellEnd"/>
+      <w:r>
+        <w:rPr>
+          <w:sz w:val="24"/>
+          <w:szCs w:val="24"/>
+        </w:rPr>
+        <w:t xml:space="preserve">, dopo aver processato il token </w:t>
       </w:r>
       <w:r>
         <w:rPr>
@@ -3930,7 +4860,15 @@
           <w:sz w:val="24"/>
           <w:szCs w:val="24"/>
         </w:rPr>
-        <w:t xml:space="preserve"> devo assegnare a next</w:t>
+        <w:t xml:space="preserve"> devo assegnare a </w:t>
+      </w:r>
+      <w:proofErr w:type="spellStart"/>
+      <w:r>
+        <w:rPr>
+          <w:sz w:val="24"/>
+          <w:szCs w:val="24"/>
+        </w:rPr>
+        <w:t>next</w:t>
       </w:r>
       <w:r>
         <w:rPr>
@@ -3939,6 +4877,7 @@
         </w:rPr>
         <w:t>_label</w:t>
       </w:r>
+      <w:proofErr w:type="spellEnd"/>
       <w:r>
         <w:rPr>
           <w:sz w:val="24"/>
@@ -3960,6 +4899,7 @@
         </w:rPr>
         <w:t xml:space="preserve"> Questo è possibile grazie al fatto che nell’</w:t>
       </w:r>
+      <w:proofErr w:type="spellStart"/>
       <w:r>
         <w:rPr>
           <w:rFonts w:ascii="Courier New" w:hAnsi="Courier New" w:cs="Courier New"/>
@@ -3968,6 +4908,7 @@
         </w:rPr>
         <w:t>if</w:t>
       </w:r>
+      <w:proofErr w:type="spellEnd"/>
       <w:r>
         <w:rPr>
           <w:sz w:val="24"/>
@@ -3988,7 +4929,15 @@
           <w:sz w:val="24"/>
           <w:szCs w:val="24"/>
         </w:rPr>
-        <w:t xml:space="preserve"> la label next</w:t>
+        <w:t xml:space="preserve"> la label </w:t>
+      </w:r>
+      <w:proofErr w:type="spellStart"/>
+      <w:r>
+        <w:rPr>
+          <w:sz w:val="24"/>
+          <w:szCs w:val="24"/>
+        </w:rPr>
+        <w:t>next</w:t>
       </w:r>
       <w:r>
         <w:rPr>
@@ -3997,6 +4946,7 @@
         </w:rPr>
         <w:t>_label</w:t>
       </w:r>
+      <w:proofErr w:type="spellEnd"/>
       <w:r>
         <w:rPr>
           <w:sz w:val="24"/>
@@ -4645,8 +5595,8 @@
   <w:abstractNum w:abstractNumId="6" w15:restartNumberingAfterBreak="0">
     <w:nsid w:val="3E6565BC"/>
     <w:multiLevelType w:val="hybridMultilevel"/>
-    <w:tmpl w:val="32B4778A"/>
-    <w:lvl w:ilvl="0" w:tplc="0410000F">
+    <w:tmpl w:val="949CCF56"/>
+    <w:lvl w:ilvl="0" w:tplc="D22A3E9C">
       <w:start w:val="1"/>
       <w:numFmt w:val="decimal"/>
       <w:lvlText w:val="%1."/>
@@ -4655,7 +5605,7 @@
         <w:ind w:left="720" w:hanging="360"/>
       </w:pPr>
       <w:rPr>
-        <w:rFonts w:hint="default"/>
+        <w:rFonts w:ascii="Courier New" w:hAnsi="Courier New" w:cs="Courier New" w:hint="default"/>
       </w:rPr>
     </w:lvl>
     <w:lvl w:ilvl="1" w:tplc="04100003" w:tentative="1">

</xml_diff>